<commit_message>
Only the third question left undone.
</commit_message>
<xml_diff>
--- a/History of the Internet.docx
+++ b/History of the Internet.docx
@@ -7318,49 +7318,46 @@
           <w:numId w:val="4"/>
         </w:numPr>
         <w:rPr>
-          <w:sz w:val="32"/>
-          <w:szCs w:val="32"/>
-        </w:rPr>
-      </w:pPr>
-      <w:r>
-        <w:rPr>
-          <w:rFonts w:ascii="Times New Roman" w:hAnsi="Times New Roman" w:cs="Times New Roman"/>
-          <w:sz w:val="30"/>
-          <w:szCs w:val="30"/>
-        </w:rPr>
-        <w:t>Addis Ababa University portal</w:t>
-      </w:r>
-      <w:r>
-        <w:rPr>
-          <w:sz w:val="32"/>
-          <w:szCs w:val="32"/>
-        </w:rPr>
-        <w:t xml:space="preserve"> :</w:t>
-      </w:r>
-      <w:r>
-        <w:rPr>
-          <w:sz w:val="32"/>
-          <w:szCs w:val="32"/>
-        </w:rPr>
-        <w:t>-</w:t>
-      </w:r>
-      <w:r>
-        <w:rPr>
-          <w:sz w:val="32"/>
-          <w:szCs w:val="32"/>
-        </w:rPr>
-        <w:t xml:space="preserve"> </w:t>
+          <w:rFonts w:ascii="Times New Roman" w:hAnsi="Times New Roman" w:cs="Times New Roman"/>
+          <w:sz w:val="30"/>
+          <w:szCs w:val="30"/>
+        </w:rPr>
+      </w:pPr>
+      <w:r>
+        <w:rPr>
+          <w:rFonts w:ascii="Times New Roman" w:hAnsi="Times New Roman" w:cs="Times New Roman"/>
+          <w:sz w:val="30"/>
+          <w:szCs w:val="30"/>
+        </w:rPr>
+        <w:t xml:space="preserve">Addis Ababa University portal :- </w:t>
       </w:r>
       <w:hyperlink r:id="rId43" w:history="1">
         <w:r>
           <w:rPr>
             <w:rStyle w:val="Hyperlink"/>
-            <w:sz w:val="32"/>
-            <w:szCs w:val="32"/>
+            <w:rFonts w:ascii="Times New Roman" w:hAnsi="Times New Roman" w:cs="Times New Roman"/>
+            <w:sz w:val="30"/>
+            <w:szCs w:val="30"/>
           </w:rPr>
           <w:t>https://portal.aau.edu.et/</w:t>
         </w:r>
       </w:hyperlink>
+      <w:r>
+        <w:rPr>
+          <w:rFonts w:ascii="Times New Roman" w:hAnsi="Times New Roman" w:cs="Times New Roman"/>
+          <w:sz w:val="30"/>
+          <w:szCs w:val="30"/>
+        </w:rPr>
+        <w:t xml:space="preserve"> </w:t>
+      </w:r>
+      <w:r>
+        <w:rPr>
+          <w:rFonts w:ascii="Times New Roman" w:hAnsi="Times New Roman" w:cs="Times New Roman"/>
+          <w:sz w:val="30"/>
+          <w:szCs w:val="30"/>
+        </w:rPr>
+        <w:t xml:space="preserve"> This is a portal for the Addis Ababa university students. This portal is used for checking grades and also for registration.</w:t>
+      </w:r>
     </w:p>
     <w:p>
       <w:pPr>
@@ -7430,6 +7427,19 @@
           <w:t>https://www.envestnet.com/managerportal</w:t>
         </w:r>
       </w:hyperlink>
+      <w:r>
+        <w:rPr>
+          <w:rStyle w:val="Emphasis"/>
+          <w:rFonts w:ascii="Times New Roman" w:hAnsi="Times New Roman" w:cs="Times New Roman"/>
+          <w:bCs/>
+          <w:i w:val="0"/>
+          <w:iCs w:val="0"/>
+          <w:sz w:val="30"/>
+          <w:szCs w:val="30"/>
+          <w:shd w:val="clear" w:color="auto" w:fill="FFFFFF"/>
+        </w:rPr>
+        <w:t xml:space="preserve"> Leverage an enhanced manager portal to access key metrics that can dive better decisions on distribution and scales.</w:t>
+      </w:r>
     </w:p>
     <w:p>
       <w:pPr>
@@ -7450,7 +7460,23 @@
           <w:sz w:val="30"/>
           <w:szCs w:val="30"/>
         </w:rPr>
-        <w:t xml:space="preserve">AASTMT Student Portal :- </w:t>
+        <w:t xml:space="preserve">AASTMT Student </w:t>
+      </w:r>
+      <w:r>
+        <w:rPr>
+          <w:rFonts w:ascii="Times New Roman" w:hAnsi="Times New Roman" w:cs="Times New Roman"/>
+          <w:sz w:val="30"/>
+          <w:szCs w:val="30"/>
+        </w:rPr>
+        <w:t>Portal: -</w:t>
+      </w:r>
+      <w:r>
+        <w:rPr>
+          <w:rFonts w:ascii="Times New Roman" w:hAnsi="Times New Roman" w:cs="Times New Roman"/>
+          <w:sz w:val="30"/>
+          <w:szCs w:val="30"/>
+        </w:rPr>
+        <w:t xml:space="preserve"> </w:t>
       </w:r>
       <w:hyperlink r:id="rId45" w:history="1">
         <w:r>
@@ -7463,6 +7489,14 @@
           <w:t>https://studentportal.aast.edu/</w:t>
         </w:r>
       </w:hyperlink>
+      <w:r>
+        <w:rPr>
+          <w:rFonts w:ascii="Times New Roman" w:hAnsi="Times New Roman" w:cs="Times New Roman"/>
+          <w:sz w:val="30"/>
+          <w:szCs w:val="30"/>
+        </w:rPr>
+        <w:t xml:space="preserve"> This is a portal for the students of the AASTU students.</w:t>
+      </w:r>
     </w:p>
     <w:p>
       <w:pPr>
@@ -7483,7 +7517,15 @@
           <w:sz w:val="30"/>
           <w:szCs w:val="30"/>
         </w:rPr>
-        <w:t>UAB Medicine, Patient Portal :-</w:t>
+        <w:t xml:space="preserve">UAB Medicine, Patient </w:t>
+      </w:r>
+      <w:r>
+        <w:rPr>
+          <w:rFonts w:ascii="Times New Roman" w:hAnsi="Times New Roman" w:cs="Times New Roman"/>
+          <w:sz w:val="30"/>
+          <w:szCs w:val="30"/>
+        </w:rPr>
+        <w:t>Portal: -</w:t>
       </w:r>
       <w:r>
         <w:t xml:space="preserve"> </w:t>
@@ -7499,6 +7541,30 @@
           <w:t>http://www.uabmedicine.org/</w:t>
         </w:r>
       </w:hyperlink>
+      <w:r>
+        <w:rPr>
+          <w:rFonts w:ascii="Times New Roman" w:hAnsi="Times New Roman" w:cs="Times New Roman"/>
+          <w:sz w:val="30"/>
+          <w:szCs w:val="30"/>
+        </w:rPr>
+        <w:t xml:space="preserve">  </w:t>
+      </w:r>
+      <w:r>
+        <w:rPr>
+          <w:rFonts w:ascii="Times New Roman" w:hAnsi="Times New Roman" w:cs="Times New Roman"/>
+          <w:sz w:val="30"/>
+          <w:szCs w:val="30"/>
+        </w:rPr>
+        <w:t>this</w:t>
+      </w:r>
+      <w:r>
+        <w:rPr>
+          <w:rFonts w:ascii="Times New Roman" w:hAnsi="Times New Roman" w:cs="Times New Roman"/>
+          <w:sz w:val="30"/>
+          <w:szCs w:val="30"/>
+        </w:rPr>
+        <w:t xml:space="preserve"> portal is used for the patient recording purposes that is sited in Britain.</w:t>
+      </w:r>
     </w:p>
     <w:p>
       <w:pPr>
@@ -7532,6 +7598,22 @@
           <w:t>https://www.foresthillspediatrics.com/</w:t>
         </w:r>
       </w:hyperlink>
+      <w:r>
+        <w:rPr>
+          <w:rFonts w:ascii="Times New Roman" w:hAnsi="Times New Roman" w:cs="Times New Roman"/>
+          <w:sz w:val="30"/>
+          <w:szCs w:val="30"/>
+        </w:rPr>
+        <w:t xml:space="preserve"> </w:t>
+      </w:r>
+      <w:r>
+        <w:rPr>
+          <w:rFonts w:ascii="Times New Roman" w:hAnsi="Times New Roman" w:cs="Times New Roman"/>
+          <w:sz w:val="30"/>
+          <w:szCs w:val="30"/>
+        </w:rPr>
+        <w:t>To insure the proper medication is refilled, Forest Hills Pediatrics this portal was made.</w:t>
+      </w:r>
     </w:p>
     <w:p>
       <w:pPr>
@@ -7644,6 +7726,14 @@
           <w:t>http://news.yahoo.com/</w:t>
         </w:r>
       </w:hyperlink>
+      <w:r>
+        <w:rPr>
+          <w:rFonts w:ascii="Times New Roman" w:hAnsi="Times New Roman" w:cs="Times New Roman"/>
+          <w:sz w:val="30"/>
+          <w:szCs w:val="30"/>
+        </w:rPr>
+        <w:t xml:space="preserve"> 175,000,000 – Estimated unique monthly visitors</w:t>
+      </w:r>
     </w:p>
     <w:p>
       <w:pPr>
@@ -7664,6 +7754,7 @@
           <w:sz w:val="30"/>
           <w:szCs w:val="30"/>
         </w:rPr>
+        <w:lastRenderedPageBreak/>
         <w:t xml:space="preserve">Google News - </w:t>
       </w:r>
       <w:hyperlink r:id="rId49" w:history="1">
@@ -7677,6 +7768,22 @@
           <w:t>http://news.google.com/</w:t>
         </w:r>
       </w:hyperlink>
+      <w:r>
+        <w:rPr>
+          <w:rFonts w:ascii="Times New Roman" w:hAnsi="Times New Roman" w:cs="Times New Roman"/>
+          <w:sz w:val="30"/>
+          <w:szCs w:val="30"/>
+        </w:rPr>
+        <w:t xml:space="preserve"> 150</w:t>
+      </w:r>
+      <w:r>
+        <w:rPr>
+          <w:rFonts w:ascii="Times New Roman" w:hAnsi="Times New Roman" w:cs="Times New Roman"/>
+          <w:sz w:val="30"/>
+          <w:szCs w:val="30"/>
+        </w:rPr>
+        <w:t>,000,000 – Estimated unique monthly visitors</w:t>
+      </w:r>
     </w:p>
     <w:p>
       <w:pPr>
@@ -7710,6 +7817,22 @@
           <w:t>http://www.huffingtonpost.com/</w:t>
         </w:r>
       </w:hyperlink>
+      <w:r>
+        <w:rPr>
+          <w:rFonts w:ascii="Times New Roman" w:hAnsi="Times New Roman" w:cs="Times New Roman"/>
+          <w:sz w:val="30"/>
+          <w:szCs w:val="30"/>
+        </w:rPr>
+        <w:t xml:space="preserve"> 110,</w:t>
+      </w:r>
+      <w:r>
+        <w:rPr>
+          <w:rFonts w:ascii="Times New Roman" w:hAnsi="Times New Roman" w:cs="Times New Roman"/>
+          <w:sz w:val="30"/>
+          <w:szCs w:val="30"/>
+        </w:rPr>
+        <w:t>000,000 – Estimated unique monthly visitors</w:t>
+      </w:r>
     </w:p>
     <w:p>
       <w:pPr>
@@ -7743,6 +7866,22 @@
           <w:t>http://www.cnn.com/</w:t>
         </w:r>
       </w:hyperlink>
+      <w:r>
+        <w:rPr>
+          <w:rFonts w:ascii="Times New Roman" w:hAnsi="Times New Roman" w:cs="Times New Roman"/>
+          <w:sz w:val="30"/>
+          <w:szCs w:val="30"/>
+        </w:rPr>
+        <w:t xml:space="preserve"> 95</w:t>
+      </w:r>
+      <w:r>
+        <w:rPr>
+          <w:rFonts w:ascii="Times New Roman" w:hAnsi="Times New Roman" w:cs="Times New Roman"/>
+          <w:sz w:val="30"/>
+          <w:szCs w:val="30"/>
+        </w:rPr>
+        <w:t>,000,000 – Estimated unique monthly visitors</w:t>
+      </w:r>
     </w:p>
     <w:p>
       <w:pPr>
@@ -7776,6 +7915,22 @@
           <w:t>http://www.foxnews.com/</w:t>
         </w:r>
       </w:hyperlink>
+      <w:r>
+        <w:rPr>
+          <w:rFonts w:ascii="Times New Roman" w:hAnsi="Times New Roman" w:cs="Times New Roman"/>
+          <w:sz w:val="30"/>
+          <w:szCs w:val="30"/>
+        </w:rPr>
+        <w:t xml:space="preserve"> 70</w:t>
+      </w:r>
+      <w:r>
+        <w:rPr>
+          <w:rFonts w:ascii="Times New Roman" w:hAnsi="Times New Roman" w:cs="Times New Roman"/>
+          <w:sz w:val="30"/>
+          <w:szCs w:val="30"/>
+        </w:rPr>
+        <w:t>,000,000 – Estimated unique monthly visitors</w:t>
+      </w:r>
     </w:p>
     <w:p>
       <w:pPr>
@@ -7937,17 +8092,7 @@
           <w:szCs w:val="30"/>
           <w:shd w:val="clear" w:color="auto" w:fill="FFFFFF"/>
         </w:rPr>
-        <w:t xml:space="preserve"> can </w:t>
-      </w:r>
-      <w:r>
-        <w:rPr>
-          <w:rFonts w:ascii="Times New Roman" w:hAnsi="Times New Roman" w:cs="Times New Roman"/>
-          <w:sz w:val="30"/>
-          <w:szCs w:val="30"/>
-          <w:shd w:val="clear" w:color="auto" w:fill="FFFFFF"/>
-        </w:rPr>
-        <w:lastRenderedPageBreak/>
-        <w:t>act as an excellent sales tool for your company.</w:t>
+        <w:t> can act as an excellent sales tool for your company.</w:t>
       </w:r>
       <w:r>
         <w:rPr>
@@ -8005,6 +8150,28 @@
           <w:t>http://www.theverge.com/</w:t>
         </w:r>
       </w:hyperlink>
+      <w:r>
+        <w:rPr>
+          <w:rStyle w:val="Emphasis"/>
+          <w:rFonts w:ascii="Times New Roman" w:hAnsi="Times New Roman" w:cs="Times New Roman"/>
+          <w:i w:val="0"/>
+          <w:sz w:val="30"/>
+          <w:szCs w:val="30"/>
+          <w:shd w:val="clear" w:color="auto" w:fill="FFFFFF"/>
+        </w:rPr>
+        <w:t xml:space="preserve"> This website’s homepage meets you with a colorful and huge puzzle of hot stories’ headlines, showing glimpse of the articles. The top stories are given more space to draw the reader’s attention </w:t>
+      </w:r>
+      <w:r>
+        <w:rPr>
+          <w:rStyle w:val="Emphasis"/>
+          <w:rFonts w:ascii="Times New Roman" w:hAnsi="Times New Roman" w:cs="Times New Roman"/>
+          <w:i w:val="0"/>
+          <w:sz w:val="30"/>
+          <w:szCs w:val="30"/>
+          <w:shd w:val="clear" w:color="auto" w:fill="FFFFFF"/>
+        </w:rPr>
+        <w:t>to the hottest news.</w:t>
+      </w:r>
     </w:p>
     <w:p>
       <w:pPr>
@@ -8045,6 +8212,27 @@
           <w:t>http://www.mosaicartnow.com</w:t>
         </w:r>
       </w:hyperlink>
+      <w:r>
+        <w:rPr>
+          <w:rStyle w:val="Emphasis"/>
+          <w:rFonts w:ascii="Times New Roman" w:hAnsi="Times New Roman" w:cs="Times New Roman"/>
+          <w:sz w:val="30"/>
+          <w:szCs w:val="30"/>
+          <w:shd w:val="clear" w:color="auto" w:fill="FFFFFF"/>
+        </w:rPr>
+        <w:t xml:space="preserve"> </w:t>
+      </w:r>
+      <w:r>
+        <w:rPr>
+          <w:rStyle w:val="Emphasis"/>
+          <w:rFonts w:ascii="Times New Roman" w:hAnsi="Times New Roman" w:cs="Times New Roman"/>
+          <w:i w:val="0"/>
+          <w:sz w:val="30"/>
+          <w:szCs w:val="30"/>
+          <w:shd w:val="clear" w:color="auto" w:fill="FFFFFF"/>
+        </w:rPr>
+        <w:t>The website maintains trendy simplistic and unser0friendliness, being very responsive to any screen size. The deep customization resulted a varied content display.</w:t>
+      </w:r>
     </w:p>
     <w:p>
       <w:pPr>
@@ -8085,6 +8273,27 @@
           <w:t>http://www.condenast.com</w:t>
         </w:r>
       </w:hyperlink>
+      <w:r>
+        <w:rPr>
+          <w:rStyle w:val="Emphasis"/>
+          <w:rFonts w:ascii="Times New Roman" w:hAnsi="Times New Roman" w:cs="Times New Roman"/>
+          <w:sz w:val="30"/>
+          <w:szCs w:val="30"/>
+          <w:shd w:val="clear" w:color="auto" w:fill="FFFFFF"/>
+        </w:rPr>
+        <w:t xml:space="preserve"> </w:t>
+      </w:r>
+      <w:r>
+        <w:rPr>
+          <w:rStyle w:val="Emphasis"/>
+          <w:rFonts w:ascii="Times New Roman" w:hAnsi="Times New Roman" w:cs="Times New Roman"/>
+          <w:i w:val="0"/>
+          <w:sz w:val="30"/>
+          <w:szCs w:val="30"/>
+          <w:shd w:val="clear" w:color="auto" w:fill="FFFFFF"/>
+        </w:rPr>
+        <w:t>The giant content slider in the header is really helpful in finding the Conde Nast’s beliefs.</w:t>
+      </w:r>
     </w:p>
     <w:p>
       <w:pPr>
@@ -8125,6 +8334,17 @@
           <w:t>https://airbnb.com</w:t>
         </w:r>
       </w:hyperlink>
+      <w:r>
+        <w:rPr>
+          <w:rStyle w:val="Emphasis"/>
+          <w:rFonts w:ascii="Times New Roman" w:hAnsi="Times New Roman" w:cs="Times New Roman"/>
+          <w:i w:val="0"/>
+          <w:sz w:val="30"/>
+          <w:szCs w:val="30"/>
+          <w:shd w:val="clear" w:color="auto" w:fill="FFFFFF"/>
+        </w:rPr>
+        <w:t xml:space="preserve"> This website includes the date and destination in a smart search form which is the first info that visitors will see</w:t>
+      </w:r>
     </w:p>
     <w:p>
       <w:pPr>
@@ -8165,6 +8385,17 @@
           <w:t>http://www.mcdonough.com</w:t>
         </w:r>
       </w:hyperlink>
+      <w:r>
+        <w:rPr>
+          <w:rStyle w:val="Emphasis"/>
+          <w:rFonts w:ascii="Times New Roman" w:hAnsi="Times New Roman" w:cs="Times New Roman"/>
+          <w:i w:val="0"/>
+          <w:sz w:val="30"/>
+          <w:szCs w:val="30"/>
+          <w:shd w:val="clear" w:color="auto" w:fill="FFFFFF"/>
+        </w:rPr>
+        <w:t xml:space="preserve"> the section of the website are customizes. The hero slider functionally rather complex, there is a unique tag cloud on the home page.</w:t>
+      </w:r>
     </w:p>
     <w:p>
       <w:pPr>
@@ -8285,6 +8516,14 @@
           <w:t>https://www.tripadvisor.com/</w:t>
         </w:r>
       </w:hyperlink>
+      <w:r>
+        <w:rPr>
+          <w:rFonts w:ascii="Times New Roman" w:hAnsi="Times New Roman" w:cs="Times New Roman"/>
+          <w:sz w:val="30"/>
+          <w:szCs w:val="30"/>
+        </w:rPr>
+        <w:t xml:space="preserve"> If your business caters to tourists, Tri[Advisor can be a valuable marketing tool.</w:t>
+      </w:r>
     </w:p>
     <w:p>
       <w:pPr>
@@ -8318,6 +8557,14 @@
           <w:t>http://business.foursquare.com/</w:t>
         </w:r>
       </w:hyperlink>
+      <w:r>
+        <w:rPr>
+          <w:rFonts w:ascii="Times New Roman" w:hAnsi="Times New Roman" w:cs="Times New Roman"/>
+          <w:sz w:val="30"/>
+          <w:szCs w:val="30"/>
+        </w:rPr>
+        <w:t xml:space="preserve"> IN addition to your own website and social media sites, a listing on four square can help customers find you.</w:t>
+      </w:r>
     </w:p>
     <w:p>
       <w:pPr>
@@ -8351,6 +8598,22 @@
           <w:t>https://www.linkedin.com/</w:t>
         </w:r>
       </w:hyperlink>
+      <w:r>
+        <w:rPr>
+          <w:rFonts w:ascii="Times New Roman" w:hAnsi="Times New Roman" w:cs="Times New Roman"/>
+          <w:sz w:val="30"/>
+          <w:szCs w:val="30"/>
+        </w:rPr>
+        <w:t xml:space="preserve"> LinkedIn is a great way ti network with other business owners and find great workers. But it can also</w:t>
+      </w:r>
+      <w:r>
+        <w:rPr>
+          <w:rFonts w:ascii="Times New Roman" w:hAnsi="Times New Roman" w:cs="Times New Roman"/>
+          <w:sz w:val="30"/>
+          <w:szCs w:val="30"/>
+        </w:rPr>
+        <w:t xml:space="preserve"> be used to help customers learn more about you.</w:t>
+      </w:r>
     </w:p>
     <w:p>
       <w:pPr>
@@ -8384,6 +8647,23 @@
           <w:t>https://twitter.com/</w:t>
         </w:r>
       </w:hyperlink>
+      <w:r>
+        <w:rPr>
+          <w:rFonts w:ascii="Times New Roman" w:hAnsi="Times New Roman" w:cs="Times New Roman"/>
+          <w:sz w:val="30"/>
+          <w:szCs w:val="30"/>
+        </w:rPr>
+        <w:t xml:space="preserve"> </w:t>
+      </w:r>
+      <w:r>
+        <w:rPr>
+          <w:rFonts w:ascii="Times New Roman" w:hAnsi="Times New Roman" w:cs="Times New Roman"/>
+          <w:sz w:val="30"/>
+          <w:szCs w:val="30"/>
+          <w:shd w:val="clear" w:color="auto" w:fill="FCFCFC"/>
+        </w:rPr>
+        <w:t>Twitter has become an important way to network with other business owners, but it can also be used for promotion.</w:t>
+      </w:r>
     </w:p>
     <w:p>
       <w:pPr>
@@ -8404,7 +8684,15 @@
           <w:sz w:val="30"/>
           <w:szCs w:val="30"/>
         </w:rPr>
-        <w:t xml:space="preserve">Yelp :- </w:t>
+        <w:t>Yelp: -</w:t>
+      </w:r>
+      <w:r>
+        <w:rPr>
+          <w:rFonts w:ascii="Times New Roman" w:hAnsi="Times New Roman" w:cs="Times New Roman"/>
+          <w:sz w:val="30"/>
+          <w:szCs w:val="30"/>
+        </w:rPr>
+        <w:t xml:space="preserve"> </w:t>
       </w:r>
       <w:hyperlink r:id="rId62" w:history="1">
         <w:r>
@@ -8417,6 +8705,14 @@
           <w:t>https://www.yelp.com/</w:t>
         </w:r>
       </w:hyperlink>
+      <w:r>
+        <w:rPr>
+          <w:rFonts w:ascii="Times New Roman" w:hAnsi="Times New Roman" w:cs="Times New Roman"/>
+          <w:sz w:val="30"/>
+          <w:szCs w:val="30"/>
+        </w:rPr>
+        <w:t xml:space="preserve"> The mere mention of popular social review site Yelp tends to strike fear in business owners everywhere.</w:t>
+      </w:r>
     </w:p>
     <w:p>
       <w:pPr>
@@ -8500,6 +8796,30 @@
           <w:t>http://www.cousera.org/</w:t>
         </w:r>
       </w:hyperlink>
+      <w:r>
+        <w:rPr>
+          <w:rFonts w:ascii="Times New Roman" w:hAnsi="Times New Roman" w:cs="Times New Roman"/>
+          <w:sz w:val="30"/>
+          <w:szCs w:val="30"/>
+        </w:rPr>
+        <w:t xml:space="preserve"> Course era is a website that partners with universities and organizations around the world. This brings a wide variety of topics and perspectives to one searchable </w:t>
+      </w:r>
+      <w:r>
+        <w:rPr>
+          <w:rFonts w:ascii="Times New Roman" w:hAnsi="Times New Roman" w:cs="Times New Roman"/>
+          <w:sz w:val="30"/>
+          <w:szCs w:val="30"/>
+        </w:rPr>
+        <w:t>database</w:t>
+      </w:r>
+      <w:r>
+        <w:rPr>
+          <w:rFonts w:ascii="Times New Roman" w:hAnsi="Times New Roman" w:cs="Times New Roman"/>
+          <w:sz w:val="30"/>
+          <w:szCs w:val="30"/>
+        </w:rPr>
+        <w:t>.</w:t>
+      </w:r>
     </w:p>
     <w:p>
       <w:pPr>
@@ -8520,7 +8840,24 @@
           <w:sz w:val="30"/>
           <w:szCs w:val="30"/>
         </w:rPr>
-        <w:t xml:space="preserve">TED.com :- </w:t>
+        <w:lastRenderedPageBreak/>
+        <w:t>TED</w:t>
+      </w:r>
+      <w:r>
+        <w:rPr>
+          <w:rFonts w:ascii="Times New Roman" w:hAnsi="Times New Roman" w:cs="Times New Roman"/>
+          <w:sz w:val="30"/>
+          <w:szCs w:val="30"/>
+        </w:rPr>
+        <w:t>-Ed</w:t>
+      </w:r>
+      <w:r>
+        <w:rPr>
+          <w:rFonts w:ascii="Times New Roman" w:hAnsi="Times New Roman" w:cs="Times New Roman"/>
+          <w:sz w:val="30"/>
+          <w:szCs w:val="30"/>
+        </w:rPr>
+        <w:t xml:space="preserve">.com :- </w:t>
       </w:r>
       <w:hyperlink r:id="rId64" w:history="1">
         <w:r>
@@ -8530,9 +8867,17 @@
             <w:sz w:val="30"/>
             <w:szCs w:val="30"/>
           </w:rPr>
-          <w:t>https://www.ted.com/</w:t>
+          <w:t>https://ed.ted.com/</w:t>
         </w:r>
       </w:hyperlink>
+      <w:r>
+        <w:rPr>
+          <w:rFonts w:ascii="Times New Roman" w:hAnsi="Times New Roman" w:cs="Times New Roman"/>
+          <w:sz w:val="30"/>
+          <w:szCs w:val="30"/>
+        </w:rPr>
+        <w:t xml:space="preserve"> Another great destination for more general learning is TED-Ed. From the same people that brought you the all-encompassing, motivational web series,</w:t>
+      </w:r>
     </w:p>
     <w:p>
       <w:pPr>
@@ -8553,8 +8898,7 @@
           <w:sz w:val="30"/>
           <w:szCs w:val="30"/>
         </w:rPr>
-        <w:lastRenderedPageBreak/>
-        <w:t xml:space="preserve">WebMD :- </w:t>
+        <w:t xml:space="preserve">Khan Academy:- </w:t>
       </w:r>
       <w:hyperlink r:id="rId65" w:history="1">
         <w:r>
@@ -8564,9 +8908,17 @@
             <w:sz w:val="30"/>
             <w:szCs w:val="30"/>
           </w:rPr>
-          <w:t>http://www.webmd.com/default.htm</w:t>
+          <w:t>https://www.khanacademy.org/</w:t>
         </w:r>
       </w:hyperlink>
+      <w:r>
+        <w:rPr>
+          <w:rFonts w:ascii="Times New Roman" w:hAnsi="Times New Roman" w:cs="Times New Roman"/>
+          <w:sz w:val="30"/>
+          <w:szCs w:val="30"/>
+        </w:rPr>
+        <w:t xml:space="preserve"> partnering with many post-secondary schools, Khan Academy offers a useable, well organized interface.</w:t>
+      </w:r>
     </w:p>
     <w:p>
       <w:pPr>
@@ -8600,6 +8952,14 @@
           <w:t>http://www.nhs.uk/Pages/HomePage.aspx</w:t>
         </w:r>
       </w:hyperlink>
+      <w:r>
+        <w:rPr>
+          <w:rFonts w:ascii="Times New Roman" w:hAnsi="Times New Roman" w:cs="Times New Roman"/>
+          <w:sz w:val="30"/>
+          <w:szCs w:val="30"/>
+        </w:rPr>
+        <w:t xml:space="preserve"> </w:t>
+      </w:r>
     </w:p>
     <w:p>
       <w:pPr>
@@ -8620,7 +8980,23 @@
           <w:sz w:val="30"/>
           <w:szCs w:val="30"/>
         </w:rPr>
-        <w:t xml:space="preserve">EdX.org :- </w:t>
+        <w:t>e</w:t>
+      </w:r>
+      <w:r>
+        <w:rPr>
+          <w:rFonts w:ascii="Times New Roman" w:hAnsi="Times New Roman" w:cs="Times New Roman"/>
+          <w:sz w:val="30"/>
+          <w:szCs w:val="30"/>
+        </w:rPr>
+        <w:t>dX</w:t>
+      </w:r>
+      <w:r>
+        <w:rPr>
+          <w:rFonts w:ascii="Times New Roman" w:hAnsi="Times New Roman" w:cs="Times New Roman"/>
+          <w:sz w:val="30"/>
+          <w:szCs w:val="30"/>
+        </w:rPr>
+        <w:t xml:space="preserve"> :- </w:t>
       </w:r>
       <w:hyperlink r:id="rId67" w:history="1">
         <w:r>
@@ -8633,6 +9009,14 @@
           <w:t>https://www.edx.org/</w:t>
         </w:r>
       </w:hyperlink>
+      <w:r>
+        <w:rPr>
+          <w:rFonts w:ascii="Times New Roman" w:hAnsi="Times New Roman" w:cs="Times New Roman"/>
+          <w:sz w:val="30"/>
+          <w:szCs w:val="30"/>
+        </w:rPr>
+        <w:t xml:space="preserve"> Another great option for free online education. Also bringing together courses from many different schools, the site has impressive, quality information for everyone.</w:t>
+      </w:r>
     </w:p>
     <w:p>
       <w:pPr>
@@ -8831,7 +9215,15 @@
           <w:sz w:val="30"/>
           <w:szCs w:val="30"/>
         </w:rPr>
-        <w:t xml:space="preserve">Netflix :- </w:t>
+        <w:t>Netflix: -</w:t>
+      </w:r>
+      <w:r>
+        <w:rPr>
+          <w:rFonts w:ascii="Times New Roman" w:hAnsi="Times New Roman" w:cs="Times New Roman"/>
+          <w:sz w:val="30"/>
+          <w:szCs w:val="30"/>
+        </w:rPr>
+        <w:t xml:space="preserve"> </w:t>
       </w:r>
       <w:hyperlink r:id="rId72" w:history="1">
         <w:r>
@@ -8844,6 +9236,14 @@
           <w:t>https://www.netflix.com/</w:t>
         </w:r>
       </w:hyperlink>
+      <w:r>
+        <w:rPr>
+          <w:rFonts w:ascii="Times New Roman" w:hAnsi="Times New Roman" w:cs="Times New Roman"/>
+          <w:sz w:val="30"/>
+          <w:szCs w:val="30"/>
+        </w:rPr>
+        <w:t xml:space="preserve"> Netflix is the world’s leading Internet television network with more than 36 million members in 40 countries enjoying more than one billion hours of TV shows and movies per month including original movies.</w:t>
+      </w:r>
     </w:p>
     <w:p>
       <w:pPr>
@@ -8864,7 +9264,23 @@
           <w:sz w:val="30"/>
           <w:szCs w:val="30"/>
         </w:rPr>
-        <w:t xml:space="preserve">Hulu plus :- </w:t>
+        <w:t xml:space="preserve">Hulu </w:t>
+      </w:r>
+      <w:r>
+        <w:rPr>
+          <w:rFonts w:ascii="Times New Roman" w:hAnsi="Times New Roman" w:cs="Times New Roman"/>
+          <w:sz w:val="30"/>
+          <w:szCs w:val="30"/>
+        </w:rPr>
+        <w:t>plus: -</w:t>
+      </w:r>
+      <w:r>
+        <w:rPr>
+          <w:rFonts w:ascii="Times New Roman" w:hAnsi="Times New Roman" w:cs="Times New Roman"/>
+          <w:sz w:val="30"/>
+          <w:szCs w:val="30"/>
+        </w:rPr>
+        <w:t xml:space="preserve"> </w:t>
       </w:r>
       <w:hyperlink r:id="rId73" w:history="1">
         <w:r>
@@ -8877,6 +9293,14 @@
           <w:t>https://www.hulu.com/start</w:t>
         </w:r>
       </w:hyperlink>
+      <w:r>
+        <w:rPr>
+          <w:rFonts w:ascii="Times New Roman" w:hAnsi="Times New Roman" w:cs="Times New Roman"/>
+          <w:sz w:val="30"/>
+          <w:szCs w:val="30"/>
+        </w:rPr>
+        <w:t xml:space="preserve"> offers unlimited instant streaming of current hit shows, classic series and acclaimed movies.</w:t>
+      </w:r>
     </w:p>
     <w:p>
       <w:pPr>
@@ -8897,7 +9321,23 @@
           <w:sz w:val="30"/>
           <w:szCs w:val="30"/>
         </w:rPr>
-        <w:t xml:space="preserve">Rolling stone :- </w:t>
+        <w:t xml:space="preserve">Rolling </w:t>
+      </w:r>
+      <w:r>
+        <w:rPr>
+          <w:rFonts w:ascii="Times New Roman" w:hAnsi="Times New Roman" w:cs="Times New Roman"/>
+          <w:sz w:val="30"/>
+          <w:szCs w:val="30"/>
+        </w:rPr>
+        <w:t>stone: -</w:t>
+      </w:r>
+      <w:r>
+        <w:rPr>
+          <w:rFonts w:ascii="Times New Roman" w:hAnsi="Times New Roman" w:cs="Times New Roman"/>
+          <w:sz w:val="30"/>
+          <w:szCs w:val="30"/>
+        </w:rPr>
+        <w:t xml:space="preserve"> </w:t>
       </w:r>
       <w:hyperlink r:id="rId74" w:history="1">
         <w:r>
@@ -8910,6 +9350,14 @@
           <w:t>https://www.rollingstone.com/</w:t>
         </w:r>
       </w:hyperlink>
+      <w:r>
+        <w:rPr>
+          <w:rFonts w:ascii="Times New Roman" w:hAnsi="Times New Roman" w:cs="Times New Roman"/>
+          <w:sz w:val="30"/>
+          <w:szCs w:val="30"/>
+        </w:rPr>
+        <w:t xml:space="preserve"> Rolling stone magazine is one of the most esteemed establishment in the music world. Naturally its website became one of the most influential source for artists and consumers.</w:t>
+      </w:r>
     </w:p>
     <w:p>
       <w:pPr>
@@ -8930,7 +9378,7 @@
           <w:sz w:val="30"/>
           <w:szCs w:val="30"/>
         </w:rPr>
-        <w:t xml:space="preserve">Spotify :- </w:t>
+        <w:t xml:space="preserve">ESPN :- </w:t>
       </w:r>
       <w:hyperlink r:id="rId75" w:history="1">
         <w:r>
@@ -8940,9 +9388,17 @@
             <w:sz w:val="30"/>
             <w:szCs w:val="30"/>
           </w:rPr>
-          <w:t>https://www.spotify.com/</w:t>
+          <w:t>http://espn.go.com/</w:t>
         </w:r>
       </w:hyperlink>
+      <w:r>
+        <w:rPr>
+          <w:rFonts w:ascii="Times New Roman" w:hAnsi="Times New Roman" w:cs="Times New Roman"/>
+          <w:sz w:val="30"/>
+          <w:szCs w:val="30"/>
+        </w:rPr>
+        <w:t xml:space="preserve"> is the web extension of the mighty Entertainment and sports programming Network which provides comprehensive sports coverage since 1979.</w:t>
+      </w:r>
     </w:p>
     <w:p>
       <w:pPr>
@@ -8963,6 +9419,7 @@
           <w:sz w:val="30"/>
           <w:szCs w:val="30"/>
         </w:rPr>
+        <w:lastRenderedPageBreak/>
         <w:t xml:space="preserve">Time magazine :- </w:t>
       </w:r>
       <w:hyperlink r:id="rId76" w:history="1">
@@ -8976,6 +9433,14 @@
           <w:t>https://time.com/</w:t>
         </w:r>
       </w:hyperlink>
+      <w:r>
+        <w:rPr>
+          <w:rFonts w:ascii="Times New Roman" w:hAnsi="Times New Roman" w:cs="Times New Roman"/>
+          <w:sz w:val="30"/>
+          <w:szCs w:val="30"/>
+        </w:rPr>
+        <w:t xml:space="preserve"> Time has the world’s largest circulation for a weekly news magazine, and has a readership of 25 million, 20 million of which are in the US.</w:t>
+      </w:r>
     </w:p>
     <w:p>
       <w:pPr>
@@ -9240,7 +9705,6 @@
           <w:sz w:val="30"/>
           <w:szCs w:val="30"/>
         </w:rPr>
-        <w:lastRenderedPageBreak/>
         <w:t xml:space="preserve">Blog - </w:t>
       </w:r>
       <w:r>
@@ -9484,6 +9948,1465 @@
         </w:rPr>
         <w:t xml:space="preserve">Wiki - </w:t>
       </w:r>
+      <w:r>
+        <w:rPr>
+          <w:rFonts w:ascii="Times New Roman" w:hAnsi="Times New Roman" w:cs="Times New Roman"/>
+          <w:sz w:val="30"/>
+          <w:szCs w:val="30"/>
+          <w:shd w:val="clear" w:color="auto" w:fill="FFFFFF"/>
+        </w:rPr>
+        <w:t xml:space="preserve">A wiki is a Web site that allows users to add and update content on the site using their own Web browser. This is made possible by </w:t>
+      </w:r>
+      <w:r>
+        <w:rPr>
+          <w:rFonts w:ascii="Times New Roman" w:hAnsi="Times New Roman" w:cs="Times New Roman"/>
+          <w:sz w:val="30"/>
+          <w:szCs w:val="30"/>
+          <w:shd w:val="clear" w:color="auto" w:fill="FFFFFF"/>
+        </w:rPr>
+        <w:lastRenderedPageBreak/>
+        <w:t xml:space="preserve">Wiki software that runs on the Web server. Wikis end up being created mainly by a collaborative effort of the site visitors. </w:t>
+      </w:r>
+    </w:p>
+    <w:p>
+      <w:pPr>
+        <w:rPr>
+          <w:rFonts w:ascii="Times New Roman" w:hAnsi="Times New Roman" w:cs="Times New Roman"/>
+          <w:sz w:val="30"/>
+          <w:szCs w:val="30"/>
+        </w:rPr>
+      </w:pPr>
+    </w:p>
+    <w:p>
+      <w:pPr>
+        <w:pStyle w:val="ListParagraph"/>
+        <w:numPr>
+          <w:ilvl w:val="0"/>
+          <w:numId w:val="20"/>
+        </w:numPr>
+        <w:rPr>
+          <w:rFonts w:ascii="Times New Roman" w:hAnsi="Times New Roman" w:cs="Times New Roman"/>
+          <w:sz w:val="30"/>
+          <w:szCs w:val="30"/>
+        </w:rPr>
+      </w:pPr>
+      <w:r>
+        <w:rPr>
+          <w:rFonts w:ascii="Times New Roman" w:hAnsi="Times New Roman" w:cs="Times New Roman"/>
+          <w:sz w:val="30"/>
+          <w:szCs w:val="30"/>
+        </w:rPr>
+        <w:t>Wikitravel :-</w:t>
+      </w:r>
+      <w:r>
+        <w:t xml:space="preserve"> </w:t>
+      </w:r>
+      <w:hyperlink r:id="rId87" w:history="1">
+        <w:r>
+          <w:rPr>
+            <w:rStyle w:val="Hyperlink"/>
+            <w:rFonts w:ascii="Times New Roman" w:hAnsi="Times New Roman" w:cs="Times New Roman"/>
+            <w:sz w:val="30"/>
+            <w:szCs w:val="30"/>
+          </w:rPr>
+          <w:t>https://wikitravel.org/en/Main_Page</w:t>
+        </w:r>
+      </w:hyperlink>
+      <w:r>
+        <w:rPr>
+          <w:rFonts w:ascii="Times New Roman" w:hAnsi="Times New Roman" w:cs="Times New Roman"/>
+          <w:sz w:val="30"/>
+          <w:szCs w:val="30"/>
+        </w:rPr>
+        <w:t xml:space="preserve"> it’s a much better source of information than of TripAdvisor. It’s been online since 2003 and is overseen by a team of administrators. </w:t>
+      </w:r>
+    </w:p>
+    <w:p>
+      <w:pPr>
+        <w:pStyle w:val="ListParagraph"/>
+        <w:numPr>
+          <w:ilvl w:val="0"/>
+          <w:numId w:val="20"/>
+        </w:numPr>
+        <w:rPr>
+          <w:rFonts w:ascii="Times New Roman" w:hAnsi="Times New Roman" w:cs="Times New Roman"/>
+          <w:sz w:val="30"/>
+          <w:szCs w:val="30"/>
+        </w:rPr>
+      </w:pPr>
+      <w:r>
+        <w:rPr>
+          <w:rFonts w:ascii="Times New Roman" w:hAnsi="Times New Roman" w:cs="Times New Roman"/>
+          <w:sz w:val="30"/>
+          <w:szCs w:val="30"/>
+        </w:rPr>
+        <w:t xml:space="preserve">Wikihow :- </w:t>
+      </w:r>
+      <w:hyperlink r:id="rId88" w:history="1">
+        <w:r>
+          <w:rPr>
+            <w:rStyle w:val="Hyperlink"/>
+            <w:rFonts w:ascii="Times New Roman" w:hAnsi="Times New Roman" w:cs="Times New Roman"/>
+            <w:sz w:val="30"/>
+            <w:szCs w:val="30"/>
+          </w:rPr>
+          <w:t>https://www.wikihow.com/Main-Page</w:t>
+        </w:r>
+      </w:hyperlink>
+      <w:r>
+        <w:rPr>
+          <w:rFonts w:ascii="Times New Roman" w:hAnsi="Times New Roman" w:cs="Times New Roman"/>
+          <w:sz w:val="30"/>
+          <w:szCs w:val="30"/>
+        </w:rPr>
+        <w:t xml:space="preserve"> </w:t>
+      </w:r>
+      <w:r>
+        <w:rPr>
+          <w:rFonts w:ascii="Times New Roman" w:hAnsi="Times New Roman" w:cs="Times New Roman"/>
+          <w:sz w:val="30"/>
+          <w:szCs w:val="30"/>
+        </w:rPr>
+        <w:t>is popular wiki for anyone who wants to learn how to do something.</w:t>
+      </w:r>
+    </w:p>
+    <w:p>
+      <w:pPr>
+        <w:pStyle w:val="ListParagraph"/>
+        <w:numPr>
+          <w:ilvl w:val="0"/>
+          <w:numId w:val="20"/>
+        </w:numPr>
+        <w:rPr>
+          <w:rFonts w:ascii="Times New Roman" w:hAnsi="Times New Roman" w:cs="Times New Roman"/>
+          <w:sz w:val="30"/>
+          <w:szCs w:val="30"/>
+        </w:rPr>
+      </w:pPr>
+      <w:r>
+        <w:rPr>
+          <w:rFonts w:ascii="Times New Roman" w:hAnsi="Times New Roman" w:cs="Times New Roman"/>
+          <w:sz w:val="30"/>
+          <w:szCs w:val="30"/>
+        </w:rPr>
+        <w:t>WikiB</w:t>
+      </w:r>
+      <w:r>
+        <w:rPr>
+          <w:rFonts w:ascii="Times New Roman" w:hAnsi="Times New Roman" w:cs="Times New Roman"/>
+          <w:sz w:val="30"/>
+          <w:szCs w:val="30"/>
+        </w:rPr>
+        <w:t xml:space="preserve">ooks :- </w:t>
+      </w:r>
+      <w:hyperlink r:id="rId89" w:history="1">
+        <w:r>
+          <w:rPr>
+            <w:rStyle w:val="Hyperlink"/>
+            <w:rFonts w:ascii="Times New Roman" w:hAnsi="Times New Roman" w:cs="Times New Roman"/>
+            <w:sz w:val="30"/>
+            <w:szCs w:val="30"/>
+          </w:rPr>
+          <w:t>https://en.wikibooks.org/wiki/Main_Page</w:t>
+        </w:r>
+      </w:hyperlink>
+      <w:r>
+        <w:rPr>
+          <w:rFonts w:ascii="Times New Roman" w:hAnsi="Times New Roman" w:cs="Times New Roman"/>
+          <w:sz w:val="30"/>
+          <w:szCs w:val="30"/>
+        </w:rPr>
+        <w:t xml:space="preserve"> wikiBooks makes out list of wiki sites thanks to its incredible repository of open content textbooks, annotated texts, instructional guides and manuals.</w:t>
+      </w:r>
+    </w:p>
+    <w:p>
+      <w:pPr>
+        <w:pStyle w:val="ListParagraph"/>
+        <w:numPr>
+          <w:ilvl w:val="0"/>
+          <w:numId w:val="20"/>
+        </w:numPr>
+        <w:rPr>
+          <w:rFonts w:ascii="Times New Roman" w:hAnsi="Times New Roman" w:cs="Times New Roman"/>
+          <w:sz w:val="30"/>
+          <w:szCs w:val="30"/>
+        </w:rPr>
+      </w:pPr>
+      <w:r>
+        <w:rPr>
+          <w:rFonts w:ascii="Times New Roman" w:hAnsi="Times New Roman" w:cs="Times New Roman"/>
+          <w:sz w:val="30"/>
+          <w:szCs w:val="30"/>
+        </w:rPr>
+        <w:t xml:space="preserve">Wiktionary :- </w:t>
+      </w:r>
+      <w:hyperlink r:id="rId90" w:history="1">
+        <w:r>
+          <w:rPr>
+            <w:rStyle w:val="Hyperlink"/>
+            <w:rFonts w:ascii="Times New Roman" w:hAnsi="Times New Roman" w:cs="Times New Roman"/>
+            <w:sz w:val="30"/>
+            <w:szCs w:val="30"/>
+          </w:rPr>
+          <w:t>https://en.wiktionary.org/wiki/Wiktionary:Main_Page</w:t>
+        </w:r>
+      </w:hyperlink>
+      <w:r>
+        <w:rPr>
+          <w:rFonts w:ascii="Times New Roman" w:hAnsi="Times New Roman" w:cs="Times New Roman"/>
+          <w:sz w:val="30"/>
+          <w:szCs w:val="30"/>
+        </w:rPr>
+        <w:t xml:space="preserve"> </w:t>
+      </w:r>
+      <w:r>
+        <w:rPr>
+          <w:rFonts w:ascii="Times New Roman" w:hAnsi="Times New Roman" w:cs="Times New Roman"/>
+          <w:color w:val="432D2D"/>
+          <w:sz w:val="30"/>
+          <w:szCs w:val="30"/>
+        </w:rPr>
+        <w:t>Print dictionaries can be expensive. The complete Second Edition of the Oxford English Dictionary runs to 20 volumes, weighs 140 pounds, and costs more than $500 to buy on Amazon. Even a subscription to the OED’s website costs $90 per year.</w:t>
+      </w:r>
+    </w:p>
+    <w:p>
+      <w:pPr>
+        <w:pStyle w:val="ListParagraph"/>
+        <w:numPr>
+          <w:ilvl w:val="0"/>
+          <w:numId w:val="20"/>
+        </w:numPr>
+        <w:rPr>
+          <w:rFonts w:ascii="Times New Roman" w:hAnsi="Times New Roman" w:cs="Times New Roman"/>
+          <w:sz w:val="30"/>
+          <w:szCs w:val="30"/>
+        </w:rPr>
+      </w:pPr>
+      <w:r>
+        <w:rPr>
+          <w:rFonts w:ascii="Times New Roman" w:hAnsi="Times New Roman" w:cs="Times New Roman"/>
+          <w:sz w:val="30"/>
+          <w:szCs w:val="30"/>
+        </w:rPr>
+        <w:t xml:space="preserve">Wikispecies :- </w:t>
+      </w:r>
+      <w:hyperlink r:id="rId91" w:history="1">
+        <w:r>
+          <w:rPr>
+            <w:rStyle w:val="Hyperlink"/>
+            <w:rFonts w:ascii="Times New Roman" w:hAnsi="Times New Roman" w:cs="Times New Roman"/>
+            <w:sz w:val="30"/>
+            <w:szCs w:val="30"/>
+          </w:rPr>
+          <w:t>https://species.wikimedia.org/wiki/Main_Page</w:t>
+        </w:r>
+      </w:hyperlink>
+      <w:r>
+        <w:rPr>
+          <w:rFonts w:ascii="Times New Roman" w:hAnsi="Times New Roman" w:cs="Times New Roman"/>
+          <w:sz w:val="30"/>
+          <w:szCs w:val="30"/>
+        </w:rPr>
+        <w:t xml:space="preserve"> </w:t>
+      </w:r>
+      <w:r>
+        <w:rPr>
+          <w:rFonts w:ascii="Times New Roman" w:hAnsi="Times New Roman" w:cs="Times New Roman"/>
+          <w:color w:val="432D2D"/>
+          <w:sz w:val="30"/>
+          <w:szCs w:val="30"/>
+        </w:rPr>
+        <w:t>Wikispecies is to the 21st century what “On the Origin of Species” was to the 19th century. It a</w:t>
+      </w:r>
+      <w:r>
+        <w:rPr>
+          <w:rFonts w:ascii="Times New Roman" w:hAnsi="Times New Roman" w:cs="Times New Roman"/>
+          <w:color w:val="432D2D"/>
+          <w:sz w:val="30"/>
+          <w:szCs w:val="30"/>
+        </w:rPr>
+        <w:t xml:space="preserve">ims to be a complete catalog of </w:t>
+      </w:r>
+      <w:r>
+        <w:rPr>
+          <w:rFonts w:ascii="Times New Roman" w:hAnsi="Times New Roman" w:cs="Times New Roman"/>
+          <w:color w:val="432D2D"/>
+          <w:sz w:val="30"/>
+          <w:szCs w:val="30"/>
+        </w:rPr>
+        <w:t>all </w:t>
+      </w:r>
+      <w:r>
+        <w:rPr>
+          <w:rStyle w:val="Strong"/>
+          <w:rFonts w:ascii="Times New Roman" w:hAnsi="Times New Roman" w:cs="Times New Roman"/>
+          <w:b w:val="0"/>
+          <w:color w:val="432D2D"/>
+          <w:sz w:val="30"/>
+          <w:szCs w:val="30"/>
+        </w:rPr>
+        <w:t>Animalia</w:t>
+      </w:r>
+      <w:r>
+        <w:rPr>
+          <w:rFonts w:ascii="Times New Roman" w:hAnsi="Times New Roman" w:cs="Times New Roman"/>
+          <w:b/>
+          <w:color w:val="432D2D"/>
+          <w:sz w:val="30"/>
+          <w:szCs w:val="30"/>
+        </w:rPr>
+        <w:t>, </w:t>
+      </w:r>
+      <w:r>
+        <w:rPr>
+          <w:rStyle w:val="Strong"/>
+          <w:rFonts w:ascii="Times New Roman" w:hAnsi="Times New Roman" w:cs="Times New Roman"/>
+          <w:b w:val="0"/>
+          <w:color w:val="432D2D"/>
+          <w:sz w:val="30"/>
+          <w:szCs w:val="30"/>
+        </w:rPr>
+        <w:t>Plantae</w:t>
+      </w:r>
+      <w:r>
+        <w:rPr>
+          <w:rFonts w:ascii="Times New Roman" w:hAnsi="Times New Roman" w:cs="Times New Roman"/>
+          <w:b/>
+          <w:color w:val="432D2D"/>
+          <w:sz w:val="30"/>
+          <w:szCs w:val="30"/>
+        </w:rPr>
+        <w:t>, </w:t>
+      </w:r>
+      <w:r>
+        <w:rPr>
+          <w:rStyle w:val="Strong"/>
+          <w:rFonts w:ascii="Times New Roman" w:hAnsi="Times New Roman" w:cs="Times New Roman"/>
+          <w:b w:val="0"/>
+          <w:color w:val="432D2D"/>
+          <w:sz w:val="30"/>
+          <w:szCs w:val="30"/>
+        </w:rPr>
+        <w:t>fungi</w:t>
+      </w:r>
+      <w:r>
+        <w:rPr>
+          <w:rFonts w:ascii="Times New Roman" w:hAnsi="Times New Roman" w:cs="Times New Roman"/>
+          <w:b/>
+          <w:color w:val="432D2D"/>
+          <w:sz w:val="30"/>
+          <w:szCs w:val="30"/>
+        </w:rPr>
+        <w:t>, </w:t>
+      </w:r>
+      <w:r>
+        <w:rPr>
+          <w:rStyle w:val="Strong"/>
+          <w:rFonts w:ascii="Times New Roman" w:hAnsi="Times New Roman" w:cs="Times New Roman"/>
+          <w:b w:val="0"/>
+          <w:color w:val="432D2D"/>
+          <w:sz w:val="30"/>
+          <w:szCs w:val="30"/>
+        </w:rPr>
+        <w:t>bacteria</w:t>
+      </w:r>
+      <w:r>
+        <w:rPr>
+          <w:rFonts w:ascii="Times New Roman" w:hAnsi="Times New Roman" w:cs="Times New Roman"/>
+          <w:b/>
+          <w:color w:val="432D2D"/>
+          <w:sz w:val="30"/>
+          <w:szCs w:val="30"/>
+        </w:rPr>
+        <w:t>, </w:t>
+      </w:r>
+      <w:r>
+        <w:rPr>
+          <w:rStyle w:val="Strong"/>
+          <w:rFonts w:ascii="Times New Roman" w:hAnsi="Times New Roman" w:cs="Times New Roman"/>
+          <w:b w:val="0"/>
+          <w:color w:val="432D2D"/>
+          <w:sz w:val="30"/>
+          <w:szCs w:val="30"/>
+        </w:rPr>
+        <w:t>archaea</w:t>
+      </w:r>
+      <w:r>
+        <w:rPr>
+          <w:rFonts w:ascii="Times New Roman" w:hAnsi="Times New Roman" w:cs="Times New Roman"/>
+          <w:b/>
+          <w:color w:val="432D2D"/>
+          <w:sz w:val="30"/>
+          <w:szCs w:val="30"/>
+        </w:rPr>
+        <w:t xml:space="preserve">, </w:t>
+      </w:r>
+      <w:r>
+        <w:rPr>
+          <w:rFonts w:ascii="Times New Roman" w:hAnsi="Times New Roman" w:cs="Times New Roman"/>
+          <w:color w:val="432D2D"/>
+          <w:sz w:val="30"/>
+          <w:szCs w:val="30"/>
+        </w:rPr>
+        <w:t>and</w:t>
+      </w:r>
+      <w:r>
+        <w:rPr>
+          <w:rFonts w:ascii="Times New Roman" w:hAnsi="Times New Roman" w:cs="Times New Roman"/>
+          <w:b/>
+          <w:color w:val="432D2D"/>
+          <w:sz w:val="30"/>
+          <w:szCs w:val="30"/>
+        </w:rPr>
+        <w:t> </w:t>
+      </w:r>
+      <w:r>
+        <w:rPr>
+          <w:rStyle w:val="Strong"/>
+          <w:rFonts w:ascii="Times New Roman" w:hAnsi="Times New Roman" w:cs="Times New Roman"/>
+          <w:b w:val="0"/>
+          <w:color w:val="432D2D"/>
+          <w:sz w:val="30"/>
+          <w:szCs w:val="30"/>
+        </w:rPr>
+        <w:t>Protista</w:t>
+      </w:r>
+      <w:r>
+        <w:rPr>
+          <w:rStyle w:val="Strong"/>
+          <w:rFonts w:ascii="Times New Roman" w:hAnsi="Times New Roman" w:cs="Times New Roman"/>
+          <w:b w:val="0"/>
+          <w:color w:val="432D2D"/>
+          <w:sz w:val="30"/>
+          <w:szCs w:val="30"/>
+        </w:rPr>
+        <w:t xml:space="preserve"> in the world</w:t>
+      </w:r>
+    </w:p>
+    <w:p>
+      <w:pPr>
+        <w:rPr>
+          <w:rFonts w:ascii="Times New Roman" w:hAnsi="Times New Roman" w:cs="Times New Roman"/>
+          <w:sz w:val="30"/>
+          <w:szCs w:val="30"/>
+        </w:rPr>
+      </w:pPr>
+    </w:p>
+    <w:p>
+      <w:pPr>
+        <w:pStyle w:val="ListParagraph"/>
+        <w:numPr>
+          <w:ilvl w:val="0"/>
+          <w:numId w:val="2"/>
+        </w:numPr>
+        <w:rPr>
+          <w:rFonts w:ascii="Times New Roman" w:hAnsi="Times New Roman" w:cs="Times New Roman"/>
+          <w:sz w:val="30"/>
+          <w:szCs w:val="30"/>
+        </w:rPr>
+      </w:pPr>
+      <w:r>
+        <w:rPr>
+          <w:rFonts w:ascii="Times New Roman" w:hAnsi="Times New Roman" w:cs="Times New Roman"/>
+          <w:sz w:val="30"/>
+          <w:szCs w:val="30"/>
+        </w:rPr>
+        <w:t>Social Network – The Cambridge dictionary explains it like this “A website or computer program that allows people to communicate and share information on the internet using a computer or mobile phone.” Let us see some of the social network websites.</w:t>
+      </w:r>
+    </w:p>
+    <w:p>
+      <w:pPr>
+        <w:ind w:left="360"/>
+        <w:rPr>
+          <w:rFonts w:ascii="Times New Roman" w:hAnsi="Times New Roman" w:cs="Times New Roman"/>
+          <w:sz w:val="30"/>
+          <w:szCs w:val="30"/>
+        </w:rPr>
+      </w:pPr>
+    </w:p>
+    <w:p>
+      <w:pPr>
+        <w:pStyle w:val="ListParagraph"/>
+        <w:numPr>
+          <w:ilvl w:val="0"/>
+          <w:numId w:val="21"/>
+        </w:numPr>
+        <w:rPr>
+          <w:rFonts w:ascii="Times New Roman" w:hAnsi="Times New Roman" w:cs="Times New Roman"/>
+          <w:sz w:val="30"/>
+          <w:szCs w:val="30"/>
+        </w:rPr>
+      </w:pPr>
+      <w:r>
+        <w:rPr>
+          <w:rFonts w:ascii="Times New Roman" w:hAnsi="Times New Roman" w:cs="Times New Roman"/>
+          <w:sz w:val="30"/>
+          <w:szCs w:val="30"/>
+        </w:rPr>
+        <w:t>Facebook</w:t>
+      </w:r>
+      <w:r>
+        <w:rPr>
+          <w:rFonts w:ascii="Times New Roman" w:hAnsi="Times New Roman" w:cs="Times New Roman"/>
+          <w:sz w:val="30"/>
+          <w:szCs w:val="30"/>
+        </w:rPr>
+        <w:t>:</w:t>
+      </w:r>
+      <w:r>
+        <w:rPr>
+          <w:rFonts w:ascii="Times New Roman" w:hAnsi="Times New Roman" w:cs="Times New Roman"/>
+          <w:sz w:val="30"/>
+          <w:szCs w:val="30"/>
+        </w:rPr>
+        <w:t xml:space="preserve">- </w:t>
+      </w:r>
+      <w:hyperlink r:id="rId92" w:history="1">
+        <w:r>
+          <w:rPr>
+            <w:rStyle w:val="Hyperlink"/>
+            <w:rFonts w:ascii="Times New Roman" w:hAnsi="Times New Roman" w:cs="Times New Roman"/>
+            <w:sz w:val="30"/>
+            <w:szCs w:val="30"/>
+          </w:rPr>
+          <w:t>http://www.facebook.com/</w:t>
+        </w:r>
+      </w:hyperlink>
+      <w:r>
+        <w:rPr>
+          <w:rFonts w:ascii="Times New Roman" w:hAnsi="Times New Roman" w:cs="Times New Roman"/>
+          <w:sz w:val="30"/>
+          <w:szCs w:val="30"/>
+        </w:rPr>
+        <w:t xml:space="preserve"> Facebook is one of the leading social media networks with over 1 billion users.</w:t>
+      </w:r>
+    </w:p>
+    <w:p>
+      <w:pPr>
+        <w:pStyle w:val="ListParagraph"/>
+        <w:numPr>
+          <w:ilvl w:val="0"/>
+          <w:numId w:val="21"/>
+        </w:numPr>
+        <w:rPr>
+          <w:rFonts w:ascii="Times New Roman" w:hAnsi="Times New Roman" w:cs="Times New Roman"/>
+          <w:sz w:val="30"/>
+          <w:szCs w:val="30"/>
+        </w:rPr>
+      </w:pPr>
+      <w:r>
+        <w:rPr>
+          <w:rFonts w:ascii="Times New Roman" w:hAnsi="Times New Roman" w:cs="Times New Roman"/>
+          <w:sz w:val="30"/>
+          <w:szCs w:val="30"/>
+        </w:rPr>
+        <w:t>Wh</w:t>
+      </w:r>
+      <w:r>
+        <w:rPr>
+          <w:rFonts w:ascii="Times New Roman" w:hAnsi="Times New Roman" w:cs="Times New Roman"/>
+          <w:sz w:val="30"/>
+          <w:szCs w:val="30"/>
+        </w:rPr>
+        <w:t>atsA</w:t>
+      </w:r>
+      <w:r>
+        <w:rPr>
+          <w:rFonts w:ascii="Times New Roman" w:hAnsi="Times New Roman" w:cs="Times New Roman"/>
+          <w:sz w:val="30"/>
+          <w:szCs w:val="30"/>
+        </w:rPr>
+        <w:t xml:space="preserve">pp </w:t>
+      </w:r>
+      <w:r>
+        <w:rPr>
+          <w:rFonts w:ascii="Times New Roman" w:hAnsi="Times New Roman" w:cs="Times New Roman"/>
+          <w:sz w:val="30"/>
+          <w:szCs w:val="30"/>
+        </w:rPr>
+        <w:t>:</w:t>
+      </w:r>
+      <w:r>
+        <w:rPr>
+          <w:rFonts w:ascii="Times New Roman" w:hAnsi="Times New Roman" w:cs="Times New Roman"/>
+          <w:sz w:val="30"/>
+          <w:szCs w:val="30"/>
+        </w:rPr>
+        <w:t xml:space="preserve">- </w:t>
+      </w:r>
+      <w:hyperlink r:id="rId93" w:history="1">
+        <w:r>
+          <w:rPr>
+            <w:rStyle w:val="Hyperlink"/>
+            <w:rFonts w:ascii="Times New Roman" w:hAnsi="Times New Roman" w:cs="Times New Roman"/>
+            <w:sz w:val="30"/>
+            <w:szCs w:val="30"/>
+          </w:rPr>
+          <w:t>https://www.whatsapp.com/</w:t>
+        </w:r>
+      </w:hyperlink>
+      <w:r>
+        <w:rPr>
+          <w:rFonts w:ascii="Times New Roman" w:hAnsi="Times New Roman" w:cs="Times New Roman"/>
+          <w:sz w:val="30"/>
+          <w:szCs w:val="30"/>
+        </w:rPr>
+        <w:t xml:space="preserve"> </w:t>
+      </w:r>
+      <w:r>
+        <w:rPr>
+          <w:rFonts w:ascii="Times New Roman" w:hAnsi="Times New Roman" w:cs="Times New Roman"/>
+          <w:sz w:val="30"/>
+          <w:szCs w:val="30"/>
+          <w:shd w:val="clear" w:color="auto" w:fill="FFFFFF"/>
+        </w:rPr>
+        <w:t xml:space="preserve">It arrived on the scene much later than Facebook, but has been able to capture the imagination of millions of people across the world by giving them </w:t>
+      </w:r>
+      <w:r>
+        <w:rPr>
+          <w:rFonts w:ascii="Times New Roman" w:hAnsi="Times New Roman" w:cs="Times New Roman"/>
+          <w:sz w:val="30"/>
+          <w:szCs w:val="30"/>
+          <w:shd w:val="clear" w:color="auto" w:fill="FFFFFF"/>
+        </w:rPr>
+        <w:lastRenderedPageBreak/>
+        <w:t>the ability to communicate and share instantly with individuals and groups.</w:t>
+      </w:r>
+    </w:p>
+    <w:p>
+      <w:pPr>
+        <w:pStyle w:val="ListParagraph"/>
+        <w:numPr>
+          <w:ilvl w:val="0"/>
+          <w:numId w:val="21"/>
+        </w:numPr>
+        <w:rPr>
+          <w:rFonts w:ascii="Times New Roman" w:hAnsi="Times New Roman" w:cs="Times New Roman"/>
+          <w:sz w:val="30"/>
+          <w:szCs w:val="30"/>
+        </w:rPr>
+      </w:pPr>
+      <w:r>
+        <w:rPr>
+          <w:rFonts w:ascii="Times New Roman" w:hAnsi="Times New Roman" w:cs="Times New Roman"/>
+          <w:sz w:val="30"/>
+          <w:szCs w:val="30"/>
+        </w:rPr>
+        <w:t xml:space="preserve">Instagram :- </w:t>
+      </w:r>
+      <w:hyperlink r:id="rId94" w:history="1">
+        <w:r>
+          <w:rPr>
+            <w:rStyle w:val="Hyperlink"/>
+            <w:rFonts w:ascii="Times New Roman" w:hAnsi="Times New Roman" w:cs="Times New Roman"/>
+            <w:sz w:val="30"/>
+            <w:szCs w:val="30"/>
+          </w:rPr>
+          <w:t>http://www.instagram.com/</w:t>
+        </w:r>
+      </w:hyperlink>
+      <w:r>
+        <w:rPr>
+          <w:rFonts w:ascii="Times New Roman" w:hAnsi="Times New Roman" w:cs="Times New Roman"/>
+          <w:sz w:val="30"/>
+          <w:szCs w:val="30"/>
+        </w:rPr>
+        <w:t xml:space="preserve"> </w:t>
+      </w:r>
+      <w:r>
+        <w:rPr>
+          <w:rFonts w:ascii="Times New Roman" w:hAnsi="Times New Roman" w:cs="Times New Roman"/>
+          <w:sz w:val="30"/>
+          <w:szCs w:val="30"/>
+          <w:shd w:val="clear" w:color="auto" w:fill="FFFFFF"/>
+        </w:rPr>
+        <w:t>Instagram was launched as a unique social networking platform that was completely based on sharing photos and videos.</w:t>
+      </w:r>
+    </w:p>
+    <w:p>
+      <w:pPr>
+        <w:pStyle w:val="ListParagraph"/>
+        <w:numPr>
+          <w:ilvl w:val="0"/>
+          <w:numId w:val="21"/>
+        </w:numPr>
+        <w:rPr>
+          <w:rFonts w:ascii="Times New Roman" w:hAnsi="Times New Roman" w:cs="Times New Roman"/>
+          <w:sz w:val="30"/>
+          <w:szCs w:val="30"/>
+        </w:rPr>
+      </w:pPr>
+      <w:r>
+        <w:rPr>
+          <w:rFonts w:ascii="Times New Roman" w:hAnsi="Times New Roman" w:cs="Times New Roman"/>
+          <w:sz w:val="30"/>
+          <w:szCs w:val="30"/>
+        </w:rPr>
+        <w:t xml:space="preserve">Baidu Tieba :- </w:t>
+      </w:r>
+      <w:hyperlink r:id="rId95" w:history="1">
+        <w:r>
+          <w:rPr>
+            <w:rStyle w:val="Hyperlink"/>
+            <w:rFonts w:ascii="Times New Roman" w:hAnsi="Times New Roman" w:cs="Times New Roman"/>
+            <w:sz w:val="30"/>
+            <w:szCs w:val="30"/>
+          </w:rPr>
+          <w:t>http://tieba.baidu.com/</w:t>
+        </w:r>
+      </w:hyperlink>
+      <w:r>
+        <w:rPr>
+          <w:rFonts w:ascii="Times New Roman" w:hAnsi="Times New Roman" w:cs="Times New Roman"/>
+          <w:sz w:val="30"/>
+          <w:szCs w:val="30"/>
+        </w:rPr>
+        <w:t xml:space="preserve"> </w:t>
+      </w:r>
+      <w:r>
+        <w:rPr>
+          <w:rFonts w:ascii="Times New Roman" w:hAnsi="Times New Roman" w:cs="Times New Roman"/>
+          <w:sz w:val="30"/>
+          <w:szCs w:val="30"/>
+          <w:shd w:val="clear" w:color="auto" w:fill="FFFFFF"/>
+        </w:rPr>
+        <w:t>Offered by Baidu of China, a sear</w:t>
+      </w:r>
+      <w:r>
+        <w:rPr>
+          <w:rFonts w:ascii="Times New Roman" w:hAnsi="Times New Roman" w:cs="Times New Roman"/>
+          <w:sz w:val="30"/>
+          <w:szCs w:val="30"/>
+          <w:shd w:val="clear" w:color="auto" w:fill="FFFFFF"/>
+        </w:rPr>
+        <w:t xml:space="preserve">ch engine company, Baidu Tieba </w:t>
+      </w:r>
+      <w:r>
+        <w:rPr>
+          <w:rFonts w:ascii="Times New Roman" w:hAnsi="Times New Roman" w:cs="Times New Roman"/>
+          <w:sz w:val="30"/>
+          <w:szCs w:val="30"/>
+          <w:shd w:val="clear" w:color="auto" w:fill="FFFFFF"/>
+        </w:rPr>
+        <w:t>k</w:t>
+      </w:r>
+      <w:r>
+        <w:rPr>
+          <w:rFonts w:ascii="Times New Roman" w:hAnsi="Times New Roman" w:cs="Times New Roman"/>
+          <w:sz w:val="30"/>
+          <w:szCs w:val="30"/>
+          <w:shd w:val="clear" w:color="auto" w:fill="FFFFFF"/>
+        </w:rPr>
+        <w:t>nown as Postbar internationally</w:t>
+      </w:r>
+      <w:r>
+        <w:rPr>
+          <w:rFonts w:ascii="Times New Roman" w:hAnsi="Times New Roman" w:cs="Times New Roman"/>
+          <w:sz w:val="30"/>
+          <w:szCs w:val="30"/>
+          <w:shd w:val="clear" w:color="auto" w:fill="FFFFFF"/>
+        </w:rPr>
+        <w:t xml:space="preserve"> is a social forum network based on the keyword searches in the Baidu search engine.</w:t>
+      </w:r>
+    </w:p>
+    <w:p>
+      <w:pPr>
+        <w:pStyle w:val="ListParagraph"/>
+        <w:numPr>
+          <w:ilvl w:val="0"/>
+          <w:numId w:val="21"/>
+        </w:numPr>
+        <w:rPr>
+          <w:rFonts w:ascii="Times New Roman" w:hAnsi="Times New Roman" w:cs="Times New Roman"/>
+          <w:sz w:val="30"/>
+          <w:szCs w:val="30"/>
+        </w:rPr>
+      </w:pPr>
+      <w:r>
+        <w:rPr>
+          <w:rFonts w:ascii="Times New Roman" w:hAnsi="Times New Roman" w:cs="Times New Roman"/>
+          <w:sz w:val="30"/>
+          <w:szCs w:val="30"/>
+        </w:rPr>
+        <w:t xml:space="preserve">Skype :- </w:t>
+      </w:r>
+      <w:hyperlink r:id="rId96" w:history="1">
+        <w:r>
+          <w:rPr>
+            <w:rStyle w:val="Hyperlink"/>
+            <w:rFonts w:ascii="Times New Roman" w:hAnsi="Times New Roman" w:cs="Times New Roman"/>
+            <w:sz w:val="30"/>
+            <w:szCs w:val="30"/>
+          </w:rPr>
+          <w:t>http://skype.com/</w:t>
+        </w:r>
+      </w:hyperlink>
+      <w:r>
+        <w:rPr>
+          <w:rFonts w:ascii="Times New Roman" w:hAnsi="Times New Roman" w:cs="Times New Roman"/>
+          <w:sz w:val="30"/>
+          <w:szCs w:val="30"/>
+        </w:rPr>
+        <w:t xml:space="preserve"> </w:t>
+      </w:r>
+      <w:r>
+        <w:rPr>
+          <w:rFonts w:ascii="Times New Roman" w:hAnsi="Times New Roman" w:cs="Times New Roman"/>
+          <w:sz w:val="30"/>
+          <w:szCs w:val="30"/>
+          <w:shd w:val="clear" w:color="auto" w:fill="FFFFFF"/>
+        </w:rPr>
+        <w:t>Skype, owned by Microsoft, is one of the most popular communication-based social networking platforms.</w:t>
+      </w:r>
+    </w:p>
+    <w:p>
+      <w:pPr>
+        <w:rPr>
+          <w:rFonts w:ascii="Times New Roman" w:hAnsi="Times New Roman" w:cs="Times New Roman"/>
+          <w:sz w:val="30"/>
+          <w:szCs w:val="30"/>
+        </w:rPr>
+      </w:pPr>
+    </w:p>
+    <w:p>
+      <w:pPr>
+        <w:pStyle w:val="ListParagraph"/>
+        <w:numPr>
+          <w:ilvl w:val="0"/>
+          <w:numId w:val="2"/>
+        </w:numPr>
+        <w:rPr>
+          <w:rFonts w:ascii="Times New Roman" w:hAnsi="Times New Roman" w:cs="Times New Roman"/>
+          <w:sz w:val="30"/>
+          <w:szCs w:val="30"/>
+        </w:rPr>
+      </w:pPr>
+      <w:r>
+        <w:rPr>
+          <w:rFonts w:ascii="Times New Roman" w:hAnsi="Times New Roman" w:cs="Times New Roman"/>
+          <w:sz w:val="30"/>
+          <w:szCs w:val="30"/>
+        </w:rPr>
+        <w:t xml:space="preserve">Content </w:t>
+      </w:r>
+      <w:r>
+        <w:rPr>
+          <w:rFonts w:ascii="Times New Roman" w:hAnsi="Times New Roman" w:cs="Times New Roman"/>
+          <w:sz w:val="30"/>
+          <w:szCs w:val="30"/>
+        </w:rPr>
+        <w:t>Aggregator: -</w:t>
+      </w:r>
+      <w:r>
+        <w:rPr>
+          <w:rFonts w:ascii="Times New Roman" w:hAnsi="Times New Roman" w:cs="Times New Roman"/>
+          <w:sz w:val="30"/>
+          <w:szCs w:val="30"/>
+        </w:rPr>
+        <w:t xml:space="preserve"> </w:t>
+      </w:r>
+      <w:r>
+        <w:rPr>
+          <w:rFonts w:ascii="Times New Roman" w:hAnsi="Times New Roman" w:cs="Times New Roman"/>
+          <w:sz w:val="30"/>
+          <w:szCs w:val="30"/>
+        </w:rPr>
+        <w:t xml:space="preserve">A content aggregator website is a site that collects data from other sources across the internet and puts the information in one place where users can access it. The collected is based on a keyword or a group of related keywords. But it is not plagiarism. </w:t>
+      </w:r>
+    </w:p>
+    <w:p>
+      <w:pPr>
+        <w:rPr>
+          <w:rFonts w:ascii="Times New Roman" w:hAnsi="Times New Roman" w:cs="Times New Roman"/>
+          <w:sz w:val="30"/>
+          <w:szCs w:val="30"/>
+        </w:rPr>
+      </w:pPr>
+    </w:p>
+    <w:p>
+      <w:pPr>
+        <w:pStyle w:val="ListParagraph"/>
+        <w:numPr>
+          <w:ilvl w:val="0"/>
+          <w:numId w:val="22"/>
+        </w:numPr>
+        <w:rPr>
+          <w:rFonts w:ascii="Times New Roman" w:hAnsi="Times New Roman" w:cs="Times New Roman"/>
+          <w:sz w:val="30"/>
+          <w:szCs w:val="30"/>
+        </w:rPr>
+      </w:pPr>
+      <w:r>
+        <w:rPr>
+          <w:rFonts w:ascii="Times New Roman" w:hAnsi="Times New Roman" w:cs="Times New Roman"/>
+          <w:sz w:val="30"/>
+          <w:szCs w:val="30"/>
+        </w:rPr>
+        <w:t xml:space="preserve">Alltop:- </w:t>
+      </w:r>
+      <w:hyperlink r:id="rId97" w:history="1">
+        <w:r>
+          <w:rPr>
+            <w:rStyle w:val="Hyperlink"/>
+            <w:rFonts w:ascii="Times New Roman" w:hAnsi="Times New Roman" w:cs="Times New Roman"/>
+            <w:sz w:val="30"/>
+            <w:szCs w:val="30"/>
+          </w:rPr>
+          <w:t>https://alltop.com/</w:t>
+        </w:r>
+      </w:hyperlink>
+      <w:r>
+        <w:rPr>
+          <w:rFonts w:ascii="Times New Roman" w:hAnsi="Times New Roman" w:cs="Times New Roman"/>
+          <w:sz w:val="30"/>
+          <w:szCs w:val="30"/>
+        </w:rPr>
+        <w:t xml:space="preserve"> is one of the </w:t>
+      </w:r>
+      <w:r>
+        <w:rPr>
+          <w:rFonts w:ascii="Times New Roman" w:hAnsi="Times New Roman" w:cs="Times New Roman"/>
+          <w:sz w:val="30"/>
+          <w:szCs w:val="30"/>
+        </w:rPr>
+        <w:t>biggest</w:t>
+      </w:r>
+      <w:r>
+        <w:rPr>
+          <w:rFonts w:ascii="Times New Roman" w:hAnsi="Times New Roman" w:cs="Times New Roman"/>
+          <w:sz w:val="30"/>
+          <w:szCs w:val="30"/>
+        </w:rPr>
+        <w:t xml:space="preserve"> names in content </w:t>
+      </w:r>
+      <w:r>
+        <w:rPr>
+          <w:rFonts w:ascii="Times New Roman" w:hAnsi="Times New Roman" w:cs="Times New Roman"/>
+          <w:sz w:val="30"/>
+          <w:szCs w:val="30"/>
+        </w:rPr>
+        <w:t>aggregation</w:t>
+      </w:r>
+      <w:r>
+        <w:rPr>
+          <w:rFonts w:ascii="Times New Roman" w:hAnsi="Times New Roman" w:cs="Times New Roman"/>
+          <w:sz w:val="30"/>
+          <w:szCs w:val="30"/>
+        </w:rPr>
+        <w:t xml:space="preserve"> and deservedly sits in forst place of the list</w:t>
+      </w:r>
+    </w:p>
+    <w:p>
+      <w:pPr>
+        <w:pStyle w:val="ListParagraph"/>
+        <w:numPr>
+          <w:ilvl w:val="0"/>
+          <w:numId w:val="22"/>
+        </w:numPr>
+        <w:rPr>
+          <w:rFonts w:ascii="Times New Roman" w:hAnsi="Times New Roman" w:cs="Times New Roman"/>
+          <w:sz w:val="30"/>
+          <w:szCs w:val="30"/>
+        </w:rPr>
+      </w:pPr>
+      <w:r>
+        <w:rPr>
+          <w:rFonts w:ascii="Times New Roman" w:hAnsi="Times New Roman" w:cs="Times New Roman"/>
+          <w:sz w:val="30"/>
+          <w:szCs w:val="30"/>
+        </w:rPr>
+        <w:t xml:space="preserve">Popurls:- </w:t>
+      </w:r>
+      <w:hyperlink r:id="rId98" w:history="1">
+        <w:r>
+          <w:rPr>
+            <w:rStyle w:val="Hyperlink"/>
+            <w:rFonts w:ascii="Times New Roman" w:hAnsi="Times New Roman" w:cs="Times New Roman"/>
+            <w:sz w:val="30"/>
+            <w:szCs w:val="30"/>
+          </w:rPr>
+          <w:t>http://popurls.com/</w:t>
+        </w:r>
+      </w:hyperlink>
+      <w:r>
+        <w:rPr>
+          <w:rFonts w:ascii="Times New Roman" w:hAnsi="Times New Roman" w:cs="Times New Roman"/>
+          <w:sz w:val="30"/>
+          <w:szCs w:val="30"/>
+        </w:rPr>
+        <w:t xml:space="preserve"> is a site which Alltop drew its inspiration. Popurls pulls in content from a variety of social networks, blogs, and news organizations. </w:t>
+      </w:r>
+    </w:p>
+    <w:p>
+      <w:pPr>
+        <w:pStyle w:val="ListParagraph"/>
+        <w:numPr>
+          <w:ilvl w:val="0"/>
+          <w:numId w:val="22"/>
+        </w:numPr>
+        <w:rPr>
+          <w:rFonts w:ascii="Times New Roman" w:hAnsi="Times New Roman" w:cs="Times New Roman"/>
+          <w:sz w:val="30"/>
+          <w:szCs w:val="30"/>
+        </w:rPr>
+      </w:pPr>
+      <w:r>
+        <w:rPr>
+          <w:rFonts w:ascii="Times New Roman" w:hAnsi="Times New Roman" w:cs="Times New Roman"/>
+          <w:sz w:val="30"/>
+          <w:szCs w:val="30"/>
+        </w:rPr>
+        <w:t xml:space="preserve">The Web List:- </w:t>
+      </w:r>
+      <w:hyperlink r:id="rId99" w:history="1">
+        <w:r>
+          <w:rPr>
+            <w:rStyle w:val="Hyperlink"/>
+            <w:rFonts w:ascii="Times New Roman" w:hAnsi="Times New Roman" w:cs="Times New Roman"/>
+            <w:sz w:val="30"/>
+            <w:szCs w:val="30"/>
+          </w:rPr>
+          <w:t>http://theweblist.net/</w:t>
+        </w:r>
+      </w:hyperlink>
+      <w:r>
+        <w:rPr>
+          <w:rFonts w:ascii="Times New Roman" w:hAnsi="Times New Roman" w:cs="Times New Roman"/>
+          <w:sz w:val="30"/>
+          <w:szCs w:val="30"/>
+        </w:rPr>
+        <w:t xml:space="preserve"> functions similarly ro popurls in that </w:t>
+      </w:r>
+      <w:r>
+        <w:rPr>
+          <w:rFonts w:ascii="Times New Roman" w:hAnsi="Times New Roman" w:cs="Times New Roman"/>
+          <w:sz w:val="30"/>
+          <w:szCs w:val="30"/>
+        </w:rPr>
+        <w:t>that it’s a one-page aggregator website that collects from a huge variety of sources</w:t>
+      </w:r>
+    </w:p>
+    <w:p>
+      <w:pPr>
+        <w:pStyle w:val="ListParagraph"/>
+        <w:numPr>
+          <w:ilvl w:val="0"/>
+          <w:numId w:val="22"/>
+        </w:numPr>
+        <w:rPr>
+          <w:rFonts w:ascii="Times New Roman" w:hAnsi="Times New Roman" w:cs="Times New Roman"/>
+          <w:sz w:val="30"/>
+          <w:szCs w:val="30"/>
+        </w:rPr>
+      </w:pPr>
+      <w:r>
+        <w:rPr>
+          <w:rFonts w:ascii="Times New Roman" w:hAnsi="Times New Roman" w:cs="Times New Roman"/>
+          <w:sz w:val="30"/>
+          <w:szCs w:val="30"/>
+        </w:rPr>
+        <w:t xml:space="preserve">WP News Desk:- </w:t>
+      </w:r>
+      <w:hyperlink r:id="rId100" w:history="1">
+        <w:r>
+          <w:rPr>
+            <w:rStyle w:val="Hyperlink"/>
+            <w:rFonts w:ascii="Times New Roman" w:hAnsi="Times New Roman" w:cs="Times New Roman"/>
+            <w:sz w:val="30"/>
+            <w:szCs w:val="30"/>
+          </w:rPr>
+          <w:t>http://wpnewsdesk.com/</w:t>
+        </w:r>
+      </w:hyperlink>
+      <w:r>
+        <w:rPr>
+          <w:rFonts w:ascii="Times New Roman" w:hAnsi="Times New Roman" w:cs="Times New Roman"/>
+          <w:sz w:val="30"/>
+          <w:szCs w:val="30"/>
+        </w:rPr>
+        <w:t xml:space="preserve"> is a content aggregator website that focuses specifically on WordPress. It automatically pulls in content from a variety of WordPress blogs and companies and display posts on the front page.</w:t>
+      </w:r>
+    </w:p>
+    <w:p>
+      <w:pPr>
+        <w:pStyle w:val="ListParagraph"/>
+        <w:numPr>
+          <w:ilvl w:val="0"/>
+          <w:numId w:val="22"/>
+        </w:numPr>
+        <w:rPr>
+          <w:rFonts w:ascii="Times New Roman" w:hAnsi="Times New Roman" w:cs="Times New Roman"/>
+          <w:sz w:val="30"/>
+          <w:szCs w:val="30"/>
+        </w:rPr>
+      </w:pPr>
+      <w:r>
+        <w:rPr>
+          <w:rFonts w:ascii="Times New Roman" w:hAnsi="Times New Roman" w:cs="Times New Roman"/>
+          <w:sz w:val="30"/>
+          <w:szCs w:val="30"/>
+        </w:rPr>
+        <w:t xml:space="preserve">Blog Engage:- </w:t>
+      </w:r>
+      <w:hyperlink r:id="rId101" w:history="1">
+        <w:r>
+          <w:rPr>
+            <w:rStyle w:val="Hyperlink"/>
+            <w:rFonts w:ascii="Times New Roman" w:hAnsi="Times New Roman" w:cs="Times New Roman"/>
+            <w:sz w:val="30"/>
+            <w:szCs w:val="30"/>
+          </w:rPr>
+          <w:t>http://www.blogengage.com/</w:t>
+        </w:r>
+      </w:hyperlink>
+      <w:r>
+        <w:rPr>
+          <w:rFonts w:ascii="Times New Roman" w:hAnsi="Times New Roman" w:cs="Times New Roman"/>
+          <w:sz w:val="30"/>
+          <w:szCs w:val="30"/>
+        </w:rPr>
+        <w:t xml:space="preserve"> as the spam indicator suggest, Blog Engage’s standsrds are nowhere near as strict as Alltop.</w:t>
+      </w:r>
+    </w:p>
+    <w:p>
+      <w:pPr>
+        <w:rPr>
+          <w:rFonts w:ascii="Times New Roman" w:hAnsi="Times New Roman" w:cs="Times New Roman"/>
+          <w:sz w:val="30"/>
+          <w:szCs w:val="30"/>
+        </w:rPr>
+      </w:pPr>
+    </w:p>
+    <w:p>
+      <w:pPr>
+        <w:pStyle w:val="ListParagraph"/>
+        <w:numPr>
+          <w:ilvl w:val="0"/>
+          <w:numId w:val="2"/>
+        </w:numPr>
+        <w:rPr>
+          <w:rFonts w:ascii="Times New Roman" w:hAnsi="Times New Roman" w:cs="Times New Roman"/>
+          <w:sz w:val="30"/>
+          <w:szCs w:val="30"/>
+        </w:rPr>
+      </w:pPr>
+      <w:r>
+        <w:rPr>
+          <w:rFonts w:ascii="Times New Roman" w:hAnsi="Times New Roman" w:cs="Times New Roman"/>
+          <w:sz w:val="30"/>
+          <w:szCs w:val="30"/>
+        </w:rPr>
+        <w:t xml:space="preserve">Personal - </w:t>
+      </w:r>
+      <w:r>
+        <w:rPr>
+          <w:rFonts w:ascii="Times New Roman" w:hAnsi="Times New Roman" w:cs="Times New Roman"/>
+          <w:color w:val="101010"/>
+          <w:sz w:val="30"/>
+          <w:szCs w:val="30"/>
+          <w:shd w:val="clear" w:color="auto" w:fill="FFFFFF"/>
+        </w:rPr>
+        <w:t>A personal website is a group of web pages that someone creates about themselves. It basically contains things that are personal. It doesn't have to be about you, and it doesn't have to contain personal information but it does need to be personal.</w:t>
+      </w:r>
+    </w:p>
+    <w:p>
+      <w:pPr>
+        <w:rPr>
+          <w:rFonts w:ascii="Times New Roman" w:hAnsi="Times New Roman" w:cs="Times New Roman"/>
+          <w:sz w:val="30"/>
+          <w:szCs w:val="30"/>
+        </w:rPr>
+      </w:pPr>
+    </w:p>
+    <w:p>
+      <w:pPr>
+        <w:pStyle w:val="ListParagraph"/>
+        <w:numPr>
+          <w:ilvl w:val="0"/>
+          <w:numId w:val="23"/>
+        </w:numPr>
+        <w:rPr>
+          <w:rFonts w:ascii="Times New Roman" w:hAnsi="Times New Roman" w:cs="Times New Roman"/>
+          <w:sz w:val="30"/>
+          <w:szCs w:val="30"/>
+        </w:rPr>
+      </w:pPr>
+      <w:r>
+        <w:rPr>
+          <w:rFonts w:ascii="Times New Roman" w:hAnsi="Times New Roman" w:cs="Times New Roman"/>
+          <w:sz w:val="30"/>
+          <w:szCs w:val="30"/>
+        </w:rPr>
+        <w:t xml:space="preserve">Nia Shanks:- </w:t>
+      </w:r>
+      <w:hyperlink r:id="rId102" w:history="1">
+        <w:r>
+          <w:rPr>
+            <w:rStyle w:val="Hyperlink"/>
+            <w:rFonts w:ascii="Times New Roman" w:hAnsi="Times New Roman" w:cs="Times New Roman"/>
+            <w:sz w:val="30"/>
+            <w:szCs w:val="30"/>
+          </w:rPr>
+          <w:t>https://www.niashanks.com/</w:t>
+        </w:r>
+      </w:hyperlink>
+      <w:r>
+        <w:rPr>
+          <w:rFonts w:ascii="Times New Roman" w:hAnsi="Times New Roman" w:cs="Times New Roman"/>
+          <w:sz w:val="30"/>
+          <w:szCs w:val="30"/>
+        </w:rPr>
+        <w:t xml:space="preserve"> There’s a lot to like about this personal website. The design is nice and clean and favors a more minimal style.</w:t>
+      </w:r>
+    </w:p>
+    <w:p>
+      <w:pPr>
+        <w:pStyle w:val="ListParagraph"/>
+        <w:numPr>
+          <w:ilvl w:val="0"/>
+          <w:numId w:val="23"/>
+        </w:numPr>
+        <w:rPr>
+          <w:rFonts w:ascii="Times New Roman" w:hAnsi="Times New Roman" w:cs="Times New Roman"/>
+          <w:sz w:val="30"/>
+          <w:szCs w:val="30"/>
+        </w:rPr>
+      </w:pPr>
+      <w:r>
+        <w:rPr>
+          <w:rFonts w:ascii="Times New Roman" w:hAnsi="Times New Roman" w:cs="Times New Roman"/>
+          <w:sz w:val="30"/>
+          <w:szCs w:val="30"/>
+        </w:rPr>
+        <w:t>Simon Sinek</w:t>
+      </w:r>
+      <w:r>
+        <w:rPr>
+          <w:rFonts w:ascii="Times New Roman" w:hAnsi="Times New Roman" w:cs="Times New Roman"/>
+          <w:sz w:val="30"/>
+          <w:szCs w:val="30"/>
+        </w:rPr>
+        <w:t>: -</w:t>
+      </w:r>
+      <w:r>
+        <w:rPr>
+          <w:rFonts w:ascii="Times New Roman" w:hAnsi="Times New Roman" w:cs="Times New Roman"/>
+          <w:sz w:val="30"/>
+          <w:szCs w:val="30"/>
+        </w:rPr>
+        <w:t xml:space="preserve"> </w:t>
+      </w:r>
+      <w:hyperlink r:id="rId103" w:history="1">
+        <w:r>
+          <w:rPr>
+            <w:rStyle w:val="Hyperlink"/>
+            <w:rFonts w:ascii="Times New Roman" w:hAnsi="Times New Roman" w:cs="Times New Roman"/>
+            <w:sz w:val="30"/>
+            <w:szCs w:val="30"/>
+          </w:rPr>
+          <w:t>https://startwithwhy.com/</w:t>
+        </w:r>
+      </w:hyperlink>
+      <w:r>
+        <w:rPr>
+          <w:rFonts w:ascii="Times New Roman" w:hAnsi="Times New Roman" w:cs="Times New Roman"/>
+          <w:sz w:val="30"/>
+          <w:szCs w:val="30"/>
+        </w:rPr>
+        <w:t xml:space="preserve"> </w:t>
+      </w:r>
+      <w:r>
+        <w:rPr>
+          <w:rFonts w:ascii="Times New Roman" w:hAnsi="Times New Roman" w:cs="Times New Roman"/>
+          <w:sz w:val="30"/>
+          <w:szCs w:val="30"/>
+        </w:rPr>
+        <w:t>the</w:t>
+      </w:r>
+      <w:r>
+        <w:rPr>
+          <w:rFonts w:ascii="Times New Roman" w:hAnsi="Times New Roman" w:cs="Times New Roman"/>
+          <w:sz w:val="30"/>
+          <w:szCs w:val="30"/>
+        </w:rPr>
+        <w:t xml:space="preserve"> design really shines here and makes this one of the best personal website there is.</w:t>
+      </w:r>
+    </w:p>
+    <w:p>
+      <w:pPr>
+        <w:pStyle w:val="ListParagraph"/>
+        <w:numPr>
+          <w:ilvl w:val="0"/>
+          <w:numId w:val="23"/>
+        </w:numPr>
+        <w:rPr>
+          <w:rFonts w:ascii="Times New Roman" w:hAnsi="Times New Roman" w:cs="Times New Roman"/>
+          <w:sz w:val="30"/>
+          <w:szCs w:val="30"/>
+        </w:rPr>
+      </w:pPr>
+      <w:r>
+        <w:rPr>
+          <w:rFonts w:ascii="Times New Roman" w:hAnsi="Times New Roman" w:cs="Times New Roman"/>
+          <w:sz w:val="30"/>
+          <w:szCs w:val="30"/>
+        </w:rPr>
+        <w:t xml:space="preserve">Ellen Skye Riley:- </w:t>
+      </w:r>
+      <w:hyperlink r:id="rId104" w:history="1">
+        <w:r>
+          <w:rPr>
+            <w:rStyle w:val="Hyperlink"/>
+            <w:rFonts w:ascii="Times New Roman" w:hAnsi="Times New Roman" w:cs="Times New Roman"/>
+            <w:sz w:val="30"/>
+            <w:szCs w:val="30"/>
+          </w:rPr>
+          <w:t>http://ellensriley.com/</w:t>
+        </w:r>
+      </w:hyperlink>
+      <w:r>
+        <w:rPr>
+          <w:rFonts w:ascii="Times New Roman" w:hAnsi="Times New Roman" w:cs="Times New Roman"/>
+          <w:sz w:val="30"/>
+          <w:szCs w:val="30"/>
+        </w:rPr>
+        <w:t xml:space="preserve"> This is honestly one of the best personal website we’ve ever seen. Riley does an excellent job at showing her incredible gifted design skills, and enjoys her site is informative and extremely fun to parous.</w:t>
+      </w:r>
+    </w:p>
+    <w:p>
+      <w:pPr>
+        <w:pStyle w:val="ListParagraph"/>
+        <w:numPr>
+          <w:ilvl w:val="0"/>
+          <w:numId w:val="23"/>
+        </w:numPr>
+        <w:rPr>
+          <w:rFonts w:ascii="Times New Roman" w:hAnsi="Times New Roman" w:cs="Times New Roman"/>
+          <w:sz w:val="30"/>
+          <w:szCs w:val="30"/>
+        </w:rPr>
+      </w:pPr>
+      <w:r>
+        <w:rPr>
+          <w:rFonts w:ascii="Times New Roman" w:hAnsi="Times New Roman" w:cs="Times New Roman"/>
+          <w:sz w:val="30"/>
+          <w:szCs w:val="30"/>
+        </w:rPr>
+        <w:t>Tim Harford :-</w:t>
+      </w:r>
+      <w:r>
+        <w:rPr>
+          <w:rFonts w:ascii="Times New Roman" w:hAnsi="Times New Roman" w:cs="Times New Roman"/>
+          <w:sz w:val="30"/>
+          <w:szCs w:val="30"/>
+        </w:rPr>
+        <w:t xml:space="preserve"> </w:t>
+      </w:r>
+      <w:hyperlink r:id="rId105" w:history="1">
+        <w:r>
+          <w:rPr>
+            <w:rStyle w:val="Hyperlink"/>
+            <w:rFonts w:ascii="Times New Roman" w:hAnsi="Times New Roman" w:cs="Times New Roman"/>
+            <w:sz w:val="30"/>
+            <w:szCs w:val="30"/>
+          </w:rPr>
+          <w:t>http://timharford.com/</w:t>
+        </w:r>
+      </w:hyperlink>
+      <w:r>
+        <w:rPr>
+          <w:rFonts w:ascii="Times New Roman" w:hAnsi="Times New Roman" w:cs="Times New Roman"/>
+          <w:sz w:val="30"/>
+          <w:szCs w:val="30"/>
+        </w:rPr>
+        <w:t xml:space="preserve"> The use of the whitespace on this page really works wonders. It drives the eye to main column where the content is focal point.</w:t>
+      </w:r>
+    </w:p>
+    <w:p>
+      <w:pPr>
+        <w:pStyle w:val="ListParagraph"/>
+        <w:numPr>
+          <w:ilvl w:val="0"/>
+          <w:numId w:val="23"/>
+        </w:numPr>
+        <w:rPr>
+          <w:rFonts w:ascii="Times New Roman" w:hAnsi="Times New Roman" w:cs="Times New Roman"/>
+          <w:sz w:val="30"/>
+          <w:szCs w:val="30"/>
+        </w:rPr>
+      </w:pPr>
+      <w:r>
+        <w:rPr>
+          <w:rFonts w:ascii="Times New Roman" w:hAnsi="Times New Roman" w:cs="Times New Roman"/>
+          <w:sz w:val="30"/>
+          <w:szCs w:val="30"/>
+        </w:rPr>
+        <w:t xml:space="preserve">Joshua McCartney:- </w:t>
+      </w:r>
+      <w:hyperlink r:id="rId106" w:history="1">
+        <w:r>
+          <w:rPr>
+            <w:rStyle w:val="Hyperlink"/>
+            <w:rFonts w:ascii="Times New Roman" w:hAnsi="Times New Roman" w:cs="Times New Roman"/>
+            <w:sz w:val="30"/>
+            <w:szCs w:val="30"/>
+          </w:rPr>
+          <w:t>https://www.joshuamccartney.com/</w:t>
+        </w:r>
+      </w:hyperlink>
+      <w:r>
+        <w:rPr>
+          <w:rFonts w:ascii="Times New Roman" w:hAnsi="Times New Roman" w:cs="Times New Roman"/>
+          <w:sz w:val="30"/>
+          <w:szCs w:val="30"/>
+        </w:rPr>
+        <w:t xml:space="preserve"> McCartney’s website grabs your attention as soon as you seen it. This is a great example of something that simply looks great.</w:t>
+      </w:r>
+    </w:p>
+    <w:p>
+      <w:pPr>
+        <w:rPr>
+          <w:rFonts w:ascii="Times New Roman" w:hAnsi="Times New Roman" w:cs="Times New Roman"/>
+          <w:sz w:val="30"/>
+          <w:szCs w:val="30"/>
+        </w:rPr>
+      </w:pPr>
+    </w:p>
+    <w:p>
+      <w:pPr>
+        <w:rPr>
+          <w:rFonts w:ascii="Times New Roman" w:hAnsi="Times New Roman" w:cs="Times New Roman"/>
+          <w:sz w:val="30"/>
+          <w:szCs w:val="30"/>
+        </w:rPr>
+      </w:pPr>
+    </w:p>
+    <w:p>
+      <w:pPr>
+        <w:pStyle w:val="Heading1"/>
+      </w:pPr>
+      <w:r>
+        <w:t xml:space="preserve">What are the </w:t>
+      </w:r>
+      <w:r>
+        <w:rPr>
+          <w:color w:val="4E47A7"/>
+        </w:rPr>
+        <w:t>guidelines for evaluating the value of a Web site</w:t>
+      </w:r>
+      <w:r>
+        <w:t>? Try to evaluate 2-5 websites based on the guideline and put your judgment</w:t>
+      </w:r>
+    </w:p>
+    <w:p/>
+    <w:p>
+      <w:pPr>
+        <w:rPr>
+          <w:rFonts w:ascii="Times New Roman" w:hAnsi="Times New Roman" w:cs="Times New Roman"/>
+          <w:sz w:val="30"/>
+          <w:szCs w:val="30"/>
+        </w:rPr>
+      </w:pPr>
       <w:bookmarkStart w:id="0" w:name="_GoBack"/>
       <w:bookmarkEnd w:id="0"/>
     </w:p>
@@ -9865,6 +11788,119 @@
     </w:lvl>
   </w:abstractNum>
   <w:abstractNum w:abstractNumId="3" w15:restartNumberingAfterBreak="0">
+    <w:nsid w:val="18047913"/>
+    <w:multiLevelType w:val="hybridMultilevel"/>
+    <w:tmpl w:val="249AB1A0"/>
+    <w:lvl w:ilvl="0" w:tplc="04090001">
+      <w:start w:val="1"/>
+      <w:numFmt w:val="bullet"/>
+      <w:lvlText w:val=""/>
+      <w:lvlJc w:val="left"/>
+      <w:pPr>
+        <w:ind w:left="1080" w:hanging="360"/>
+      </w:pPr>
+      <w:rPr>
+        <w:rFonts w:ascii="Symbol" w:hAnsi="Symbol" w:hint="default"/>
+      </w:rPr>
+    </w:lvl>
+    <w:lvl w:ilvl="1" w:tplc="04090003" w:tentative="1">
+      <w:start w:val="1"/>
+      <w:numFmt w:val="bullet"/>
+      <w:lvlText w:val="o"/>
+      <w:lvlJc w:val="left"/>
+      <w:pPr>
+        <w:ind w:left="1800" w:hanging="360"/>
+      </w:pPr>
+      <w:rPr>
+        <w:rFonts w:ascii="Courier New" w:hAnsi="Courier New" w:cs="Courier New" w:hint="default"/>
+      </w:rPr>
+    </w:lvl>
+    <w:lvl w:ilvl="2" w:tplc="04090005" w:tentative="1">
+      <w:start w:val="1"/>
+      <w:numFmt w:val="bullet"/>
+      <w:lvlText w:val=""/>
+      <w:lvlJc w:val="left"/>
+      <w:pPr>
+        <w:ind w:left="2520" w:hanging="360"/>
+      </w:pPr>
+      <w:rPr>
+        <w:rFonts w:ascii="Wingdings" w:hAnsi="Wingdings" w:hint="default"/>
+      </w:rPr>
+    </w:lvl>
+    <w:lvl w:ilvl="3" w:tplc="04090001" w:tentative="1">
+      <w:start w:val="1"/>
+      <w:numFmt w:val="bullet"/>
+      <w:lvlText w:val=""/>
+      <w:lvlJc w:val="left"/>
+      <w:pPr>
+        <w:ind w:left="3240" w:hanging="360"/>
+      </w:pPr>
+      <w:rPr>
+        <w:rFonts w:ascii="Symbol" w:hAnsi="Symbol" w:hint="default"/>
+      </w:rPr>
+    </w:lvl>
+    <w:lvl w:ilvl="4" w:tplc="04090003" w:tentative="1">
+      <w:start w:val="1"/>
+      <w:numFmt w:val="bullet"/>
+      <w:lvlText w:val="o"/>
+      <w:lvlJc w:val="left"/>
+      <w:pPr>
+        <w:ind w:left="3960" w:hanging="360"/>
+      </w:pPr>
+      <w:rPr>
+        <w:rFonts w:ascii="Courier New" w:hAnsi="Courier New" w:cs="Courier New" w:hint="default"/>
+      </w:rPr>
+    </w:lvl>
+    <w:lvl w:ilvl="5" w:tplc="04090005" w:tentative="1">
+      <w:start w:val="1"/>
+      <w:numFmt w:val="bullet"/>
+      <w:lvlText w:val=""/>
+      <w:lvlJc w:val="left"/>
+      <w:pPr>
+        <w:ind w:left="4680" w:hanging="360"/>
+      </w:pPr>
+      <w:rPr>
+        <w:rFonts w:ascii="Wingdings" w:hAnsi="Wingdings" w:hint="default"/>
+      </w:rPr>
+    </w:lvl>
+    <w:lvl w:ilvl="6" w:tplc="04090001" w:tentative="1">
+      <w:start w:val="1"/>
+      <w:numFmt w:val="bullet"/>
+      <w:lvlText w:val=""/>
+      <w:lvlJc w:val="left"/>
+      <w:pPr>
+        <w:ind w:left="5400" w:hanging="360"/>
+      </w:pPr>
+      <w:rPr>
+        <w:rFonts w:ascii="Symbol" w:hAnsi="Symbol" w:hint="default"/>
+      </w:rPr>
+    </w:lvl>
+    <w:lvl w:ilvl="7" w:tplc="04090003" w:tentative="1">
+      <w:start w:val="1"/>
+      <w:numFmt w:val="bullet"/>
+      <w:lvlText w:val="o"/>
+      <w:lvlJc w:val="left"/>
+      <w:pPr>
+        <w:ind w:left="6120" w:hanging="360"/>
+      </w:pPr>
+      <w:rPr>
+        <w:rFonts w:ascii="Courier New" w:hAnsi="Courier New" w:cs="Courier New" w:hint="default"/>
+      </w:rPr>
+    </w:lvl>
+    <w:lvl w:ilvl="8" w:tplc="04090005" w:tentative="1">
+      <w:start w:val="1"/>
+      <w:numFmt w:val="bullet"/>
+      <w:lvlText w:val=""/>
+      <w:lvlJc w:val="left"/>
+      <w:pPr>
+        <w:ind w:left="6840" w:hanging="360"/>
+      </w:pPr>
+      <w:rPr>
+        <w:rFonts w:ascii="Wingdings" w:hAnsi="Wingdings" w:hint="default"/>
+      </w:rPr>
+    </w:lvl>
+  </w:abstractNum>
+  <w:abstractNum w:abstractNumId="4" w15:restartNumberingAfterBreak="0">
     <w:nsid w:val="198E11CD"/>
     <w:multiLevelType w:val="hybridMultilevel"/>
     <w:tmpl w:val="33164DCC"/>
@@ -9977,7 +12013,7 @@
       </w:rPr>
     </w:lvl>
   </w:abstractNum>
-  <w:abstractNum w:abstractNumId="4" w15:restartNumberingAfterBreak="0">
+  <w:abstractNum w:abstractNumId="5" w15:restartNumberingAfterBreak="0">
     <w:nsid w:val="1FDD1A79"/>
     <w:multiLevelType w:val="hybridMultilevel"/>
     <w:tmpl w:val="35CE9DA0"/>
@@ -10066,7 +12102,7 @@
       </w:pPr>
     </w:lvl>
   </w:abstractNum>
-  <w:abstractNum w:abstractNumId="5" w15:restartNumberingAfterBreak="0">
+  <w:abstractNum w:abstractNumId="6" w15:restartNumberingAfterBreak="0">
     <w:nsid w:val="26A82492"/>
     <w:multiLevelType w:val="hybridMultilevel"/>
     <w:tmpl w:val="5B2032E2"/>
@@ -10179,7 +12215,233 @@
       </w:rPr>
     </w:lvl>
   </w:abstractNum>
-  <w:abstractNum w:abstractNumId="6" w15:restartNumberingAfterBreak="0">
+  <w:abstractNum w:abstractNumId="7" w15:restartNumberingAfterBreak="0">
+    <w:nsid w:val="2A791A73"/>
+    <w:multiLevelType w:val="hybridMultilevel"/>
+    <w:tmpl w:val="E4CE78CC"/>
+    <w:lvl w:ilvl="0" w:tplc="04090001">
+      <w:start w:val="1"/>
+      <w:numFmt w:val="bullet"/>
+      <w:lvlText w:val=""/>
+      <w:lvlJc w:val="left"/>
+      <w:pPr>
+        <w:ind w:left="720" w:hanging="360"/>
+      </w:pPr>
+      <w:rPr>
+        <w:rFonts w:ascii="Symbol" w:hAnsi="Symbol" w:hint="default"/>
+      </w:rPr>
+    </w:lvl>
+    <w:lvl w:ilvl="1" w:tplc="04090003" w:tentative="1">
+      <w:start w:val="1"/>
+      <w:numFmt w:val="bullet"/>
+      <w:lvlText w:val="o"/>
+      <w:lvlJc w:val="left"/>
+      <w:pPr>
+        <w:ind w:left="1440" w:hanging="360"/>
+      </w:pPr>
+      <w:rPr>
+        <w:rFonts w:ascii="Courier New" w:hAnsi="Courier New" w:cs="Courier New" w:hint="default"/>
+      </w:rPr>
+    </w:lvl>
+    <w:lvl w:ilvl="2" w:tplc="04090005" w:tentative="1">
+      <w:start w:val="1"/>
+      <w:numFmt w:val="bullet"/>
+      <w:lvlText w:val=""/>
+      <w:lvlJc w:val="left"/>
+      <w:pPr>
+        <w:ind w:left="2160" w:hanging="360"/>
+      </w:pPr>
+      <w:rPr>
+        <w:rFonts w:ascii="Wingdings" w:hAnsi="Wingdings" w:hint="default"/>
+      </w:rPr>
+    </w:lvl>
+    <w:lvl w:ilvl="3" w:tplc="04090001" w:tentative="1">
+      <w:start w:val="1"/>
+      <w:numFmt w:val="bullet"/>
+      <w:lvlText w:val=""/>
+      <w:lvlJc w:val="left"/>
+      <w:pPr>
+        <w:ind w:left="2880" w:hanging="360"/>
+      </w:pPr>
+      <w:rPr>
+        <w:rFonts w:ascii="Symbol" w:hAnsi="Symbol" w:hint="default"/>
+      </w:rPr>
+    </w:lvl>
+    <w:lvl w:ilvl="4" w:tplc="04090003" w:tentative="1">
+      <w:start w:val="1"/>
+      <w:numFmt w:val="bullet"/>
+      <w:lvlText w:val="o"/>
+      <w:lvlJc w:val="left"/>
+      <w:pPr>
+        <w:ind w:left="3600" w:hanging="360"/>
+      </w:pPr>
+      <w:rPr>
+        <w:rFonts w:ascii="Courier New" w:hAnsi="Courier New" w:cs="Courier New" w:hint="default"/>
+      </w:rPr>
+    </w:lvl>
+    <w:lvl w:ilvl="5" w:tplc="04090005" w:tentative="1">
+      <w:start w:val="1"/>
+      <w:numFmt w:val="bullet"/>
+      <w:lvlText w:val=""/>
+      <w:lvlJc w:val="left"/>
+      <w:pPr>
+        <w:ind w:left="4320" w:hanging="360"/>
+      </w:pPr>
+      <w:rPr>
+        <w:rFonts w:ascii="Wingdings" w:hAnsi="Wingdings" w:hint="default"/>
+      </w:rPr>
+    </w:lvl>
+    <w:lvl w:ilvl="6" w:tplc="04090001" w:tentative="1">
+      <w:start w:val="1"/>
+      <w:numFmt w:val="bullet"/>
+      <w:lvlText w:val=""/>
+      <w:lvlJc w:val="left"/>
+      <w:pPr>
+        <w:ind w:left="5040" w:hanging="360"/>
+      </w:pPr>
+      <w:rPr>
+        <w:rFonts w:ascii="Symbol" w:hAnsi="Symbol" w:hint="default"/>
+      </w:rPr>
+    </w:lvl>
+    <w:lvl w:ilvl="7" w:tplc="04090003" w:tentative="1">
+      <w:start w:val="1"/>
+      <w:numFmt w:val="bullet"/>
+      <w:lvlText w:val="o"/>
+      <w:lvlJc w:val="left"/>
+      <w:pPr>
+        <w:ind w:left="5760" w:hanging="360"/>
+      </w:pPr>
+      <w:rPr>
+        <w:rFonts w:ascii="Courier New" w:hAnsi="Courier New" w:cs="Courier New" w:hint="default"/>
+      </w:rPr>
+    </w:lvl>
+    <w:lvl w:ilvl="8" w:tplc="04090005" w:tentative="1">
+      <w:start w:val="1"/>
+      <w:numFmt w:val="bullet"/>
+      <w:lvlText w:val=""/>
+      <w:lvlJc w:val="left"/>
+      <w:pPr>
+        <w:ind w:left="6480" w:hanging="360"/>
+      </w:pPr>
+      <w:rPr>
+        <w:rFonts w:ascii="Wingdings" w:hAnsi="Wingdings" w:hint="default"/>
+      </w:rPr>
+    </w:lvl>
+  </w:abstractNum>
+  <w:abstractNum w:abstractNumId="8" w15:restartNumberingAfterBreak="0">
+    <w:nsid w:val="2E6D4A63"/>
+    <w:multiLevelType w:val="hybridMultilevel"/>
+    <w:tmpl w:val="160C10B6"/>
+    <w:lvl w:ilvl="0" w:tplc="04090001">
+      <w:start w:val="1"/>
+      <w:numFmt w:val="bullet"/>
+      <w:lvlText w:val=""/>
+      <w:lvlJc w:val="left"/>
+      <w:pPr>
+        <w:ind w:left="720" w:hanging="360"/>
+      </w:pPr>
+      <w:rPr>
+        <w:rFonts w:ascii="Symbol" w:hAnsi="Symbol" w:hint="default"/>
+      </w:rPr>
+    </w:lvl>
+    <w:lvl w:ilvl="1" w:tplc="04090003" w:tentative="1">
+      <w:start w:val="1"/>
+      <w:numFmt w:val="bullet"/>
+      <w:lvlText w:val="o"/>
+      <w:lvlJc w:val="left"/>
+      <w:pPr>
+        <w:ind w:left="1440" w:hanging="360"/>
+      </w:pPr>
+      <w:rPr>
+        <w:rFonts w:ascii="Courier New" w:hAnsi="Courier New" w:cs="Courier New" w:hint="default"/>
+      </w:rPr>
+    </w:lvl>
+    <w:lvl w:ilvl="2" w:tplc="04090005" w:tentative="1">
+      <w:start w:val="1"/>
+      <w:numFmt w:val="bullet"/>
+      <w:lvlText w:val=""/>
+      <w:lvlJc w:val="left"/>
+      <w:pPr>
+        <w:ind w:left="2160" w:hanging="360"/>
+      </w:pPr>
+      <w:rPr>
+        <w:rFonts w:ascii="Wingdings" w:hAnsi="Wingdings" w:hint="default"/>
+      </w:rPr>
+    </w:lvl>
+    <w:lvl w:ilvl="3" w:tplc="04090001" w:tentative="1">
+      <w:start w:val="1"/>
+      <w:numFmt w:val="bullet"/>
+      <w:lvlText w:val=""/>
+      <w:lvlJc w:val="left"/>
+      <w:pPr>
+        <w:ind w:left="2880" w:hanging="360"/>
+      </w:pPr>
+      <w:rPr>
+        <w:rFonts w:ascii="Symbol" w:hAnsi="Symbol" w:hint="default"/>
+      </w:rPr>
+    </w:lvl>
+    <w:lvl w:ilvl="4" w:tplc="04090003" w:tentative="1">
+      <w:start w:val="1"/>
+      <w:numFmt w:val="bullet"/>
+      <w:lvlText w:val="o"/>
+      <w:lvlJc w:val="left"/>
+      <w:pPr>
+        <w:ind w:left="3600" w:hanging="360"/>
+      </w:pPr>
+      <w:rPr>
+        <w:rFonts w:ascii="Courier New" w:hAnsi="Courier New" w:cs="Courier New" w:hint="default"/>
+      </w:rPr>
+    </w:lvl>
+    <w:lvl w:ilvl="5" w:tplc="04090005" w:tentative="1">
+      <w:start w:val="1"/>
+      <w:numFmt w:val="bullet"/>
+      <w:lvlText w:val=""/>
+      <w:lvlJc w:val="left"/>
+      <w:pPr>
+        <w:ind w:left="4320" w:hanging="360"/>
+      </w:pPr>
+      <w:rPr>
+        <w:rFonts w:ascii="Wingdings" w:hAnsi="Wingdings" w:hint="default"/>
+      </w:rPr>
+    </w:lvl>
+    <w:lvl w:ilvl="6" w:tplc="04090001" w:tentative="1">
+      <w:start w:val="1"/>
+      <w:numFmt w:val="bullet"/>
+      <w:lvlText w:val=""/>
+      <w:lvlJc w:val="left"/>
+      <w:pPr>
+        <w:ind w:left="5040" w:hanging="360"/>
+      </w:pPr>
+      <w:rPr>
+        <w:rFonts w:ascii="Symbol" w:hAnsi="Symbol" w:hint="default"/>
+      </w:rPr>
+    </w:lvl>
+    <w:lvl w:ilvl="7" w:tplc="04090003" w:tentative="1">
+      <w:start w:val="1"/>
+      <w:numFmt w:val="bullet"/>
+      <w:lvlText w:val="o"/>
+      <w:lvlJc w:val="left"/>
+      <w:pPr>
+        <w:ind w:left="5760" w:hanging="360"/>
+      </w:pPr>
+      <w:rPr>
+        <w:rFonts w:ascii="Courier New" w:hAnsi="Courier New" w:cs="Courier New" w:hint="default"/>
+      </w:rPr>
+    </w:lvl>
+    <w:lvl w:ilvl="8" w:tplc="04090005" w:tentative="1">
+      <w:start w:val="1"/>
+      <w:numFmt w:val="bullet"/>
+      <w:lvlText w:val=""/>
+      <w:lvlJc w:val="left"/>
+      <w:pPr>
+        <w:ind w:left="6480" w:hanging="360"/>
+      </w:pPr>
+      <w:rPr>
+        <w:rFonts w:ascii="Wingdings" w:hAnsi="Wingdings" w:hint="default"/>
+      </w:rPr>
+    </w:lvl>
+  </w:abstractNum>
+  <w:abstractNum w:abstractNumId="9" w15:restartNumberingAfterBreak="0">
     <w:nsid w:val="2F55029B"/>
     <w:multiLevelType w:val="hybridMultilevel"/>
     <w:tmpl w:val="257418DE"/>
@@ -10292,7 +12554,7 @@
       </w:rPr>
     </w:lvl>
   </w:abstractNum>
-  <w:abstractNum w:abstractNumId="7" w15:restartNumberingAfterBreak="0">
+  <w:abstractNum w:abstractNumId="10" w15:restartNumberingAfterBreak="0">
     <w:nsid w:val="309D3CE2"/>
     <w:multiLevelType w:val="hybridMultilevel"/>
     <w:tmpl w:val="BCA0ED76"/>
@@ -10405,7 +12667,7 @@
       </w:rPr>
     </w:lvl>
   </w:abstractNum>
-  <w:abstractNum w:abstractNumId="8" w15:restartNumberingAfterBreak="0">
+  <w:abstractNum w:abstractNumId="11" w15:restartNumberingAfterBreak="0">
     <w:nsid w:val="37E03C30"/>
     <w:multiLevelType w:val="hybridMultilevel"/>
     <w:tmpl w:val="83446EB2"/>
@@ -10518,7 +12780,7 @@
       </w:rPr>
     </w:lvl>
   </w:abstractNum>
-  <w:abstractNum w:abstractNumId="9" w15:restartNumberingAfterBreak="0">
+  <w:abstractNum w:abstractNumId="12" w15:restartNumberingAfterBreak="0">
     <w:nsid w:val="39DB38BA"/>
     <w:multiLevelType w:val="hybridMultilevel"/>
     <w:tmpl w:val="E6944E22"/>
@@ -10631,7 +12893,7 @@
       </w:rPr>
     </w:lvl>
   </w:abstractNum>
-  <w:abstractNum w:abstractNumId="10" w15:restartNumberingAfterBreak="0">
+  <w:abstractNum w:abstractNumId="13" w15:restartNumberingAfterBreak="0">
     <w:nsid w:val="3F7361F2"/>
     <w:multiLevelType w:val="hybridMultilevel"/>
     <w:tmpl w:val="BA888F62"/>
@@ -10744,7 +13006,7 @@
       </w:rPr>
     </w:lvl>
   </w:abstractNum>
-  <w:abstractNum w:abstractNumId="11" w15:restartNumberingAfterBreak="0">
+  <w:abstractNum w:abstractNumId="14" w15:restartNumberingAfterBreak="0">
     <w:nsid w:val="459A71D5"/>
     <w:multiLevelType w:val="hybridMultilevel"/>
     <w:tmpl w:val="901E5176"/>
@@ -10857,7 +13119,7 @@
       </w:rPr>
     </w:lvl>
   </w:abstractNum>
-  <w:abstractNum w:abstractNumId="12" w15:restartNumberingAfterBreak="0">
+  <w:abstractNum w:abstractNumId="15" w15:restartNumberingAfterBreak="0">
     <w:nsid w:val="4A3F1187"/>
     <w:multiLevelType w:val="hybridMultilevel"/>
     <w:tmpl w:val="1B66A1F4"/>
@@ -10970,7 +13232,7 @@
       </w:rPr>
     </w:lvl>
   </w:abstractNum>
-  <w:abstractNum w:abstractNumId="13" w15:restartNumberingAfterBreak="0">
+  <w:abstractNum w:abstractNumId="16" w15:restartNumberingAfterBreak="0">
     <w:nsid w:val="4FE42C41"/>
     <w:multiLevelType w:val="hybridMultilevel"/>
     <w:tmpl w:val="E5929256"/>
@@ -11083,7 +13345,7 @@
       </w:rPr>
     </w:lvl>
   </w:abstractNum>
-  <w:abstractNum w:abstractNumId="14" w15:restartNumberingAfterBreak="0">
+  <w:abstractNum w:abstractNumId="17" w15:restartNumberingAfterBreak="0">
     <w:nsid w:val="562E708D"/>
     <w:multiLevelType w:val="hybridMultilevel"/>
     <w:tmpl w:val="4D0080F2"/>
@@ -11196,7 +13458,7 @@
       </w:rPr>
     </w:lvl>
   </w:abstractNum>
-  <w:abstractNum w:abstractNumId="15" w15:restartNumberingAfterBreak="0">
+  <w:abstractNum w:abstractNumId="18" w15:restartNumberingAfterBreak="0">
     <w:nsid w:val="59FB2E05"/>
     <w:multiLevelType w:val="hybridMultilevel"/>
     <w:tmpl w:val="4DF2A9D4"/>
@@ -11309,7 +13571,120 @@
       </w:rPr>
     </w:lvl>
   </w:abstractNum>
-  <w:abstractNum w:abstractNumId="16" w15:restartNumberingAfterBreak="0">
+  <w:abstractNum w:abstractNumId="19" w15:restartNumberingAfterBreak="0">
+    <w:nsid w:val="61472796"/>
+    <w:multiLevelType w:val="hybridMultilevel"/>
+    <w:tmpl w:val="D048F0F8"/>
+    <w:lvl w:ilvl="0" w:tplc="04090001">
+      <w:start w:val="1"/>
+      <w:numFmt w:val="bullet"/>
+      <w:lvlText w:val=""/>
+      <w:lvlJc w:val="left"/>
+      <w:pPr>
+        <w:ind w:left="720" w:hanging="360"/>
+      </w:pPr>
+      <w:rPr>
+        <w:rFonts w:ascii="Symbol" w:hAnsi="Symbol" w:hint="default"/>
+      </w:rPr>
+    </w:lvl>
+    <w:lvl w:ilvl="1" w:tplc="04090003" w:tentative="1">
+      <w:start w:val="1"/>
+      <w:numFmt w:val="bullet"/>
+      <w:lvlText w:val="o"/>
+      <w:lvlJc w:val="left"/>
+      <w:pPr>
+        <w:ind w:left="1440" w:hanging="360"/>
+      </w:pPr>
+      <w:rPr>
+        <w:rFonts w:ascii="Courier New" w:hAnsi="Courier New" w:cs="Courier New" w:hint="default"/>
+      </w:rPr>
+    </w:lvl>
+    <w:lvl w:ilvl="2" w:tplc="04090005" w:tentative="1">
+      <w:start w:val="1"/>
+      <w:numFmt w:val="bullet"/>
+      <w:lvlText w:val=""/>
+      <w:lvlJc w:val="left"/>
+      <w:pPr>
+        <w:ind w:left="2160" w:hanging="360"/>
+      </w:pPr>
+      <w:rPr>
+        <w:rFonts w:ascii="Wingdings" w:hAnsi="Wingdings" w:hint="default"/>
+      </w:rPr>
+    </w:lvl>
+    <w:lvl w:ilvl="3" w:tplc="04090001" w:tentative="1">
+      <w:start w:val="1"/>
+      <w:numFmt w:val="bullet"/>
+      <w:lvlText w:val=""/>
+      <w:lvlJc w:val="left"/>
+      <w:pPr>
+        <w:ind w:left="2880" w:hanging="360"/>
+      </w:pPr>
+      <w:rPr>
+        <w:rFonts w:ascii="Symbol" w:hAnsi="Symbol" w:hint="default"/>
+      </w:rPr>
+    </w:lvl>
+    <w:lvl w:ilvl="4" w:tplc="04090003" w:tentative="1">
+      <w:start w:val="1"/>
+      <w:numFmt w:val="bullet"/>
+      <w:lvlText w:val="o"/>
+      <w:lvlJc w:val="left"/>
+      <w:pPr>
+        <w:ind w:left="3600" w:hanging="360"/>
+      </w:pPr>
+      <w:rPr>
+        <w:rFonts w:ascii="Courier New" w:hAnsi="Courier New" w:cs="Courier New" w:hint="default"/>
+      </w:rPr>
+    </w:lvl>
+    <w:lvl w:ilvl="5" w:tplc="04090005" w:tentative="1">
+      <w:start w:val="1"/>
+      <w:numFmt w:val="bullet"/>
+      <w:lvlText w:val=""/>
+      <w:lvlJc w:val="left"/>
+      <w:pPr>
+        <w:ind w:left="4320" w:hanging="360"/>
+      </w:pPr>
+      <w:rPr>
+        <w:rFonts w:ascii="Wingdings" w:hAnsi="Wingdings" w:hint="default"/>
+      </w:rPr>
+    </w:lvl>
+    <w:lvl w:ilvl="6" w:tplc="04090001" w:tentative="1">
+      <w:start w:val="1"/>
+      <w:numFmt w:val="bullet"/>
+      <w:lvlText w:val=""/>
+      <w:lvlJc w:val="left"/>
+      <w:pPr>
+        <w:ind w:left="5040" w:hanging="360"/>
+      </w:pPr>
+      <w:rPr>
+        <w:rFonts w:ascii="Symbol" w:hAnsi="Symbol" w:hint="default"/>
+      </w:rPr>
+    </w:lvl>
+    <w:lvl w:ilvl="7" w:tplc="04090003" w:tentative="1">
+      <w:start w:val="1"/>
+      <w:numFmt w:val="bullet"/>
+      <w:lvlText w:val="o"/>
+      <w:lvlJc w:val="left"/>
+      <w:pPr>
+        <w:ind w:left="5760" w:hanging="360"/>
+      </w:pPr>
+      <w:rPr>
+        <w:rFonts w:ascii="Courier New" w:hAnsi="Courier New" w:cs="Courier New" w:hint="default"/>
+      </w:rPr>
+    </w:lvl>
+    <w:lvl w:ilvl="8" w:tplc="04090005" w:tentative="1">
+      <w:start w:val="1"/>
+      <w:numFmt w:val="bullet"/>
+      <w:lvlText w:val=""/>
+      <w:lvlJc w:val="left"/>
+      <w:pPr>
+        <w:ind w:left="6480" w:hanging="360"/>
+      </w:pPr>
+      <w:rPr>
+        <w:rFonts w:ascii="Wingdings" w:hAnsi="Wingdings" w:hint="default"/>
+      </w:rPr>
+    </w:lvl>
+  </w:abstractNum>
+  <w:abstractNum w:abstractNumId="20" w15:restartNumberingAfterBreak="0">
     <w:nsid w:val="72352734"/>
     <w:multiLevelType w:val="hybridMultilevel"/>
     <w:tmpl w:val="62968F80"/>
@@ -11422,7 +13797,7 @@
       </w:rPr>
     </w:lvl>
   </w:abstractNum>
-  <w:abstractNum w:abstractNumId="17" w15:restartNumberingAfterBreak="0">
+  <w:abstractNum w:abstractNumId="21" w15:restartNumberingAfterBreak="0">
     <w:nsid w:val="79F917FF"/>
     <w:multiLevelType w:val="hybridMultilevel"/>
     <w:tmpl w:val="9A764142"/>
@@ -11535,7 +13910,7 @@
       </w:rPr>
     </w:lvl>
   </w:abstractNum>
-  <w:abstractNum w:abstractNumId="18" w15:restartNumberingAfterBreak="0">
+  <w:abstractNum w:abstractNumId="22" w15:restartNumberingAfterBreak="0">
     <w:nsid w:val="7BF2572C"/>
     <w:multiLevelType w:val="hybridMultilevel"/>
     <w:tmpl w:val="0AC48712"/>
@@ -11649,61 +14024,73 @@
     </w:lvl>
   </w:abstractNum>
   <w:num w:numId="1">
-    <w:abstractNumId w:val="4"/>
+    <w:abstractNumId w:val="5"/>
   </w:num>
   <w:num w:numId="2">
     <w:abstractNumId w:val="1"/>
   </w:num>
   <w:num w:numId="3">
-    <w:abstractNumId w:val="14"/>
+    <w:abstractNumId w:val="17"/>
   </w:num>
   <w:num w:numId="4">
     <w:abstractNumId w:val="2"/>
   </w:num>
   <w:num w:numId="5">
-    <w:abstractNumId w:val="9"/>
+    <w:abstractNumId w:val="12"/>
   </w:num>
   <w:num w:numId="6">
-    <w:abstractNumId w:val="15"/>
+    <w:abstractNumId w:val="18"/>
   </w:num>
   <w:num w:numId="7">
     <w:abstractNumId w:val="0"/>
   </w:num>
   <w:num w:numId="8">
+    <w:abstractNumId w:val="9"/>
+  </w:num>
+  <w:num w:numId="9">
+    <w:abstractNumId w:val="22"/>
+  </w:num>
+  <w:num w:numId="10">
+    <w:abstractNumId w:val="15"/>
+  </w:num>
+  <w:num w:numId="11">
+    <w:abstractNumId w:val="13"/>
+  </w:num>
+  <w:num w:numId="12">
+    <w:abstractNumId w:val="16"/>
+  </w:num>
+  <w:num w:numId="13">
     <w:abstractNumId w:val="6"/>
   </w:num>
-  <w:num w:numId="9">
-    <w:abstractNumId w:val="18"/>
+  <w:num w:numId="14">
+    <w:abstractNumId w:val="20"/>
   </w:num>
-  <w:num w:numId="10">
-    <w:abstractNumId w:val="12"/>
-  </w:num>
-  <w:num w:numId="11">
+  <w:num w:numId="15">
     <w:abstractNumId w:val="10"/>
   </w:num>
-  <w:num w:numId="12">
-    <w:abstractNumId w:val="13"/>
+  <w:num w:numId="16">
+    <w:abstractNumId w:val="4"/>
   </w:num>
-  <w:num w:numId="13">
-    <w:abstractNumId w:val="5"/>
+  <w:num w:numId="17">
+    <w:abstractNumId w:val="11"/>
   </w:num>
-  <w:num w:numId="14">
-    <w:abstractNumId w:val="16"/>
+  <w:num w:numId="18">
+    <w:abstractNumId w:val="21"/>
   </w:num>
-  <w:num w:numId="15">
-    <w:abstractNumId w:val="7"/>
+  <w:num w:numId="19">
+    <w:abstractNumId w:val="14"/>
   </w:num>
-  <w:num w:numId="16">
+  <w:num w:numId="20">
+    <w:abstractNumId w:val="19"/>
+  </w:num>
+  <w:num w:numId="21">
     <w:abstractNumId w:val="3"/>
   </w:num>
-  <w:num w:numId="17">
+  <w:num w:numId="22">
     <w:abstractNumId w:val="8"/>
   </w:num>
-  <w:num w:numId="18">
-    <w:abstractNumId w:val="17"/>
-  </w:num>
-  <w:num w:numId="19">
-    <w:abstractNumId w:val="11"/>
+  <w:num w:numId="23">
+    <w:abstractNumId w:val="7"/>
   </w:num>
 </w:numbering>
 </file>
@@ -12148,7 +14535,6 @@
   <w:style w:type="character" w:default="1" w:styleId="DefaultParagraphFont">
     <w:name w:val="Default Paragraph Font"/>
     <w:uiPriority w:val="1"/>
-    <w:semiHidden/>
     <w:unhideWhenUsed/>
   </w:style>
   <w:style w:type="table" w:default="1" w:styleId="TableNormal">

</xml_diff>

<commit_message>
Made some changes after the final draft
</commit_message>
<xml_diff>
--- a/History of the Internet.docx
+++ b/History of the Internet.docx
@@ -280,6 +280,69 @@
           <w:szCs w:val="24"/>
         </w:rPr>
       </w:pPr>
+      <w:r>
+        <w:rPr>
+          <w:rFonts w:ascii="Times New Roman" w:eastAsia="Times New Roman" w:hAnsi="Times New Roman" w:cs="Times New Roman"/>
+          <w:b/>
+          <w:sz w:val="28"/>
+          <w:szCs w:val="28"/>
+        </w:rPr>
+        <w:t>Section</w:t>
+      </w:r>
+      <w:r>
+        <w:rPr>
+          <w:rFonts w:ascii="Times New Roman" w:eastAsia="Times New Roman" w:hAnsi="Times New Roman" w:cs="Times New Roman"/>
+          <w:b/>
+          <w:sz w:val="28"/>
+          <w:szCs w:val="28"/>
+        </w:rPr>
+        <w:t>: -</w:t>
+      </w:r>
+      <w:r>
+        <w:rPr>
+          <w:rFonts w:ascii="Times New Roman" w:eastAsia="Times New Roman" w:hAnsi="Times New Roman" w:cs="Times New Roman"/>
+          <w:sz w:val="24"/>
+          <w:szCs w:val="24"/>
+        </w:rPr>
+        <w:t xml:space="preserve"> 2</w:t>
+      </w:r>
+    </w:p>
+    <w:p>
+      <w:pPr>
+        <w:spacing w:after="240" w:line="240" w:lineRule="auto"/>
+        <w:rPr>
+          <w:rFonts w:ascii="Times New Roman" w:eastAsia="Times New Roman" w:hAnsi="Times New Roman" w:cs="Times New Roman"/>
+          <w:sz w:val="24"/>
+          <w:szCs w:val="24"/>
+        </w:rPr>
+      </w:pPr>
+      <w:r>
+        <w:rPr>
+          <w:rFonts w:ascii="Times New Roman" w:eastAsia="Times New Roman" w:hAnsi="Times New Roman" w:cs="Times New Roman"/>
+          <w:b/>
+          <w:sz w:val="28"/>
+          <w:szCs w:val="28"/>
+        </w:rPr>
+        <w:t>ID</w:t>
+      </w:r>
+      <w:bookmarkStart w:id="0" w:name="_GoBack"/>
+      <w:bookmarkEnd w:id="0"/>
+      <w:r>
+        <w:rPr>
+          <w:rFonts w:ascii="Times New Roman" w:eastAsia="Times New Roman" w:hAnsi="Times New Roman" w:cs="Times New Roman"/>
+          <w:sz w:val="24"/>
+          <w:szCs w:val="24"/>
+        </w:rPr>
+        <w:t>: -</w:t>
+      </w:r>
+      <w:r>
+        <w:rPr>
+          <w:rFonts w:ascii="Times New Roman" w:eastAsia="Times New Roman" w:hAnsi="Times New Roman" w:cs="Times New Roman"/>
+          <w:sz w:val="24"/>
+          <w:szCs w:val="24"/>
+        </w:rPr>
+        <w:t xml:space="preserve"> ATR/4785/11</w:t>
+      </w:r>
     </w:p>
     <w:p>
       <w:pPr>
@@ -2497,6 +2560,16 @@
           </w:hyperlink>
         </w:p>
         <w:p>
+          <w:pPr>
+            <w:sectPr>
+              <w:footerReference w:type="default" r:id="rId9"/>
+              <w:pgSz w:w="12240" w:h="15840"/>
+              <w:pgMar w:top="1440" w:right="1440" w:bottom="1440" w:left="1440" w:header="720" w:footer="720" w:gutter="0"/>
+              <w:pgNumType w:fmt="lowerRoman" w:start="1"/>
+              <w:cols w:space="720"/>
+              <w:docGrid w:linePitch="360"/>
+            </w:sectPr>
+          </w:pPr>
           <w:r>
             <w:rPr>
               <w:b/>
@@ -2510,44 +2583,17 @@
     </w:sdt>
     <w:p>
       <w:pPr>
-        <w:rPr>
-          <w:rFonts w:ascii="Times New Roman" w:eastAsiaTheme="majorEastAsia" w:hAnsi="Times New Roman" w:cs="Times New Roman"/>
-          <w:color w:val="2E74B5" w:themeColor="accent1" w:themeShade="BF"/>
-          <w:sz w:val="32"/>
-          <w:szCs w:val="32"/>
-        </w:rPr>
-        <w:sectPr>
-          <w:footerReference w:type="default" r:id="rId9"/>
-          <w:pgSz w:w="12240" w:h="15840"/>
-          <w:pgMar w:top="1440" w:right="1440" w:bottom="1440" w:left="1440" w:header="720" w:footer="720" w:gutter="0"/>
-          <w:pgNumType w:fmt="lowerRoman" w:start="1"/>
-          <w:cols w:space="720"/>
-          <w:docGrid w:linePitch="360"/>
-        </w:sectPr>
-      </w:pPr>
-    </w:p>
-    <w:p>
-      <w:pPr>
-        <w:rPr>
-          <w:rFonts w:ascii="Times New Roman" w:eastAsiaTheme="majorEastAsia" w:hAnsi="Times New Roman" w:cs="Times New Roman"/>
-          <w:color w:val="2E74B5" w:themeColor="accent1" w:themeShade="BF"/>
-          <w:sz w:val="32"/>
-          <w:szCs w:val="32"/>
-        </w:rPr>
-      </w:pPr>
-    </w:p>
-    <w:p>
-      <w:pPr>
         <w:pStyle w:val="Heading1"/>
         <w:rPr>
           <w:rFonts w:ascii="Times New Roman" w:hAnsi="Times New Roman" w:cs="Times New Roman"/>
         </w:rPr>
       </w:pPr>
-      <w:bookmarkStart w:id="0" w:name="_Toc34349873"/>
-      <w:r>
-        <w:rPr>
-          <w:rFonts w:ascii="Times New Roman" w:hAnsi="Times New Roman" w:cs="Times New Roman"/>
-        </w:rPr>
+      <w:bookmarkStart w:id="1" w:name="_Toc34349873"/>
+      <w:r>
+        <w:rPr>
+          <w:rFonts w:ascii="Times New Roman" w:hAnsi="Times New Roman" w:cs="Times New Roman"/>
+        </w:rPr>
+        <w:lastRenderedPageBreak/>
         <w:t xml:space="preserve">Section 1. </w:t>
       </w:r>
       <w:r>
@@ -2556,7 +2602,7 @@
         </w:rPr>
         <w:t>History of the Internet</w:t>
       </w:r>
-      <w:bookmarkEnd w:id="0"/>
+      <w:bookmarkEnd w:id="1"/>
     </w:p>
     <w:p>
       <w:pPr>
@@ -2722,7 +2768,7 @@
           <w:shd w:val="clear" w:color="auto" w:fill="FFFFFF"/>
         </w:rPr>
       </w:pPr>
-      <w:bookmarkStart w:id="1" w:name="_Toc34349874"/>
+      <w:bookmarkStart w:id="2" w:name="_Toc34349874"/>
       <w:r>
         <w:rPr>
           <w:rFonts w:ascii="Times New Roman" w:hAnsi="Times New Roman" w:cs="Times New Roman"/>
@@ -2732,7 +2778,7 @@
         </w:rPr>
         <w:t>Early days</w:t>
       </w:r>
-      <w:bookmarkEnd w:id="1"/>
+      <w:bookmarkEnd w:id="2"/>
     </w:p>
     <w:p>
       <w:pPr>
@@ -2863,7 +2909,7 @@
           <w:szCs w:val="28"/>
         </w:rPr>
       </w:pPr>
-      <w:bookmarkStart w:id="2" w:name="_Toc34349875"/>
+      <w:bookmarkStart w:id="3" w:name="_Toc34349875"/>
       <w:r>
         <w:rPr>
           <w:rFonts w:ascii="Times New Roman" w:hAnsi="Times New Roman" w:cs="Times New Roman"/>
@@ -2888,7 +2934,7 @@
         </w:rPr>
         <w:t xml:space="preserve"> days</w:t>
       </w:r>
-      <w:bookmarkEnd w:id="2"/>
+      <w:bookmarkEnd w:id="3"/>
     </w:p>
     <w:p>
       <w:pPr>
@@ -3054,7 +3100,7 @@
           <w:szCs w:val="28"/>
         </w:rPr>
       </w:pPr>
-      <w:bookmarkStart w:id="3" w:name="_Toc34349876"/>
+      <w:bookmarkStart w:id="4" w:name="_Toc34349876"/>
       <w:r>
         <w:rPr>
           <w:rFonts w:ascii="Times New Roman" w:hAnsi="Times New Roman" w:cs="Times New Roman"/>
@@ -3063,7 +3109,7 @@
         </w:rPr>
         <w:t>Broadband days</w:t>
       </w:r>
-      <w:bookmarkEnd w:id="3"/>
+      <w:bookmarkEnd w:id="4"/>
     </w:p>
     <w:p>
       <w:pPr>
@@ -3248,7 +3294,7 @@
           <w:shd w:val="clear" w:color="auto" w:fill="F9F9F9"/>
         </w:rPr>
       </w:pPr>
-      <w:bookmarkStart w:id="4" w:name="_Toc34349877"/>
+      <w:bookmarkStart w:id="5" w:name="_Toc34349877"/>
       <w:r>
         <w:rPr>
           <w:rFonts w:ascii="Times New Roman" w:hAnsi="Times New Roman" w:cs="Times New Roman"/>
@@ -3258,7 +3304,7 @@
         </w:rPr>
         <w:t>Cellular data</w:t>
       </w:r>
-      <w:bookmarkEnd w:id="4"/>
+      <w:bookmarkEnd w:id="5"/>
     </w:p>
     <w:p>
       <w:pPr>
@@ -3384,7 +3430,7 @@
           <w:rFonts w:ascii="Times New Roman" w:hAnsi="Times New Roman" w:cs="Times New Roman"/>
         </w:rPr>
       </w:pPr>
-      <w:bookmarkStart w:id="5" w:name="_Toc34349878"/>
+      <w:bookmarkStart w:id="6" w:name="_Toc34349878"/>
       <w:r>
         <w:rPr>
           <w:rFonts w:ascii="Times New Roman" w:hAnsi="Times New Roman" w:cs="Times New Roman"/>
@@ -3403,7 +3449,7 @@
         </w:rPr>
         <w:t>View the 5 – 10 popular websites web archive URL.</w:t>
       </w:r>
-      <w:bookmarkEnd w:id="5"/>
+      <w:bookmarkEnd w:id="6"/>
     </w:p>
     <w:p>
       <w:pPr>
@@ -3693,7 +3739,7 @@
           <w:szCs w:val="28"/>
         </w:rPr>
       </w:pPr>
-      <w:bookmarkStart w:id="6" w:name="_Toc34349879"/>
+      <w:bookmarkStart w:id="7" w:name="_Toc34349879"/>
       <w:r>
         <w:rPr>
           <w:rFonts w:ascii="Times New Roman" w:eastAsia="Times New Roman" w:hAnsi="Times New Roman" w:cs="Times New Roman"/>
@@ -3703,7 +3749,7 @@
         <w:lastRenderedPageBreak/>
         <w:t>YouTube</w:t>
       </w:r>
-      <w:bookmarkEnd w:id="6"/>
+      <w:bookmarkEnd w:id="7"/>
       <w:r>
         <w:rPr>
           <w:rFonts w:ascii="Times New Roman" w:eastAsia="Times New Roman" w:hAnsi="Times New Roman" w:cs="Times New Roman"/>
@@ -4682,8 +4728,6 @@
             </w:r>
           </w:p>
         </w:tc>
-        <w:bookmarkStart w:id="7" w:name="_GoBack"/>
-        <w:bookmarkEnd w:id="7"/>
       </w:tr>
       <w:tr>
         <w:trPr>
@@ -15626,7 +15670,7 @@
           <w:rPr>
             <w:noProof/>
           </w:rPr>
-          <w:t>10</w:t>
+          <w:t>19</w:t>
         </w:r>
         <w:r>
           <w:rPr>
@@ -19710,7 +19754,7 @@
 </file>
 
 <file path=customXml/itemProps1.xml><?xml version="1.0" encoding="utf-8"?>
-<ds:datastoreItem xmlns:ds="http://schemas.openxmlformats.org/officeDocument/2006/customXml" ds:itemID="{0B667D2C-3E05-481B-8A3E-56555554A811}">
+<ds:datastoreItem xmlns:ds="http://schemas.openxmlformats.org/officeDocument/2006/customXml" ds:itemID="{C29B8567-A2B3-4001-9BDB-DD15B941FF06}">
   <ds:schemaRefs>
     <ds:schemaRef ds:uri="http://schemas.openxmlformats.org/officeDocument/2006/bibliography"/>
   </ds:schemaRefs>

</xml_diff>

<commit_message>
changed the mistaken section number
</commit_message>
<xml_diff>
--- a/History of the Internet.docx
+++ b/History of the Internet.docx
@@ -237,39 +237,8 @@
           <w:sz w:val="28"/>
           <w:szCs w:val="28"/>
         </w:rPr>
-        <w:t xml:space="preserve"> </w:t>
-      </w:r>
-      <w:proofErr w:type="spellStart"/>
-      <w:r>
-        <w:rPr>
-          <w:rFonts w:ascii="Times New Roman" w:eastAsia="Times New Roman" w:hAnsi="Times New Roman" w:cs="Times New Roman"/>
-          <w:color w:val="000000"/>
-          <w:sz w:val="28"/>
-          <w:szCs w:val="28"/>
-        </w:rPr>
-        <w:t>Natnael</w:t>
-      </w:r>
-      <w:proofErr w:type="spellEnd"/>
-      <w:r>
-        <w:rPr>
-          <w:rFonts w:ascii="Times New Roman" w:eastAsia="Times New Roman" w:hAnsi="Times New Roman" w:cs="Times New Roman"/>
-          <w:color w:val="000000"/>
-          <w:sz w:val="28"/>
-          <w:szCs w:val="28"/>
-        </w:rPr>
-        <w:t xml:space="preserve"> </w:t>
-      </w:r>
-      <w:proofErr w:type="spellStart"/>
-      <w:r>
-        <w:rPr>
-          <w:rFonts w:ascii="Times New Roman" w:eastAsia="Times New Roman" w:hAnsi="Times New Roman" w:cs="Times New Roman"/>
-          <w:color w:val="000000"/>
-          <w:sz w:val="28"/>
-          <w:szCs w:val="28"/>
-        </w:rPr>
-        <w:t>Alemayehu</w:t>
-      </w:r>
-      <w:proofErr w:type="spellEnd"/>
+        <w:t xml:space="preserve"> Natnael Alemayehu</w:t>
+      </w:r>
     </w:p>
     <w:p>
       <w:pPr>
@@ -304,8 +273,10 @@
           <w:sz w:val="24"/>
           <w:szCs w:val="24"/>
         </w:rPr>
-        <w:t xml:space="preserve"> 2</w:t>
-      </w:r>
+        <w:t xml:space="preserve"> 1</w:t>
+      </w:r>
+      <w:bookmarkStart w:id="0" w:name="_GoBack"/>
+      <w:bookmarkEnd w:id="0"/>
     </w:p>
     <w:p>
       <w:pPr>
@@ -325,8 +296,6 @@
         </w:rPr>
         <w:t>ID</w:t>
       </w:r>
-      <w:bookmarkStart w:id="0" w:name="_GoBack"/>
-      <w:bookmarkEnd w:id="0"/>
       <w:r>
         <w:rPr>
           <w:rFonts w:ascii="Times New Roman" w:eastAsia="Times New Roman" w:hAnsi="Times New Roman" w:cs="Times New Roman"/>
@@ -3136,10 +3105,14 @@
             <w14:round/>
           </w14:textOutline>
         </w:rPr>
-        <w:t xml:space="preserve">At some point in 2004, for the first time ever, there were more people in the US who had access to broadband internet than dial-up, according to the Pew Research Center. The price of broadband connections had begun to fall as more users signed up. Broadband modems act a little differently than their dial-up predecessors in that they do not need to call out over the phone line to your internet service provider to establish a connection to the internet—they stay connected unless they’re turned off. This coupled with the advent of </w:t>
-      </w:r>
-      <w:proofErr w:type="spellStart"/>
-      <w:r>
+        <w:t xml:space="preserve">At some point in 2004, for the first time ever, there were more people in the US who had access to broadband internet than dial-up, according to the Pew Research Center. The price of broadband connections had begun to fall as more users signed up. Broadband modems act a little differently than their dial-up predecessors in that they do not need to call out over the phone line to your internet service provider to establish a connection to the internet—they stay connected unless they’re turned off. This coupled with the advent of wifi, broadband has revolutionized the way that people connect to the internet. Before wifi and broadband, accessing the internet was a very static and slow experience, requiring someone to sit in front of a large computer, physically connected to a modem, to access the web. But when wifi started to gain popularity, it made the internet accessible wherever someone had a laptop, tablet, or Palm Pilot and wifi connection. </w:t>
+      </w:r>
+    </w:p>
+    <w:p>
+      <w:pPr>
+        <w:pStyle w:val="a1dbe"/>
+        <w:shd w:val="clear" w:color="auto" w:fill="F9F9F9"/>
+        <w:spacing w:after="450" w:afterAutospacing="0"/>
         <w:rPr>
           <w:color w:val="000000" w:themeColor="text1"/>
           <w:shd w:val="clear" w:color="auto" w:fill="F9F9F9"/>
@@ -3149,9 +3122,7 @@
             <w14:round/>
           </w14:textOutline>
         </w:rPr>
-        <w:t>wifi</w:t>
-      </w:r>
-      <w:proofErr w:type="spellEnd"/>
+      </w:pPr>
       <w:r>
         <w:rPr>
           <w:color w:val="000000" w:themeColor="text1"/>
@@ -3162,9 +3133,8 @@
             <w14:round/>
           </w14:textOutline>
         </w:rPr>
-        <w:t xml:space="preserve">, broadband has revolutionized the way that people connect to the internet. Before </w:t>
-      </w:r>
-      <w:proofErr w:type="spellStart"/>
+        <w:t xml:space="preserve">Broadband speeds are generally faster than dial-up. In the US, the Federal Communications Commission (FCC) considers a broadband connection—at least for a fixed line, rather than a cellular connection—one that can achieve speeds of 25 Mbps for downloads and 3 Mbps for </w:t>
+      </w:r>
       <w:r>
         <w:rPr>
           <w:color w:val="000000" w:themeColor="text1"/>
@@ -3175,111 +3145,6 @@
             <w14:round/>
           </w14:textOutline>
         </w:rPr>
-        <w:t>wifi</w:t>
-      </w:r>
-      <w:proofErr w:type="spellEnd"/>
-      <w:r>
-        <w:rPr>
-          <w:color w:val="000000" w:themeColor="text1"/>
-          <w:shd w:val="clear" w:color="auto" w:fill="F9F9F9"/>
-          <w14:textOutline w14:w="0" w14:cap="flat" w14:cmpd="sng" w14:algn="ctr">
-            <w14:noFill/>
-            <w14:prstDash w14:val="solid"/>
-            <w14:round/>
-          </w14:textOutline>
-        </w:rPr>
-        <w:t xml:space="preserve"> and broadband, accessing the internet was a very static and slow experience, requiring someone to sit in front of a large computer, physically connected to a modem, to access the web. But when </w:t>
-      </w:r>
-      <w:proofErr w:type="spellStart"/>
-      <w:r>
-        <w:rPr>
-          <w:color w:val="000000" w:themeColor="text1"/>
-          <w:shd w:val="clear" w:color="auto" w:fill="F9F9F9"/>
-          <w14:textOutline w14:w="0" w14:cap="flat" w14:cmpd="sng" w14:algn="ctr">
-            <w14:noFill/>
-            <w14:prstDash w14:val="solid"/>
-            <w14:round/>
-          </w14:textOutline>
-        </w:rPr>
-        <w:t>wifi</w:t>
-      </w:r>
-      <w:proofErr w:type="spellEnd"/>
-      <w:r>
-        <w:rPr>
-          <w:color w:val="000000" w:themeColor="text1"/>
-          <w:shd w:val="clear" w:color="auto" w:fill="F9F9F9"/>
-          <w14:textOutline w14:w="0" w14:cap="flat" w14:cmpd="sng" w14:algn="ctr">
-            <w14:noFill/>
-            <w14:prstDash w14:val="solid"/>
-            <w14:round/>
-          </w14:textOutline>
-        </w:rPr>
-        <w:t xml:space="preserve"> started to gain popularity, it made the internet accessible wherever someone had a laptop, tablet, or Palm Pilot and </w:t>
-      </w:r>
-      <w:proofErr w:type="spellStart"/>
-      <w:r>
-        <w:rPr>
-          <w:color w:val="000000" w:themeColor="text1"/>
-          <w:shd w:val="clear" w:color="auto" w:fill="F9F9F9"/>
-          <w14:textOutline w14:w="0" w14:cap="flat" w14:cmpd="sng" w14:algn="ctr">
-            <w14:noFill/>
-            <w14:prstDash w14:val="solid"/>
-            <w14:round/>
-          </w14:textOutline>
-        </w:rPr>
-        <w:t>wifi</w:t>
-      </w:r>
-      <w:proofErr w:type="spellEnd"/>
-      <w:r>
-        <w:rPr>
-          <w:color w:val="000000" w:themeColor="text1"/>
-          <w:shd w:val="clear" w:color="auto" w:fill="F9F9F9"/>
-          <w14:textOutline w14:w="0" w14:cap="flat" w14:cmpd="sng" w14:algn="ctr">
-            <w14:noFill/>
-            <w14:prstDash w14:val="solid"/>
-            <w14:round/>
-          </w14:textOutline>
-        </w:rPr>
-        <w:t xml:space="preserve"> connection. </w:t>
-      </w:r>
-    </w:p>
-    <w:p>
-      <w:pPr>
-        <w:pStyle w:val="a1dbe"/>
-        <w:shd w:val="clear" w:color="auto" w:fill="F9F9F9"/>
-        <w:spacing w:after="450" w:afterAutospacing="0"/>
-        <w:rPr>
-          <w:color w:val="000000" w:themeColor="text1"/>
-          <w:shd w:val="clear" w:color="auto" w:fill="F9F9F9"/>
-          <w14:textOutline w14:w="0" w14:cap="flat" w14:cmpd="sng" w14:algn="ctr">
-            <w14:noFill/>
-            <w14:prstDash w14:val="solid"/>
-            <w14:round/>
-          </w14:textOutline>
-        </w:rPr>
-      </w:pPr>
-      <w:r>
-        <w:rPr>
-          <w:color w:val="000000" w:themeColor="text1"/>
-          <w:shd w:val="clear" w:color="auto" w:fill="F9F9F9"/>
-          <w14:textOutline w14:w="0" w14:cap="flat" w14:cmpd="sng" w14:algn="ctr">
-            <w14:noFill/>
-            <w14:prstDash w14:val="solid"/>
-            <w14:round/>
-          </w14:textOutline>
-        </w:rPr>
-        <w:t xml:space="preserve">Broadband speeds are generally faster than dial-up. In the US, the Federal Communications Commission (FCC) considers a broadband connection—at least for a fixed line, rather than a cellular connection—one that can achieve speeds of 25 Mbps for downloads and 3 Mbps for </w:t>
-      </w:r>
-      <w:r>
-        <w:rPr>
-          <w:color w:val="000000" w:themeColor="text1"/>
-          <w:shd w:val="clear" w:color="auto" w:fill="F9F9F9"/>
-          <w14:textOutline w14:w="0" w14:cap="flat" w14:cmpd="sng" w14:algn="ctr">
-            <w14:noFill/>
-            <w14:prstDash w14:val="solid"/>
-            <w14:round/>
-          </w14:textOutline>
-        </w:rPr>
         <w:lastRenderedPageBreak/>
         <w:t>uploads. This could certainly change in the future—the definition has changed in the past—but for now, it accurately portrays what most of the country has access to.</w:t>
       </w:r>
@@ -3686,35 +3551,7 @@
             <w14:round/>
           </w14:textOutline>
         </w:rPr>
-        <w:t xml:space="preserve">This are the websites I’ll review for this question. We all know how websites have evolved and become more and more interactive as each year progressed, and as I believe it this progression is ongoing and it will last </w:t>
-      </w:r>
-      <w:proofErr w:type="gramStart"/>
-      <w:r>
-        <w:rPr>
-          <w:rFonts w:ascii="Times New Roman" w:eastAsia="Times New Roman" w:hAnsi="Times New Roman" w:cs="Times New Roman"/>
-          <w:sz w:val="24"/>
-          <w:szCs w:val="24"/>
-          <w14:textOutline w14:w="0" w14:cap="flat" w14:cmpd="sng" w14:algn="ctr">
-            <w14:noFill/>
-            <w14:prstDash w14:val="solid"/>
-            <w14:round/>
-          </w14:textOutline>
-        </w:rPr>
-        <w:t>to</w:t>
-      </w:r>
-      <w:proofErr w:type="gramEnd"/>
-      <w:r>
-        <w:rPr>
-          <w:rFonts w:ascii="Times New Roman" w:eastAsia="Times New Roman" w:hAnsi="Times New Roman" w:cs="Times New Roman"/>
-          <w:sz w:val="24"/>
-          <w:szCs w:val="24"/>
-          <w14:textOutline w14:w="0" w14:cap="flat" w14:cmpd="sng" w14:algn="ctr">
-            <w14:noFill/>
-            <w14:prstDash w14:val="solid"/>
-            <w14:round/>
-          </w14:textOutline>
-        </w:rPr>
-        <w:t xml:space="preserve"> many years to come</w:t>
+        <w:t>This are the websites I’ll review for this question. We all know how websites have evolved and become more and more interactive as each year progressed, and as I believe it this progression is ongoing and it will last to many years to come</w:t>
       </w:r>
       <w:r>
         <w:rPr>
@@ -9691,25 +9528,7 @@
           <w:sz w:val="24"/>
           <w:szCs w:val="24"/>
         </w:rPr>
-        <w:t xml:space="preserve">Addis Ababa University </w:t>
-      </w:r>
-      <w:proofErr w:type="gramStart"/>
-      <w:r>
-        <w:rPr>
-          <w:rFonts w:ascii="Times New Roman" w:hAnsi="Times New Roman" w:cs="Times New Roman"/>
-          <w:sz w:val="24"/>
-          <w:szCs w:val="24"/>
-        </w:rPr>
-        <w:t>portal :-</w:t>
-      </w:r>
-      <w:proofErr w:type="gramEnd"/>
-      <w:r>
-        <w:rPr>
-          <w:rFonts w:ascii="Times New Roman" w:hAnsi="Times New Roman" w:cs="Times New Roman"/>
-          <w:sz w:val="24"/>
-          <w:szCs w:val="24"/>
-        </w:rPr>
-        <w:t xml:space="preserve"> </w:t>
+        <w:t xml:space="preserve">Addis Ababa University portal :- </w:t>
       </w:r>
       <w:hyperlink r:id="rId45" w:history="1">
         <w:r>
@@ -9759,50 +9578,7 @@
           <w:shd w:val="clear" w:color="auto" w:fill="FFFFFF"/>
         </w:rPr>
         <w:lastRenderedPageBreak/>
-        <w:t>Manager Portal |</w:t>
-      </w:r>
-      <w:proofErr w:type="spellStart"/>
-      <w:proofErr w:type="gramStart"/>
-      <w:r>
-        <w:rPr>
-          <w:rStyle w:val="Emphasis"/>
-          <w:rFonts w:ascii="Times New Roman" w:hAnsi="Times New Roman" w:cs="Times New Roman"/>
-          <w:bCs/>
-          <w:i w:val="0"/>
-          <w:iCs w:val="0"/>
-          <w:sz w:val="24"/>
-          <w:szCs w:val="24"/>
-          <w:shd w:val="clear" w:color="auto" w:fill="FFFFFF"/>
-        </w:rPr>
-        <w:t>Envestnet</w:t>
-      </w:r>
-      <w:proofErr w:type="spellEnd"/>
-      <w:r>
-        <w:rPr>
-          <w:rStyle w:val="Emphasis"/>
-          <w:rFonts w:ascii="Times New Roman" w:hAnsi="Times New Roman" w:cs="Times New Roman"/>
-          <w:bCs/>
-          <w:i w:val="0"/>
-          <w:iCs w:val="0"/>
-          <w:sz w:val="24"/>
-          <w:szCs w:val="24"/>
-          <w:shd w:val="clear" w:color="auto" w:fill="FFFFFF"/>
-        </w:rPr>
-        <w:t xml:space="preserve"> :</w:t>
-      </w:r>
-      <w:proofErr w:type="gramEnd"/>
-      <w:r>
-        <w:rPr>
-          <w:rStyle w:val="Emphasis"/>
-          <w:rFonts w:ascii="Times New Roman" w:hAnsi="Times New Roman" w:cs="Times New Roman"/>
-          <w:bCs/>
-          <w:i w:val="0"/>
-          <w:iCs w:val="0"/>
-          <w:sz w:val="24"/>
-          <w:szCs w:val="24"/>
-          <w:shd w:val="clear" w:color="auto" w:fill="FFFFFF"/>
-        </w:rPr>
-        <w:t xml:space="preserve">- </w:t>
+        <w:t xml:space="preserve">Manager Portal |Envestnet :- </w:t>
       </w:r>
       <w:hyperlink r:id="rId46" w:history="1">
         <w:r>
@@ -9885,25 +9661,7 @@
           <w:sz w:val="24"/>
           <w:szCs w:val="24"/>
         </w:rPr>
-        <w:t xml:space="preserve"> </w:t>
-      </w:r>
-      <w:proofErr w:type="gramStart"/>
-      <w:r>
-        <w:rPr>
-          <w:rFonts w:ascii="Times New Roman" w:hAnsi="Times New Roman" w:cs="Times New Roman"/>
-          <w:sz w:val="24"/>
-          <w:szCs w:val="24"/>
-        </w:rPr>
-        <w:t>This</w:t>
-      </w:r>
-      <w:proofErr w:type="gramEnd"/>
-      <w:r>
-        <w:rPr>
-          <w:rFonts w:ascii="Times New Roman" w:hAnsi="Times New Roman" w:cs="Times New Roman"/>
-          <w:sz w:val="24"/>
-          <w:szCs w:val="24"/>
-        </w:rPr>
-        <w:t xml:space="preserve"> is a portal for the students of the AASTU students.</w:t>
+        <w:t xml:space="preserve"> This is a portal for the students of the AASTU students.</w:t>
       </w:r>
     </w:p>
     <w:p>
@@ -9997,25 +9755,7 @@
           <w:sz w:val="24"/>
           <w:szCs w:val="24"/>
         </w:rPr>
-        <w:t>Forest Hills Pediatrics</w:t>
-      </w:r>
-      <w:proofErr w:type="gramStart"/>
-      <w:r>
-        <w:rPr>
-          <w:rFonts w:ascii="Times New Roman" w:hAnsi="Times New Roman" w:cs="Times New Roman"/>
-          <w:sz w:val="24"/>
-          <w:szCs w:val="24"/>
-        </w:rPr>
-        <w:t>:-</w:t>
-      </w:r>
-      <w:proofErr w:type="gramEnd"/>
-      <w:r>
-        <w:rPr>
-          <w:rFonts w:ascii="Times New Roman" w:hAnsi="Times New Roman" w:cs="Times New Roman"/>
-          <w:sz w:val="24"/>
-          <w:szCs w:val="24"/>
-        </w:rPr>
-        <w:t xml:space="preserve"> </w:t>
+        <w:t xml:space="preserve">Forest Hills Pediatrics:- </w:t>
       </w:r>
       <w:hyperlink r:id="rId49" w:history="1">
         <w:r>
@@ -10584,31 +10324,7 @@
           <w:szCs w:val="24"/>
           <w:shd w:val="clear" w:color="auto" w:fill="FFFFFF"/>
         </w:rPr>
-        <w:t xml:space="preserve"> </w:t>
-      </w:r>
-      <w:proofErr w:type="gramStart"/>
-      <w:r>
-        <w:rPr>
-          <w:rStyle w:val="Emphasis"/>
-          <w:rFonts w:ascii="Times New Roman" w:hAnsi="Times New Roman" w:cs="Times New Roman"/>
-          <w:i w:val="0"/>
-          <w:sz w:val="24"/>
-          <w:szCs w:val="24"/>
-          <w:shd w:val="clear" w:color="auto" w:fill="FFFFFF"/>
-        </w:rPr>
-        <w:t>This</w:t>
-      </w:r>
-      <w:proofErr w:type="gramEnd"/>
-      <w:r>
-        <w:rPr>
-          <w:rStyle w:val="Emphasis"/>
-          <w:rFonts w:ascii="Times New Roman" w:hAnsi="Times New Roman" w:cs="Times New Roman"/>
-          <w:i w:val="0"/>
-          <w:sz w:val="24"/>
-          <w:szCs w:val="24"/>
-          <w:shd w:val="clear" w:color="auto" w:fill="FFFFFF"/>
-        </w:rPr>
-        <w:t xml:space="preserve"> website’s homepage meets you with a colorful and huge puzzle of hot stories’ headlines, showing glimpse of the articles. The top stories are given more space to draw the reader’s attention </w:t>
+        <w:t xml:space="preserve"> This website’s homepage meets you with a colorful and huge puzzle of hot stories’ headlines, showing glimpse of the articles. The top stories are given more space to draw the reader’s attention </w:t>
       </w:r>
       <w:r>
         <w:rPr>
@@ -10647,31 +10363,7 @@
           <w:szCs w:val="24"/>
           <w:shd w:val="clear" w:color="auto" w:fill="FFFFFF"/>
         </w:rPr>
-        <w:t xml:space="preserve">Mosaic Art </w:t>
-      </w:r>
-      <w:proofErr w:type="gramStart"/>
-      <w:r>
-        <w:rPr>
-          <w:rStyle w:val="Emphasis"/>
-          <w:rFonts w:ascii="Times New Roman" w:hAnsi="Times New Roman" w:cs="Times New Roman"/>
-          <w:i w:val="0"/>
-          <w:sz w:val="24"/>
-          <w:szCs w:val="24"/>
-          <w:shd w:val="clear" w:color="auto" w:fill="FFFFFF"/>
-        </w:rPr>
-        <w:t>Now :-</w:t>
-      </w:r>
-      <w:proofErr w:type="gramEnd"/>
-      <w:r>
-        <w:rPr>
-          <w:rStyle w:val="Emphasis"/>
-          <w:rFonts w:ascii="Times New Roman" w:hAnsi="Times New Roman" w:cs="Times New Roman"/>
-          <w:i w:val="0"/>
-          <w:sz w:val="24"/>
-          <w:szCs w:val="24"/>
-          <w:shd w:val="clear" w:color="auto" w:fill="FFFFFF"/>
-        </w:rPr>
-        <w:t xml:space="preserve"> </w:t>
+        <w:t xml:space="preserve">Mosaic Art Now :- </w:t>
       </w:r>
       <w:hyperlink r:id="rId56" w:history="1">
         <w:r>
@@ -10732,31 +10424,7 @@
           <w:szCs w:val="24"/>
           <w:shd w:val="clear" w:color="auto" w:fill="FFFFFF"/>
         </w:rPr>
-        <w:t xml:space="preserve">Conde </w:t>
-      </w:r>
-      <w:proofErr w:type="gramStart"/>
-      <w:r>
-        <w:rPr>
-          <w:rStyle w:val="Emphasis"/>
-          <w:rFonts w:ascii="Times New Roman" w:hAnsi="Times New Roman" w:cs="Times New Roman"/>
-          <w:i w:val="0"/>
-          <w:sz w:val="24"/>
-          <w:szCs w:val="24"/>
-          <w:shd w:val="clear" w:color="auto" w:fill="FFFFFF"/>
-        </w:rPr>
-        <w:t>Nast :-</w:t>
-      </w:r>
-      <w:proofErr w:type="gramEnd"/>
-      <w:r>
-        <w:rPr>
-          <w:rStyle w:val="Emphasis"/>
-          <w:rFonts w:ascii="Times New Roman" w:hAnsi="Times New Roman" w:cs="Times New Roman"/>
-          <w:i w:val="0"/>
-          <w:sz w:val="24"/>
-          <w:szCs w:val="24"/>
-          <w:shd w:val="clear" w:color="auto" w:fill="FFFFFF"/>
-        </w:rPr>
-        <w:t xml:space="preserve"> </w:t>
+        <w:t xml:space="preserve">Conde Nast :- </w:t>
       </w:r>
       <w:hyperlink r:id="rId57" w:history="1">
         <w:r>
@@ -10869,44 +10537,7 @@
           <w:shd w:val="clear" w:color="auto" w:fill="FFFFFF"/>
         </w:rPr>
         <w:lastRenderedPageBreak/>
-        <w:t xml:space="preserve">William </w:t>
-      </w:r>
-      <w:proofErr w:type="spellStart"/>
-      <w:proofErr w:type="gramStart"/>
-      <w:r>
-        <w:rPr>
-          <w:rStyle w:val="Emphasis"/>
-          <w:rFonts w:ascii="Times New Roman" w:hAnsi="Times New Roman" w:cs="Times New Roman"/>
-          <w:i w:val="0"/>
-          <w:sz w:val="24"/>
-          <w:szCs w:val="24"/>
-          <w:shd w:val="clear" w:color="auto" w:fill="FFFFFF"/>
-        </w:rPr>
-        <w:t>Mcdounough</w:t>
-      </w:r>
-      <w:proofErr w:type="spellEnd"/>
-      <w:r>
-        <w:rPr>
-          <w:rStyle w:val="Emphasis"/>
-          <w:rFonts w:ascii="Times New Roman" w:hAnsi="Times New Roman" w:cs="Times New Roman"/>
-          <w:i w:val="0"/>
-          <w:sz w:val="24"/>
-          <w:szCs w:val="24"/>
-          <w:shd w:val="clear" w:color="auto" w:fill="FFFFFF"/>
-        </w:rPr>
-        <w:t xml:space="preserve"> :-</w:t>
-      </w:r>
-      <w:proofErr w:type="gramEnd"/>
-      <w:r>
-        <w:rPr>
-          <w:rStyle w:val="Emphasis"/>
-          <w:rFonts w:ascii="Times New Roman" w:hAnsi="Times New Roman" w:cs="Times New Roman"/>
-          <w:i w:val="0"/>
-          <w:sz w:val="24"/>
-          <w:szCs w:val="24"/>
-          <w:shd w:val="clear" w:color="auto" w:fill="FFFFFF"/>
-        </w:rPr>
-        <w:t xml:space="preserve"> </w:t>
+        <w:t xml:space="preserve">William Mcdounough :- </w:t>
       </w:r>
       <w:hyperlink r:id="rId59" w:history="1">
         <w:r>
@@ -11031,25 +10662,7 @@
           <w:sz w:val="24"/>
           <w:szCs w:val="24"/>
         </w:rPr>
-        <w:t xml:space="preserve">Trip </w:t>
-      </w:r>
-      <w:proofErr w:type="gramStart"/>
-      <w:r>
-        <w:rPr>
-          <w:rFonts w:ascii="Times New Roman" w:hAnsi="Times New Roman" w:cs="Times New Roman"/>
-          <w:sz w:val="24"/>
-          <w:szCs w:val="24"/>
-        </w:rPr>
-        <w:t>Advisor :-</w:t>
-      </w:r>
-      <w:proofErr w:type="gramEnd"/>
-      <w:r>
-        <w:rPr>
-          <w:rFonts w:ascii="Times New Roman" w:hAnsi="Times New Roman" w:cs="Times New Roman"/>
-          <w:sz w:val="24"/>
-          <w:szCs w:val="24"/>
-        </w:rPr>
-        <w:t xml:space="preserve"> </w:t>
+        <w:t xml:space="preserve">Trip Advisor :- </w:t>
       </w:r>
       <w:hyperlink r:id="rId60" w:history="1">
         <w:r>
@@ -11084,23 +10697,13 @@
           <w:szCs w:val="24"/>
         </w:rPr>
       </w:pPr>
-      <w:proofErr w:type="spellStart"/>
-      <w:r>
-        <w:rPr>
-          <w:rFonts w:ascii="Times New Roman" w:hAnsi="Times New Roman" w:cs="Times New Roman"/>
-          <w:sz w:val="24"/>
-          <w:szCs w:val="24"/>
-        </w:rPr>
-        <w:t>FourSquare</w:t>
-      </w:r>
-      <w:proofErr w:type="spellEnd"/>
-      <w:r>
-        <w:rPr>
-          <w:rFonts w:ascii="Times New Roman" w:hAnsi="Times New Roman" w:cs="Times New Roman"/>
-          <w:sz w:val="24"/>
-          <w:szCs w:val="24"/>
-        </w:rPr>
-        <w:t xml:space="preserve"> for Business :- </w:t>
+      <w:r>
+        <w:rPr>
+          <w:rFonts w:ascii="Times New Roman" w:hAnsi="Times New Roman" w:cs="Times New Roman"/>
+          <w:sz w:val="24"/>
+          <w:szCs w:val="24"/>
+        </w:rPr>
+        <w:t xml:space="preserve">FourSquare for Business :- </w:t>
       </w:r>
       <w:hyperlink r:id="rId61" w:history="1">
         <w:r>
@@ -11135,23 +10738,13 @@
           <w:szCs w:val="24"/>
         </w:rPr>
       </w:pPr>
-      <w:proofErr w:type="gramStart"/>
-      <w:r>
-        <w:rPr>
-          <w:rFonts w:ascii="Times New Roman" w:hAnsi="Times New Roman" w:cs="Times New Roman"/>
-          <w:sz w:val="24"/>
-          <w:szCs w:val="24"/>
-        </w:rPr>
-        <w:t>LinkedIn :-</w:t>
-      </w:r>
-      <w:proofErr w:type="gramEnd"/>
-      <w:r>
-        <w:rPr>
-          <w:rFonts w:ascii="Times New Roman" w:hAnsi="Times New Roman" w:cs="Times New Roman"/>
-          <w:sz w:val="24"/>
-          <w:szCs w:val="24"/>
-        </w:rPr>
-        <w:t xml:space="preserve"> </w:t>
+      <w:r>
+        <w:rPr>
+          <w:rFonts w:ascii="Times New Roman" w:hAnsi="Times New Roman" w:cs="Times New Roman"/>
+          <w:sz w:val="24"/>
+          <w:szCs w:val="24"/>
+        </w:rPr>
+        <w:t xml:space="preserve">LinkedIn :- </w:t>
       </w:r>
       <w:hyperlink r:id="rId62" w:history="1">
         <w:r>
@@ -11170,25 +10763,7 @@
           <w:sz w:val="24"/>
           <w:szCs w:val="24"/>
         </w:rPr>
-        <w:t xml:space="preserve"> LinkedIn is a great way </w:t>
-      </w:r>
-      <w:proofErr w:type="spellStart"/>
-      <w:r>
-        <w:rPr>
-          <w:rFonts w:ascii="Times New Roman" w:hAnsi="Times New Roman" w:cs="Times New Roman"/>
-          <w:sz w:val="24"/>
-          <w:szCs w:val="24"/>
-        </w:rPr>
-        <w:t>ti</w:t>
-      </w:r>
-      <w:proofErr w:type="spellEnd"/>
-      <w:r>
-        <w:rPr>
-          <w:rFonts w:ascii="Times New Roman" w:hAnsi="Times New Roman" w:cs="Times New Roman"/>
-          <w:sz w:val="24"/>
-          <w:szCs w:val="24"/>
-        </w:rPr>
-        <w:t xml:space="preserve"> network with other business owners and find great workers. But it can also</w:t>
+        <w:t xml:space="preserve"> LinkedIn is a great way ti network with other business owners and find great workers. But it can also</w:t>
       </w:r>
       <w:r>
         <w:rPr>
@@ -11212,23 +10787,13 @@
           <w:szCs w:val="24"/>
         </w:rPr>
       </w:pPr>
-      <w:proofErr w:type="gramStart"/>
-      <w:r>
-        <w:rPr>
-          <w:rFonts w:ascii="Times New Roman" w:hAnsi="Times New Roman" w:cs="Times New Roman"/>
-          <w:sz w:val="24"/>
-          <w:szCs w:val="24"/>
-        </w:rPr>
-        <w:t>Twitter :-</w:t>
-      </w:r>
-      <w:proofErr w:type="gramEnd"/>
-      <w:r>
-        <w:rPr>
-          <w:rFonts w:ascii="Times New Roman" w:hAnsi="Times New Roman" w:cs="Times New Roman"/>
-          <w:sz w:val="24"/>
-          <w:szCs w:val="24"/>
-        </w:rPr>
-        <w:t xml:space="preserve"> </w:t>
+      <w:r>
+        <w:rPr>
+          <w:rFonts w:ascii="Times New Roman" w:hAnsi="Times New Roman" w:cs="Times New Roman"/>
+          <w:sz w:val="24"/>
+          <w:szCs w:val="24"/>
+        </w:rPr>
+        <w:t xml:space="preserve">Twitter :- </w:t>
       </w:r>
       <w:hyperlink r:id="rId63" w:history="1">
         <w:r>
@@ -11305,25 +10870,7 @@
           <w:sz w:val="24"/>
           <w:szCs w:val="24"/>
         </w:rPr>
-        <w:t xml:space="preserve"> </w:t>
-      </w:r>
-      <w:proofErr w:type="gramStart"/>
-      <w:r>
-        <w:rPr>
-          <w:rFonts w:ascii="Times New Roman" w:hAnsi="Times New Roman" w:cs="Times New Roman"/>
-          <w:sz w:val="24"/>
-          <w:szCs w:val="24"/>
-        </w:rPr>
-        <w:t>The</w:t>
-      </w:r>
-      <w:proofErr w:type="gramEnd"/>
-      <w:r>
-        <w:rPr>
-          <w:rFonts w:ascii="Times New Roman" w:hAnsi="Times New Roman" w:cs="Times New Roman"/>
-          <w:sz w:val="24"/>
-          <w:szCs w:val="24"/>
-        </w:rPr>
-        <w:t xml:space="preserve"> mere mention of popular social review site Yelp tends to strike fear in business owners everywhere.</w:t>
+        <w:t xml:space="preserve"> The mere mention of popular social review site Yelp tends to strike fear in business owners everywhere.</w:t>
       </w:r>
     </w:p>
     <w:p>
@@ -11382,25 +10929,7 @@
           <w:sz w:val="24"/>
           <w:szCs w:val="24"/>
         </w:rPr>
-        <w:t xml:space="preserve"> might be free like some courses on </w:t>
-      </w:r>
-      <w:proofErr w:type="spellStart"/>
-      <w:r>
-        <w:rPr>
-          <w:rFonts w:ascii="Times New Roman" w:hAnsi="Times New Roman" w:cs="Times New Roman"/>
-          <w:sz w:val="24"/>
-          <w:szCs w:val="24"/>
-        </w:rPr>
-        <w:t>udacity</w:t>
-      </w:r>
-      <w:proofErr w:type="spellEnd"/>
-      <w:r>
-        <w:rPr>
-          <w:rFonts w:ascii="Times New Roman" w:hAnsi="Times New Roman" w:cs="Times New Roman"/>
-          <w:sz w:val="24"/>
-          <w:szCs w:val="24"/>
-        </w:rPr>
-        <w:t xml:space="preserve"> from google they also have paid courses. </w:t>
+        <w:t xml:space="preserve"> might be free like some courses on udacity from google they also have paid courses. </w:t>
       </w:r>
     </w:p>
     <w:p>
@@ -11426,23 +10955,13 @@
           <w:szCs w:val="24"/>
         </w:rPr>
       </w:pPr>
-      <w:proofErr w:type="gramStart"/>
-      <w:r>
-        <w:rPr>
-          <w:rFonts w:ascii="Times New Roman" w:hAnsi="Times New Roman" w:cs="Times New Roman"/>
-          <w:sz w:val="24"/>
-          <w:szCs w:val="24"/>
-        </w:rPr>
-        <w:t>Coursera :-</w:t>
-      </w:r>
-      <w:proofErr w:type="gramEnd"/>
-      <w:r>
-        <w:rPr>
-          <w:rFonts w:ascii="Times New Roman" w:hAnsi="Times New Roman" w:cs="Times New Roman"/>
-          <w:sz w:val="24"/>
-          <w:szCs w:val="24"/>
-        </w:rPr>
-        <w:t xml:space="preserve"> </w:t>
+      <w:r>
+        <w:rPr>
+          <w:rFonts w:ascii="Times New Roman" w:hAnsi="Times New Roman" w:cs="Times New Roman"/>
+          <w:sz w:val="24"/>
+          <w:szCs w:val="24"/>
+        </w:rPr>
+        <w:t xml:space="preserve">Coursera :- </w:t>
       </w:r>
       <w:hyperlink r:id="rId65" w:history="1">
         <w:r>
@@ -11507,33 +11026,15 @@
           <w:sz w:val="24"/>
           <w:szCs w:val="24"/>
         </w:rPr>
-        <w:t>-</w:t>
-      </w:r>
-      <w:proofErr w:type="gramStart"/>
-      <w:r>
-        <w:rPr>
-          <w:rFonts w:ascii="Times New Roman" w:hAnsi="Times New Roman" w:cs="Times New Roman"/>
-          <w:sz w:val="24"/>
-          <w:szCs w:val="24"/>
-        </w:rPr>
-        <w:t>Ed</w:t>
-      </w:r>
-      <w:r>
-        <w:rPr>
-          <w:rFonts w:ascii="Times New Roman" w:hAnsi="Times New Roman" w:cs="Times New Roman"/>
-          <w:sz w:val="24"/>
-          <w:szCs w:val="24"/>
-        </w:rPr>
-        <w:t>.com :</w:t>
-      </w:r>
-      <w:proofErr w:type="gramEnd"/>
-      <w:r>
-        <w:rPr>
-          <w:rFonts w:ascii="Times New Roman" w:hAnsi="Times New Roman" w:cs="Times New Roman"/>
-          <w:sz w:val="24"/>
-          <w:szCs w:val="24"/>
-        </w:rPr>
-        <w:t xml:space="preserve">- </w:t>
+        <w:t>-Ed</w:t>
+      </w:r>
+      <w:r>
+        <w:rPr>
+          <w:rFonts w:ascii="Times New Roman" w:hAnsi="Times New Roman" w:cs="Times New Roman"/>
+          <w:sz w:val="24"/>
+          <w:szCs w:val="24"/>
+        </w:rPr>
+        <w:t xml:space="preserve">.com :- </w:t>
       </w:r>
       <w:hyperlink r:id="rId66" w:history="1">
         <w:r>
@@ -11582,25 +11083,7 @@
           <w:sz w:val="24"/>
           <w:szCs w:val="24"/>
         </w:rPr>
-        <w:t>Khan Academy</w:t>
-      </w:r>
-      <w:proofErr w:type="gramStart"/>
-      <w:r>
-        <w:rPr>
-          <w:rFonts w:ascii="Times New Roman" w:hAnsi="Times New Roman" w:cs="Times New Roman"/>
-          <w:sz w:val="24"/>
-          <w:szCs w:val="24"/>
-        </w:rPr>
-        <w:t>:-</w:t>
-      </w:r>
-      <w:proofErr w:type="gramEnd"/>
-      <w:r>
-        <w:rPr>
-          <w:rFonts w:ascii="Times New Roman" w:hAnsi="Times New Roman" w:cs="Times New Roman"/>
-          <w:sz w:val="24"/>
-          <w:szCs w:val="24"/>
-        </w:rPr>
-        <w:t xml:space="preserve"> </w:t>
+        <w:t xml:space="preserve">Khan Academy:- </w:t>
       </w:r>
       <w:hyperlink r:id="rId67" w:history="1">
         <w:r>
@@ -11676,8 +11159,6 @@
           <w:szCs w:val="24"/>
         </w:rPr>
       </w:pPr>
-      <w:proofErr w:type="spellStart"/>
-      <w:proofErr w:type="gramStart"/>
       <w:r>
         <w:rPr>
           <w:rFonts w:ascii="Times New Roman" w:hAnsi="Times New Roman" w:cs="Times New Roman"/>
@@ -11694,8 +11175,6 @@
         </w:rPr>
         <w:t>dX</w:t>
       </w:r>
-      <w:proofErr w:type="spellEnd"/>
-      <w:proofErr w:type="gramEnd"/>
       <w:r>
         <w:rPr>
           <w:rFonts w:ascii="Times New Roman" w:hAnsi="Times New Roman" w:cs="Times New Roman"/>
@@ -12071,23 +11550,13 @@
           <w:szCs w:val="24"/>
         </w:rPr>
       </w:pPr>
-      <w:proofErr w:type="gramStart"/>
-      <w:r>
-        <w:rPr>
-          <w:rFonts w:ascii="Times New Roman" w:hAnsi="Times New Roman" w:cs="Times New Roman"/>
-          <w:sz w:val="24"/>
-          <w:szCs w:val="24"/>
-        </w:rPr>
-        <w:t>ESPN :-</w:t>
-      </w:r>
-      <w:proofErr w:type="gramEnd"/>
-      <w:r>
-        <w:rPr>
-          <w:rFonts w:ascii="Times New Roman" w:hAnsi="Times New Roman" w:cs="Times New Roman"/>
-          <w:sz w:val="24"/>
-          <w:szCs w:val="24"/>
-        </w:rPr>
-        <w:t xml:space="preserve"> </w:t>
+      <w:r>
+        <w:rPr>
+          <w:rFonts w:ascii="Times New Roman" w:hAnsi="Times New Roman" w:cs="Times New Roman"/>
+          <w:sz w:val="24"/>
+          <w:szCs w:val="24"/>
+        </w:rPr>
+        <w:t xml:space="preserve">ESPN :- </w:t>
       </w:r>
       <w:hyperlink r:id="rId77" w:history="1">
         <w:r>
@@ -12128,25 +11597,7 @@
           <w:sz w:val="24"/>
           <w:szCs w:val="24"/>
         </w:rPr>
-        <w:t xml:space="preserve">Time </w:t>
-      </w:r>
-      <w:proofErr w:type="gramStart"/>
-      <w:r>
-        <w:rPr>
-          <w:rFonts w:ascii="Times New Roman" w:hAnsi="Times New Roman" w:cs="Times New Roman"/>
-          <w:sz w:val="24"/>
-          <w:szCs w:val="24"/>
-        </w:rPr>
-        <w:t>magazine :-</w:t>
-      </w:r>
-      <w:proofErr w:type="gramEnd"/>
-      <w:r>
-        <w:rPr>
-          <w:rFonts w:ascii="Times New Roman" w:hAnsi="Times New Roman" w:cs="Times New Roman"/>
-          <w:sz w:val="24"/>
-          <w:szCs w:val="24"/>
-        </w:rPr>
-        <w:t xml:space="preserve"> </w:t>
+        <w:t xml:space="preserve">Time magazine :- </w:t>
       </w:r>
       <w:hyperlink r:id="rId78" w:history="1">
         <w:r>
@@ -12522,23 +11973,13 @@
           <w:szCs w:val="24"/>
         </w:rPr>
       </w:pPr>
-      <w:proofErr w:type="spellStart"/>
-      <w:r>
-        <w:rPr>
-          <w:rFonts w:ascii="Times New Roman" w:hAnsi="Times New Roman" w:cs="Times New Roman"/>
-          <w:sz w:val="24"/>
-          <w:szCs w:val="24"/>
-        </w:rPr>
-        <w:t>Wix</w:t>
-      </w:r>
-      <w:proofErr w:type="spellEnd"/>
-      <w:r>
-        <w:rPr>
-          <w:rFonts w:ascii="Times New Roman" w:hAnsi="Times New Roman" w:cs="Times New Roman"/>
-          <w:sz w:val="24"/>
-          <w:szCs w:val="24"/>
-        </w:rPr>
-        <w:t xml:space="preserve"> :- </w:t>
+      <w:r>
+        <w:rPr>
+          <w:rFonts w:ascii="Times New Roman" w:hAnsi="Times New Roman" w:cs="Times New Roman"/>
+          <w:sz w:val="24"/>
+          <w:szCs w:val="24"/>
+        </w:rPr>
+        <w:t xml:space="preserve">Wix :- </w:t>
       </w:r>
       <w:hyperlink r:id="rId85" w:history="1">
         <w:r>
@@ -12565,23 +12006,13 @@
           <w:szCs w:val="24"/>
         </w:rPr>
       </w:pPr>
-      <w:proofErr w:type="spellStart"/>
-      <w:r>
-        <w:rPr>
-          <w:rFonts w:ascii="Times New Roman" w:hAnsi="Times New Roman" w:cs="Times New Roman"/>
-          <w:sz w:val="24"/>
-          <w:szCs w:val="24"/>
-        </w:rPr>
-        <w:t>Weebly</w:t>
-      </w:r>
-      <w:proofErr w:type="spellEnd"/>
-      <w:r>
-        <w:rPr>
-          <w:rFonts w:ascii="Times New Roman" w:hAnsi="Times New Roman" w:cs="Times New Roman"/>
-          <w:sz w:val="24"/>
-          <w:szCs w:val="24"/>
-        </w:rPr>
-        <w:t xml:space="preserve"> :- </w:t>
+      <w:r>
+        <w:rPr>
+          <w:rFonts w:ascii="Times New Roman" w:hAnsi="Times New Roman" w:cs="Times New Roman"/>
+          <w:sz w:val="24"/>
+          <w:szCs w:val="24"/>
+        </w:rPr>
+        <w:t xml:space="preserve">Weebly :- </w:t>
       </w:r>
       <w:hyperlink r:id="rId86" w:history="1">
         <w:r>
@@ -12808,33 +12239,13 @@
           <w:szCs w:val="24"/>
         </w:rPr>
       </w:pPr>
-      <w:proofErr w:type="spellStart"/>
-      <w:proofErr w:type="gramStart"/>
-      <w:r>
-        <w:rPr>
-          <w:rFonts w:ascii="Times New Roman" w:hAnsi="Times New Roman" w:cs="Times New Roman"/>
-          <w:sz w:val="24"/>
-          <w:szCs w:val="24"/>
-        </w:rPr>
-        <w:t>Wikihow</w:t>
-      </w:r>
-      <w:proofErr w:type="spellEnd"/>
-      <w:r>
-        <w:rPr>
-          <w:rFonts w:ascii="Times New Roman" w:hAnsi="Times New Roman" w:cs="Times New Roman"/>
-          <w:sz w:val="24"/>
-          <w:szCs w:val="24"/>
-        </w:rPr>
-        <w:t xml:space="preserve"> :-</w:t>
-      </w:r>
-      <w:proofErr w:type="gramEnd"/>
-      <w:r>
-        <w:rPr>
-          <w:rFonts w:ascii="Times New Roman" w:hAnsi="Times New Roman" w:cs="Times New Roman"/>
-          <w:sz w:val="24"/>
-          <w:szCs w:val="24"/>
-        </w:rPr>
-        <w:t xml:space="preserve"> </w:t>
+      <w:r>
+        <w:rPr>
+          <w:rFonts w:ascii="Times New Roman" w:hAnsi="Times New Roman" w:cs="Times New Roman"/>
+          <w:sz w:val="24"/>
+          <w:szCs w:val="24"/>
+        </w:rPr>
+        <w:t xml:space="preserve">Wikihow :- </w:t>
       </w:r>
       <w:hyperlink r:id="rId90" w:history="1">
         <w:r>
@@ -12877,8 +12288,6 @@
           <w:szCs w:val="24"/>
         </w:rPr>
       </w:pPr>
-      <w:proofErr w:type="spellStart"/>
-      <w:proofErr w:type="gramStart"/>
       <w:r>
         <w:rPr>
           <w:rFonts w:ascii="Times New Roman" w:hAnsi="Times New Roman" w:cs="Times New Roman"/>
@@ -12893,25 +12302,7 @@
           <w:sz w:val="24"/>
           <w:szCs w:val="24"/>
         </w:rPr>
-        <w:t>ooks</w:t>
-      </w:r>
-      <w:proofErr w:type="spellEnd"/>
-      <w:r>
-        <w:rPr>
-          <w:rFonts w:ascii="Times New Roman" w:hAnsi="Times New Roman" w:cs="Times New Roman"/>
-          <w:sz w:val="24"/>
-          <w:szCs w:val="24"/>
-        </w:rPr>
-        <w:t xml:space="preserve"> :-</w:t>
-      </w:r>
-      <w:proofErr w:type="gramEnd"/>
-      <w:r>
-        <w:rPr>
-          <w:rFonts w:ascii="Times New Roman" w:hAnsi="Times New Roman" w:cs="Times New Roman"/>
-          <w:sz w:val="24"/>
-          <w:szCs w:val="24"/>
-        </w:rPr>
-        <w:t xml:space="preserve"> </w:t>
+        <w:t xml:space="preserve">ooks :- </w:t>
       </w:r>
       <w:hyperlink r:id="rId91" w:history="1">
         <w:r>
@@ -12930,25 +12321,7 @@
           <w:sz w:val="24"/>
           <w:szCs w:val="24"/>
         </w:rPr>
-        <w:t xml:space="preserve"> </w:t>
-      </w:r>
-      <w:proofErr w:type="spellStart"/>
-      <w:r>
-        <w:rPr>
-          <w:rFonts w:ascii="Times New Roman" w:hAnsi="Times New Roman" w:cs="Times New Roman"/>
-          <w:sz w:val="24"/>
-          <w:szCs w:val="24"/>
-        </w:rPr>
-        <w:t>wikiBooks</w:t>
-      </w:r>
-      <w:proofErr w:type="spellEnd"/>
-      <w:r>
-        <w:rPr>
-          <w:rFonts w:ascii="Times New Roman" w:hAnsi="Times New Roman" w:cs="Times New Roman"/>
-          <w:sz w:val="24"/>
-          <w:szCs w:val="24"/>
-        </w:rPr>
-        <w:t xml:space="preserve"> makes out list of wiki sites thanks to its incredible repository of open content textbooks, annotated texts, instructional guides and manuals.</w:t>
+        <w:t xml:space="preserve"> wikiBooks makes out list of wiki sites thanks to its incredible repository of open content textbooks, annotated texts, instructional guides and manuals.</w:t>
       </w:r>
     </w:p>
     <w:p>
@@ -13022,33 +12395,13 @@
           <w:szCs w:val="24"/>
         </w:rPr>
       </w:pPr>
-      <w:proofErr w:type="spellStart"/>
-      <w:proofErr w:type="gramStart"/>
-      <w:r>
-        <w:rPr>
-          <w:rFonts w:ascii="Times New Roman" w:hAnsi="Times New Roman" w:cs="Times New Roman"/>
-          <w:sz w:val="24"/>
-          <w:szCs w:val="24"/>
-        </w:rPr>
-        <w:t>Wikispecies</w:t>
-      </w:r>
-      <w:proofErr w:type="spellEnd"/>
-      <w:r>
-        <w:rPr>
-          <w:rFonts w:ascii="Times New Roman" w:hAnsi="Times New Roman" w:cs="Times New Roman"/>
-          <w:sz w:val="24"/>
-          <w:szCs w:val="24"/>
-        </w:rPr>
-        <w:t xml:space="preserve"> :-</w:t>
-      </w:r>
-      <w:proofErr w:type="gramEnd"/>
-      <w:r>
-        <w:rPr>
-          <w:rFonts w:ascii="Times New Roman" w:hAnsi="Times New Roman" w:cs="Times New Roman"/>
-          <w:sz w:val="24"/>
-          <w:szCs w:val="24"/>
-        </w:rPr>
-        <w:t xml:space="preserve"> </w:t>
+      <w:r>
+        <w:rPr>
+          <w:rFonts w:ascii="Times New Roman" w:hAnsi="Times New Roman" w:cs="Times New Roman"/>
+          <w:sz w:val="24"/>
+          <w:szCs w:val="24"/>
+        </w:rPr>
+        <w:t xml:space="preserve">Wikispecies :- </w:t>
       </w:r>
       <w:hyperlink r:id="rId93" w:history="1">
         <w:r>
@@ -13069,7 +12422,6 @@
         </w:rPr>
         <w:t xml:space="preserve"> </w:t>
       </w:r>
-      <w:proofErr w:type="spellStart"/>
       <w:r>
         <w:rPr>
           <w:rFonts w:ascii="Times New Roman" w:hAnsi="Times New Roman" w:cs="Times New Roman"/>
@@ -13077,17 +12429,7 @@
           <w:sz w:val="24"/>
           <w:szCs w:val="24"/>
         </w:rPr>
-        <w:t>Wikispecies</w:t>
-      </w:r>
-      <w:proofErr w:type="spellEnd"/>
-      <w:r>
-        <w:rPr>
-          <w:rFonts w:ascii="Times New Roman" w:hAnsi="Times New Roman" w:cs="Times New Roman"/>
-          <w:color w:val="432D2D"/>
-          <w:sz w:val="24"/>
-          <w:szCs w:val="24"/>
-        </w:rPr>
-        <w:t xml:space="preserve"> is to the 21st century what “On the Origin of Species” was to the 19th century. It aims to be a complete catalog of all </w:t>
+        <w:t>Wikispecies is to the 21st century what “On the Origin of Species” was to the 19th century. It aims to be a complete catalog of all </w:t>
       </w:r>
       <w:r>
         <w:rPr>
@@ -13306,7 +12648,6 @@
         </w:rPr>
         <w:t>Facebook</w:t>
       </w:r>
-      <w:proofErr w:type="gramStart"/>
       <w:r>
         <w:rPr>
           <w:rFonts w:ascii="Times New Roman" w:hAnsi="Times New Roman" w:cs="Times New Roman"/>
@@ -13321,16 +12662,7 @@
           <w:sz w:val="24"/>
           <w:szCs w:val="24"/>
         </w:rPr>
-        <w:t>-</w:t>
-      </w:r>
-      <w:proofErr w:type="gramEnd"/>
-      <w:r>
-        <w:rPr>
-          <w:rFonts w:ascii="Times New Roman" w:hAnsi="Times New Roman" w:cs="Times New Roman"/>
-          <w:sz w:val="24"/>
-          <w:szCs w:val="24"/>
-        </w:rPr>
-        <w:t xml:space="preserve"> </w:t>
+        <w:t xml:space="preserve">- </w:t>
       </w:r>
       <w:hyperlink r:id="rId94" w:history="1">
         <w:r>
@@ -13365,7 +12697,6 @@
           <w:szCs w:val="24"/>
         </w:rPr>
       </w:pPr>
-      <w:proofErr w:type="gramStart"/>
       <w:r>
         <w:rPr>
           <w:rFonts w:ascii="Times New Roman" w:hAnsi="Times New Roman" w:cs="Times New Roman"/>
@@ -13404,16 +12735,7 @@
           <w:sz w:val="24"/>
           <w:szCs w:val="24"/>
         </w:rPr>
-        <w:t>-</w:t>
-      </w:r>
-      <w:proofErr w:type="gramEnd"/>
-      <w:r>
-        <w:rPr>
-          <w:rFonts w:ascii="Times New Roman" w:hAnsi="Times New Roman" w:cs="Times New Roman"/>
-          <w:sz w:val="24"/>
-          <w:szCs w:val="24"/>
-        </w:rPr>
-        <w:t xml:space="preserve"> </w:t>
+        <w:t xml:space="preserve">- </w:t>
       </w:r>
       <w:hyperlink r:id="rId95" w:history="1">
         <w:r>
@@ -13457,7 +12779,6 @@
           <w:szCs w:val="24"/>
         </w:rPr>
       </w:pPr>
-      <w:proofErr w:type="gramStart"/>
       <w:r>
         <w:rPr>
           <w:rFonts w:ascii="Times New Roman" w:hAnsi="Times New Roman" w:cs="Times New Roman"/>
@@ -13465,16 +12786,7 @@
           <w:szCs w:val="24"/>
         </w:rPr>
         <w:lastRenderedPageBreak/>
-        <w:t>Instagram :-</w:t>
-      </w:r>
-      <w:proofErr w:type="gramEnd"/>
-      <w:r>
-        <w:rPr>
-          <w:rFonts w:ascii="Times New Roman" w:hAnsi="Times New Roman" w:cs="Times New Roman"/>
-          <w:sz w:val="24"/>
-          <w:szCs w:val="24"/>
-        </w:rPr>
-        <w:t xml:space="preserve"> </w:t>
+        <w:t xml:space="preserve">Instagram :- </w:t>
       </w:r>
       <w:hyperlink r:id="rId96" w:history="1">
         <w:r>
@@ -13524,35 +12836,7 @@
           <w:sz w:val="24"/>
           <w:szCs w:val="24"/>
         </w:rPr>
-        <w:t xml:space="preserve">Baidu </w:t>
-      </w:r>
-      <w:proofErr w:type="spellStart"/>
-      <w:proofErr w:type="gramStart"/>
-      <w:r>
-        <w:rPr>
-          <w:rFonts w:ascii="Times New Roman" w:hAnsi="Times New Roman" w:cs="Times New Roman"/>
-          <w:sz w:val="24"/>
-          <w:szCs w:val="24"/>
-        </w:rPr>
-        <w:t>Tieba</w:t>
-      </w:r>
-      <w:proofErr w:type="spellEnd"/>
-      <w:r>
-        <w:rPr>
-          <w:rFonts w:ascii="Times New Roman" w:hAnsi="Times New Roman" w:cs="Times New Roman"/>
-          <w:sz w:val="24"/>
-          <w:szCs w:val="24"/>
-        </w:rPr>
-        <w:t xml:space="preserve"> :-</w:t>
-      </w:r>
-      <w:proofErr w:type="gramEnd"/>
-      <w:r>
-        <w:rPr>
-          <w:rFonts w:ascii="Times New Roman" w:hAnsi="Times New Roman" w:cs="Times New Roman"/>
-          <w:sz w:val="24"/>
-          <w:szCs w:val="24"/>
-        </w:rPr>
-        <w:t xml:space="preserve"> </w:t>
+        <w:t xml:space="preserve">Baidu Tieba :- </w:t>
       </w:r>
       <w:hyperlink r:id="rId97" w:history="1">
         <w:r>
@@ -13580,47 +12864,7 @@
           <w:szCs w:val="24"/>
           <w:shd w:val="clear" w:color="auto" w:fill="FFFFFF"/>
         </w:rPr>
-        <w:t xml:space="preserve">Offered by Baidu of China, a search engine company, Baidu </w:t>
-      </w:r>
-      <w:proofErr w:type="spellStart"/>
-      <w:r>
-        <w:rPr>
-          <w:rFonts w:ascii="Times New Roman" w:hAnsi="Times New Roman" w:cs="Times New Roman"/>
-          <w:sz w:val="24"/>
-          <w:szCs w:val="24"/>
-          <w:shd w:val="clear" w:color="auto" w:fill="FFFFFF"/>
-        </w:rPr>
-        <w:t>Tieba</w:t>
-      </w:r>
-      <w:proofErr w:type="spellEnd"/>
-      <w:r>
-        <w:rPr>
-          <w:rFonts w:ascii="Times New Roman" w:hAnsi="Times New Roman" w:cs="Times New Roman"/>
-          <w:sz w:val="24"/>
-          <w:szCs w:val="24"/>
-          <w:shd w:val="clear" w:color="auto" w:fill="FFFFFF"/>
-        </w:rPr>
-        <w:t xml:space="preserve"> known as </w:t>
-      </w:r>
-      <w:proofErr w:type="spellStart"/>
-      <w:r>
-        <w:rPr>
-          <w:rFonts w:ascii="Times New Roman" w:hAnsi="Times New Roman" w:cs="Times New Roman"/>
-          <w:sz w:val="24"/>
-          <w:szCs w:val="24"/>
-          <w:shd w:val="clear" w:color="auto" w:fill="FFFFFF"/>
-        </w:rPr>
-        <w:t>Postbar</w:t>
-      </w:r>
-      <w:proofErr w:type="spellEnd"/>
-      <w:r>
-        <w:rPr>
-          <w:rFonts w:ascii="Times New Roman" w:hAnsi="Times New Roman" w:cs="Times New Roman"/>
-          <w:sz w:val="24"/>
-          <w:szCs w:val="24"/>
-          <w:shd w:val="clear" w:color="auto" w:fill="FFFFFF"/>
-        </w:rPr>
-        <w:t xml:space="preserve"> internationally is a social forum network based on the keyword searches in the Baidu search engine.</w:t>
+        <w:t>Offered by Baidu of China, a search engine company, Baidu Tieba known as Postbar internationally is a social forum network based on the keyword searches in the Baidu search engine.</w:t>
       </w:r>
     </w:p>
     <w:p>
@@ -13636,23 +12880,13 @@
           <w:szCs w:val="24"/>
         </w:rPr>
       </w:pPr>
-      <w:proofErr w:type="gramStart"/>
-      <w:r>
-        <w:rPr>
-          <w:rFonts w:ascii="Times New Roman" w:hAnsi="Times New Roman" w:cs="Times New Roman"/>
-          <w:sz w:val="24"/>
-          <w:szCs w:val="24"/>
-        </w:rPr>
-        <w:t>Skype :-</w:t>
-      </w:r>
-      <w:proofErr w:type="gramEnd"/>
-      <w:r>
-        <w:rPr>
-          <w:rFonts w:ascii="Times New Roman" w:hAnsi="Times New Roman" w:cs="Times New Roman"/>
-          <w:sz w:val="24"/>
-          <w:szCs w:val="24"/>
-        </w:rPr>
-        <w:t xml:space="preserve"> </w:t>
+      <w:r>
+        <w:rPr>
+          <w:rFonts w:ascii="Times New Roman" w:hAnsi="Times New Roman" w:cs="Times New Roman"/>
+          <w:sz w:val="24"/>
+          <w:szCs w:val="24"/>
+        </w:rPr>
+        <w:t xml:space="preserve">Skype :- </w:t>
       </w:r>
       <w:hyperlink r:id="rId98" w:history="1">
         <w:r>
@@ -13770,23 +13004,13 @@
           <w:szCs w:val="24"/>
         </w:rPr>
       </w:pPr>
-      <w:proofErr w:type="spellStart"/>
-      <w:r>
-        <w:rPr>
-          <w:rFonts w:ascii="Times New Roman" w:hAnsi="Times New Roman" w:cs="Times New Roman"/>
-          <w:sz w:val="24"/>
-          <w:szCs w:val="24"/>
-        </w:rPr>
-        <w:t>Alltop</w:t>
-      </w:r>
-      <w:proofErr w:type="spellEnd"/>
-      <w:r>
-        <w:rPr>
-          <w:rFonts w:ascii="Times New Roman" w:hAnsi="Times New Roman" w:cs="Times New Roman"/>
-          <w:sz w:val="24"/>
-          <w:szCs w:val="24"/>
-        </w:rPr>
-        <w:t xml:space="preserve">:- </w:t>
+      <w:r>
+        <w:rPr>
+          <w:rFonts w:ascii="Times New Roman" w:hAnsi="Times New Roman" w:cs="Times New Roman"/>
+          <w:sz w:val="24"/>
+          <w:szCs w:val="24"/>
+        </w:rPr>
+        <w:t xml:space="preserve">Alltop:- </w:t>
       </w:r>
       <w:hyperlink r:id="rId99" w:history="1">
         <w:r>
@@ -13837,25 +13061,7 @@
           <w:sz w:val="24"/>
           <w:szCs w:val="24"/>
         </w:rPr>
-        <w:t xml:space="preserve"> and deservedly sits in </w:t>
-      </w:r>
-      <w:proofErr w:type="spellStart"/>
-      <w:r>
-        <w:rPr>
-          <w:rFonts w:ascii="Times New Roman" w:hAnsi="Times New Roman" w:cs="Times New Roman"/>
-          <w:sz w:val="24"/>
-          <w:szCs w:val="24"/>
-        </w:rPr>
-        <w:t>forst</w:t>
-      </w:r>
-      <w:proofErr w:type="spellEnd"/>
-      <w:r>
-        <w:rPr>
-          <w:rFonts w:ascii="Times New Roman" w:hAnsi="Times New Roman" w:cs="Times New Roman"/>
-          <w:sz w:val="24"/>
-          <w:szCs w:val="24"/>
-        </w:rPr>
-        <w:t xml:space="preserve"> place of the list</w:t>
+        <w:t xml:space="preserve"> and deservedly sits in forst place of the list</w:t>
       </w:r>
     </w:p>
     <w:p>
@@ -13871,33 +13077,13 @@
           <w:szCs w:val="24"/>
         </w:rPr>
       </w:pPr>
-      <w:proofErr w:type="spellStart"/>
-      <w:r>
-        <w:rPr>
-          <w:rFonts w:ascii="Times New Roman" w:hAnsi="Times New Roman" w:cs="Times New Roman"/>
-          <w:sz w:val="24"/>
-          <w:szCs w:val="24"/>
-        </w:rPr>
-        <w:t>Popurls</w:t>
-      </w:r>
-      <w:proofErr w:type="spellEnd"/>
-      <w:proofErr w:type="gramStart"/>
-      <w:r>
-        <w:rPr>
-          <w:rFonts w:ascii="Times New Roman" w:hAnsi="Times New Roman" w:cs="Times New Roman"/>
-          <w:sz w:val="24"/>
-          <w:szCs w:val="24"/>
-        </w:rPr>
-        <w:t>:-</w:t>
-      </w:r>
-      <w:proofErr w:type="gramEnd"/>
-      <w:r>
-        <w:rPr>
-          <w:rFonts w:ascii="Times New Roman" w:hAnsi="Times New Roman" w:cs="Times New Roman"/>
-          <w:sz w:val="24"/>
-          <w:szCs w:val="24"/>
-        </w:rPr>
-        <w:t xml:space="preserve"> </w:t>
+      <w:r>
+        <w:rPr>
+          <w:rFonts w:ascii="Times New Roman" w:hAnsi="Times New Roman" w:cs="Times New Roman"/>
+          <w:sz w:val="24"/>
+          <w:szCs w:val="24"/>
+        </w:rPr>
+        <w:t xml:space="preserve">Popurls:- </w:t>
       </w:r>
       <w:hyperlink r:id="rId100" w:history="1">
         <w:r>
@@ -13916,43 +13102,7 @@
           <w:sz w:val="24"/>
           <w:szCs w:val="24"/>
         </w:rPr>
-        <w:t xml:space="preserve"> is a site which </w:t>
-      </w:r>
-      <w:proofErr w:type="spellStart"/>
-      <w:r>
-        <w:rPr>
-          <w:rFonts w:ascii="Times New Roman" w:hAnsi="Times New Roman" w:cs="Times New Roman"/>
-          <w:sz w:val="24"/>
-          <w:szCs w:val="24"/>
-        </w:rPr>
-        <w:t>Alltop</w:t>
-      </w:r>
-      <w:proofErr w:type="spellEnd"/>
-      <w:r>
-        <w:rPr>
-          <w:rFonts w:ascii="Times New Roman" w:hAnsi="Times New Roman" w:cs="Times New Roman"/>
-          <w:sz w:val="24"/>
-          <w:szCs w:val="24"/>
-        </w:rPr>
-        <w:t xml:space="preserve"> drew its inspiration. </w:t>
-      </w:r>
-      <w:proofErr w:type="spellStart"/>
-      <w:r>
-        <w:rPr>
-          <w:rFonts w:ascii="Times New Roman" w:hAnsi="Times New Roman" w:cs="Times New Roman"/>
-          <w:sz w:val="24"/>
-          <w:szCs w:val="24"/>
-        </w:rPr>
-        <w:t>Popurls</w:t>
-      </w:r>
-      <w:proofErr w:type="spellEnd"/>
-      <w:r>
-        <w:rPr>
-          <w:rFonts w:ascii="Times New Roman" w:hAnsi="Times New Roman" w:cs="Times New Roman"/>
-          <w:sz w:val="24"/>
-          <w:szCs w:val="24"/>
-        </w:rPr>
-        <w:t xml:space="preserve"> pulls in content from a variety of social networks, blogs, and news organizations. </w:t>
+        <w:t xml:space="preserve"> is a site which Alltop drew its inspiration. Popurls pulls in content from a variety of social networks, blogs, and news organizations. </w:t>
       </w:r>
     </w:p>
     <w:p>
@@ -13993,43 +13143,7 @@
           <w:sz w:val="24"/>
           <w:szCs w:val="24"/>
         </w:rPr>
-        <w:t xml:space="preserve"> functions similarly </w:t>
-      </w:r>
-      <w:proofErr w:type="spellStart"/>
-      <w:r>
-        <w:rPr>
-          <w:rFonts w:ascii="Times New Roman" w:hAnsi="Times New Roman" w:cs="Times New Roman"/>
-          <w:sz w:val="24"/>
-          <w:szCs w:val="24"/>
-        </w:rPr>
-        <w:t>ro</w:t>
-      </w:r>
-      <w:proofErr w:type="spellEnd"/>
-      <w:r>
-        <w:rPr>
-          <w:rFonts w:ascii="Times New Roman" w:hAnsi="Times New Roman" w:cs="Times New Roman"/>
-          <w:sz w:val="24"/>
-          <w:szCs w:val="24"/>
-        </w:rPr>
-        <w:t xml:space="preserve"> </w:t>
-      </w:r>
-      <w:proofErr w:type="spellStart"/>
-      <w:r>
-        <w:rPr>
-          <w:rFonts w:ascii="Times New Roman" w:hAnsi="Times New Roman" w:cs="Times New Roman"/>
-          <w:sz w:val="24"/>
-          <w:szCs w:val="24"/>
-        </w:rPr>
-        <w:t>popurls</w:t>
-      </w:r>
-      <w:proofErr w:type="spellEnd"/>
-      <w:r>
-        <w:rPr>
-          <w:rFonts w:ascii="Times New Roman" w:hAnsi="Times New Roman" w:cs="Times New Roman"/>
-          <w:sz w:val="24"/>
-          <w:szCs w:val="24"/>
-        </w:rPr>
-        <w:t xml:space="preserve"> in that </w:t>
+        <w:t xml:space="preserve"> functions similarly ro popurls in that </w:t>
       </w:r>
       <w:r>
         <w:rPr>
@@ -14059,25 +13173,7 @@
           <w:sz w:val="24"/>
           <w:szCs w:val="24"/>
         </w:rPr>
-        <w:t>WP News Desk</w:t>
-      </w:r>
-      <w:proofErr w:type="gramStart"/>
-      <w:r>
-        <w:rPr>
-          <w:rFonts w:ascii="Times New Roman" w:hAnsi="Times New Roman" w:cs="Times New Roman"/>
-          <w:sz w:val="24"/>
-          <w:szCs w:val="24"/>
-        </w:rPr>
-        <w:t>:-</w:t>
-      </w:r>
-      <w:proofErr w:type="gramEnd"/>
-      <w:r>
-        <w:rPr>
-          <w:rFonts w:ascii="Times New Roman" w:hAnsi="Times New Roman" w:cs="Times New Roman"/>
-          <w:sz w:val="24"/>
-          <w:szCs w:val="24"/>
-        </w:rPr>
-        <w:t xml:space="preserve"> </w:t>
+        <w:t xml:space="preserve">WP News Desk:- </w:t>
       </w:r>
       <w:hyperlink r:id="rId102" w:history="1">
         <w:r>
@@ -14118,25 +13214,7 @@
           <w:sz w:val="24"/>
           <w:szCs w:val="24"/>
         </w:rPr>
-        <w:t>Blog Engage</w:t>
-      </w:r>
-      <w:proofErr w:type="gramStart"/>
-      <w:r>
-        <w:rPr>
-          <w:rFonts w:ascii="Times New Roman" w:hAnsi="Times New Roman" w:cs="Times New Roman"/>
-          <w:sz w:val="24"/>
-          <w:szCs w:val="24"/>
-        </w:rPr>
-        <w:t>:-</w:t>
-      </w:r>
-      <w:proofErr w:type="gramEnd"/>
-      <w:r>
-        <w:rPr>
-          <w:rFonts w:ascii="Times New Roman" w:hAnsi="Times New Roman" w:cs="Times New Roman"/>
-          <w:sz w:val="24"/>
-          <w:szCs w:val="24"/>
-        </w:rPr>
-        <w:t xml:space="preserve"> </w:t>
+        <w:t xml:space="preserve">Blog Engage:- </w:t>
       </w:r>
       <w:hyperlink r:id="rId103" w:history="1">
         <w:r>
@@ -14155,61 +13233,7 @@
           <w:sz w:val="24"/>
           <w:szCs w:val="24"/>
         </w:rPr>
-        <w:t xml:space="preserve"> as the spam indicator suggest, Blog </w:t>
-      </w:r>
-      <w:proofErr w:type="spellStart"/>
-      <w:r>
-        <w:rPr>
-          <w:rFonts w:ascii="Times New Roman" w:hAnsi="Times New Roman" w:cs="Times New Roman"/>
-          <w:sz w:val="24"/>
-          <w:szCs w:val="24"/>
-        </w:rPr>
-        <w:t>Engage’s</w:t>
-      </w:r>
-      <w:proofErr w:type="spellEnd"/>
-      <w:r>
-        <w:rPr>
-          <w:rFonts w:ascii="Times New Roman" w:hAnsi="Times New Roman" w:cs="Times New Roman"/>
-          <w:sz w:val="24"/>
-          <w:szCs w:val="24"/>
-        </w:rPr>
-        <w:t xml:space="preserve"> </w:t>
-      </w:r>
-      <w:proofErr w:type="spellStart"/>
-      <w:r>
-        <w:rPr>
-          <w:rFonts w:ascii="Times New Roman" w:hAnsi="Times New Roman" w:cs="Times New Roman"/>
-          <w:sz w:val="24"/>
-          <w:szCs w:val="24"/>
-        </w:rPr>
-        <w:t>standsrds</w:t>
-      </w:r>
-      <w:proofErr w:type="spellEnd"/>
-      <w:r>
-        <w:rPr>
-          <w:rFonts w:ascii="Times New Roman" w:hAnsi="Times New Roman" w:cs="Times New Roman"/>
-          <w:sz w:val="24"/>
-          <w:szCs w:val="24"/>
-        </w:rPr>
-        <w:t xml:space="preserve"> are nowhere near as strict as </w:t>
-      </w:r>
-      <w:proofErr w:type="spellStart"/>
-      <w:r>
-        <w:rPr>
-          <w:rFonts w:ascii="Times New Roman" w:hAnsi="Times New Roman" w:cs="Times New Roman"/>
-          <w:sz w:val="24"/>
-          <w:szCs w:val="24"/>
-        </w:rPr>
-        <w:t>Alltop</w:t>
-      </w:r>
-      <w:proofErr w:type="spellEnd"/>
-      <w:r>
-        <w:rPr>
-          <w:rFonts w:ascii="Times New Roman" w:hAnsi="Times New Roman" w:cs="Times New Roman"/>
-          <w:sz w:val="24"/>
-          <w:szCs w:val="24"/>
-        </w:rPr>
-        <w:t>.</w:t>
+        <w:t xml:space="preserve"> as the spam indicator suggest, Blog Engage’s standsrds are nowhere near as strict as Alltop.</w:t>
       </w:r>
     </w:p>
     <w:p>
@@ -14292,25 +13316,7 @@
           <w:sz w:val="24"/>
           <w:szCs w:val="24"/>
         </w:rPr>
-        <w:t>Nia Shanks</w:t>
-      </w:r>
-      <w:proofErr w:type="gramStart"/>
-      <w:r>
-        <w:rPr>
-          <w:rFonts w:ascii="Times New Roman" w:hAnsi="Times New Roman" w:cs="Times New Roman"/>
-          <w:sz w:val="24"/>
-          <w:szCs w:val="24"/>
-        </w:rPr>
-        <w:t>:-</w:t>
-      </w:r>
-      <w:proofErr w:type="gramEnd"/>
-      <w:r>
-        <w:rPr>
-          <w:rFonts w:ascii="Times New Roman" w:hAnsi="Times New Roman" w:cs="Times New Roman"/>
-          <w:sz w:val="24"/>
-          <w:szCs w:val="24"/>
-        </w:rPr>
-        <w:t xml:space="preserve"> </w:t>
+        <w:t xml:space="preserve">Nia Shanks:- </w:t>
       </w:r>
       <w:hyperlink r:id="rId104" w:history="1">
         <w:r>
@@ -14424,25 +13430,7 @@
           <w:sz w:val="24"/>
           <w:szCs w:val="24"/>
         </w:rPr>
-        <w:t>Ellen Skye Riley</w:t>
-      </w:r>
-      <w:proofErr w:type="gramStart"/>
-      <w:r>
-        <w:rPr>
-          <w:rFonts w:ascii="Times New Roman" w:hAnsi="Times New Roman" w:cs="Times New Roman"/>
-          <w:sz w:val="24"/>
-          <w:szCs w:val="24"/>
-        </w:rPr>
-        <w:t>:-</w:t>
-      </w:r>
-      <w:proofErr w:type="gramEnd"/>
-      <w:r>
-        <w:rPr>
-          <w:rFonts w:ascii="Times New Roman" w:hAnsi="Times New Roman" w:cs="Times New Roman"/>
-          <w:sz w:val="24"/>
-          <w:szCs w:val="24"/>
-        </w:rPr>
-        <w:t xml:space="preserve"> </w:t>
+        <w:t xml:space="preserve">Ellen Skye Riley:- </w:t>
       </w:r>
       <w:hyperlink r:id="rId106" w:history="1">
         <w:r>
@@ -14484,18 +13472,8 @@
           <w:szCs w:val="24"/>
         </w:rPr>
         <w:lastRenderedPageBreak/>
-        <w:t xml:space="preserve">Tim </w:t>
-      </w:r>
-      <w:proofErr w:type="gramStart"/>
-      <w:r>
-        <w:rPr>
-          <w:rFonts w:ascii="Times New Roman" w:hAnsi="Times New Roman" w:cs="Times New Roman"/>
-          <w:sz w:val="24"/>
-          <w:szCs w:val="24"/>
-        </w:rPr>
-        <w:t>Harford :-</w:t>
-      </w:r>
-      <w:proofErr w:type="gramEnd"/>
+        <w:t>Tim Harford :-</w:t>
+      </w:r>
       <w:r>
         <w:rPr>
           <w:rFonts w:ascii="Times New Roman" w:hAnsi="Times New Roman" w:cs="Times New Roman"/>
@@ -14543,25 +13521,7 @@
           <w:sz w:val="24"/>
           <w:szCs w:val="24"/>
         </w:rPr>
-        <w:t>Joshua McCartney</w:t>
-      </w:r>
-      <w:proofErr w:type="gramStart"/>
-      <w:r>
-        <w:rPr>
-          <w:rFonts w:ascii="Times New Roman" w:hAnsi="Times New Roman" w:cs="Times New Roman"/>
-          <w:sz w:val="24"/>
-          <w:szCs w:val="24"/>
-        </w:rPr>
-        <w:t>:-</w:t>
-      </w:r>
-      <w:proofErr w:type="gramEnd"/>
-      <w:r>
-        <w:rPr>
-          <w:rFonts w:ascii="Times New Roman" w:hAnsi="Times New Roman" w:cs="Times New Roman"/>
-          <w:sz w:val="24"/>
-          <w:szCs w:val="24"/>
-        </w:rPr>
-        <w:t xml:space="preserve"> </w:t>
+        <w:t xml:space="preserve">Joshua McCartney:- </w:t>
       </w:r>
       <w:hyperlink r:id="rId108" w:history="1">
         <w:r>
@@ -15008,25 +13968,7 @@
           <w:sz w:val="24"/>
           <w:szCs w:val="24"/>
         </w:rPr>
-        <w:t>CNN</w:t>
-      </w:r>
-      <w:proofErr w:type="gramStart"/>
-      <w:r>
-        <w:rPr>
-          <w:rFonts w:ascii="Times New Roman" w:hAnsi="Times New Roman" w:cs="Times New Roman"/>
-          <w:sz w:val="24"/>
-          <w:szCs w:val="24"/>
-        </w:rPr>
-        <w:t>:-</w:t>
-      </w:r>
-      <w:proofErr w:type="gramEnd"/>
-      <w:r>
-        <w:rPr>
-          <w:rFonts w:ascii="Times New Roman" w:hAnsi="Times New Roman" w:cs="Times New Roman"/>
-          <w:sz w:val="24"/>
-          <w:szCs w:val="24"/>
-        </w:rPr>
-        <w:t xml:space="preserve"> CNN is one of the most trusted and well known cable networks in the world. CNN stands it ticks many of the boxes from our guideline about judging a website. The website’s purpose is telling news and keeping its users up to date, so hearing a news from CNN is a reliable story source.</w:t>
+        <w:t>CNN:- CNN is one of the most trusted and well known cable networks in the world. CNN stands it ticks many of the boxes from our guideline about judging a website. The website’s purpose is telling news and keeping its users up to date, so hearing a news from CNN is a reliable story source.</w:t>
       </w:r>
     </w:p>
     <w:p>
@@ -19754,7 +18696,7 @@
 </file>
 
 <file path=customXml/itemProps1.xml><?xml version="1.0" encoding="utf-8"?>
-<ds:datastoreItem xmlns:ds="http://schemas.openxmlformats.org/officeDocument/2006/customXml" ds:itemID="{C29B8567-A2B3-4001-9BDB-DD15B941FF06}">
+<ds:datastoreItem xmlns:ds="http://schemas.openxmlformats.org/officeDocument/2006/customXml" ds:itemID="{AC0F3EC0-F18E-4840-BE61-D96FF1FC0865}">
   <ds:schemaRefs>
     <ds:schemaRef ds:uri="http://schemas.openxmlformats.org/officeDocument/2006/bibliography"/>
   </ds:schemaRefs>

</xml_diff>